<commit_message>
Se agrega actualizado la minuta de reuniones
</commit_message>
<xml_diff>
--- a/Fase 2/Evidencias Proyecto/Anexo J - Minuta de Reunión.docx
+++ b/Fase 2/Evidencias Proyecto/Anexo J - Minuta de Reunión.docx
@@ -255,14 +255,6 @@
                 <w:szCs w:val="24"/>
               </w:rPr>
               <w:t>1</w:t>
-            </w:r>
-            <w:r>
-              <w:rPr>
-                <w:rFonts w:ascii="Arial" w:eastAsia="Arial" w:hAnsi="Arial" w:cs="Arial"/>
-                <w:sz w:val="24"/>
-                <w:szCs w:val="24"/>
-              </w:rPr>
-              <w:t>V</w:t>
             </w:r>
           </w:p>
         </w:tc>
@@ -2763,7 +2755,7 @@
                 <w:sz w:val="24"/>
                 <w:szCs w:val="24"/>
               </w:rPr>
-              <w:t>002V</w:t>
+              <w:t>002</w:t>
             </w:r>
           </w:p>
         </w:tc>
@@ -5101,7 +5093,7 @@
                 <w:sz w:val="24"/>
                 <w:szCs w:val="24"/>
               </w:rPr>
-              <w:t>003V</w:t>
+              <w:t>003</w:t>
             </w:r>
           </w:p>
         </w:tc>
@@ -7418,15 +7410,7 @@
                 <w:sz w:val="24"/>
                 <w:szCs w:val="24"/>
               </w:rPr>
-              <w:t>003</w:t>
-            </w:r>
-            <w:r>
-              <w:rPr>
-                <w:rFonts w:ascii="Arial" w:eastAsia="Arial" w:hAnsi="Arial" w:cs="Arial"/>
-                <w:sz w:val="24"/>
-                <w:szCs w:val="24"/>
-              </w:rPr>
-              <w:t>4</w:t>
+              <w:t>004</w:t>
             </w:r>
           </w:p>
         </w:tc>
@@ -7455,15 +7439,7 @@
                 <w:sz w:val="24"/>
                 <w:szCs w:val="24"/>
               </w:rPr>
-              <w:t>2</w:t>
-            </w:r>
-            <w:r>
-              <w:rPr>
-                <w:rFonts w:ascii="Arial" w:eastAsia="Arial" w:hAnsi="Arial" w:cs="Arial"/>
-                <w:sz w:val="24"/>
-                <w:szCs w:val="24"/>
-              </w:rPr>
-              <w:t>.0</w:t>
+              <w:t>2.0</w:t>
             </w:r>
           </w:p>
         </w:tc>
@@ -7673,31 +7649,7 @@
                 <w:sz w:val="24"/>
                 <w:szCs w:val="24"/>
               </w:rPr>
-              <w:t>14</w:t>
-            </w:r>
-            <w:r>
-              <w:rPr>
-                <w:rFonts w:ascii="Arial" w:eastAsia="Arial" w:hAnsi="Arial" w:cs="Arial"/>
-                <w:sz w:val="24"/>
-                <w:szCs w:val="24"/>
-              </w:rPr>
-              <w:t>/</w:t>
-            </w:r>
-            <w:r>
-              <w:rPr>
-                <w:rFonts w:ascii="Arial" w:eastAsia="Arial" w:hAnsi="Arial" w:cs="Arial"/>
-                <w:sz w:val="24"/>
-                <w:szCs w:val="24"/>
-              </w:rPr>
-              <w:t>10</w:t>
-            </w:r>
-            <w:r>
-              <w:rPr>
-                <w:rFonts w:ascii="Arial" w:eastAsia="Arial" w:hAnsi="Arial" w:cs="Arial"/>
-                <w:sz w:val="24"/>
-                <w:szCs w:val="24"/>
-              </w:rPr>
-              <w:t>/2025</w:t>
+              <w:t>14/10/2025</w:t>
             </w:r>
           </w:p>
         </w:tc>
@@ -8161,15 +8113,7 @@
                 <w:sz w:val="24"/>
                 <w:szCs w:val="24"/>
               </w:rPr>
-              <w:t>Docente</w:t>
-            </w:r>
-            <w:r>
-              <w:rPr>
-                <w:rFonts w:ascii="Arial" w:eastAsia="Arial" w:hAnsi="Arial" w:cs="Arial"/>
-                <w:sz w:val="24"/>
-                <w:szCs w:val="24"/>
-              </w:rPr>
-              <w:t xml:space="preserve"> Cordinaro</w:t>
+              <w:t>Docente Cordinaro</w:t>
             </w:r>
           </w:p>
         </w:tc>
@@ -8459,55 +8403,7 @@
                 <w:sz w:val="24"/>
                 <w:szCs w:val="24"/>
               </w:rPr>
-              <w:t xml:space="preserve">los roles de ingreso de observaciones para incluir tanto a familias como al equipo de TECHO </w:t>
-            </w:r>
-            <w:r>
-              <w:rPr>
-                <w:rFonts w:ascii="Arial" w:eastAsia="Arial" w:hAnsi="Arial" w:cs="Arial"/>
-                <w:sz w:val="24"/>
-                <w:szCs w:val="24"/>
-              </w:rPr>
-              <w:t>Chile, Incorporar</w:t>
-            </w:r>
-            <w:r>
-              <w:rPr>
-                <w:rFonts w:ascii="Arial" w:eastAsia="Arial" w:hAnsi="Arial" w:cs="Arial"/>
-                <w:sz w:val="24"/>
-                <w:szCs w:val="24"/>
-              </w:rPr>
-              <w:t xml:space="preserve"> la línea gráfica institucional (colores corporativos)</w:t>
-            </w:r>
-            <w:r>
-              <w:rPr>
-                <w:rFonts w:ascii="Arial" w:eastAsia="Arial" w:hAnsi="Arial" w:cs="Arial"/>
-                <w:sz w:val="24"/>
-                <w:szCs w:val="24"/>
-              </w:rPr>
-              <w:t>,</w:t>
-            </w:r>
-            <w:r>
-              <w:rPr>
-                <w:rFonts w:ascii="Arial" w:eastAsia="Arial" w:hAnsi="Arial" w:cs="Arial"/>
-                <w:sz w:val="24"/>
-                <w:szCs w:val="24"/>
-              </w:rPr>
-              <w:t xml:space="preserve">Definir nuevas funcionalidades que aporten valor a la gestión </w:t>
-            </w:r>
-            <w:r>
-              <w:rPr>
-                <w:rFonts w:ascii="Arial" w:eastAsia="Arial" w:hAnsi="Arial" w:cs="Arial"/>
-                <w:sz w:val="24"/>
-                <w:szCs w:val="24"/>
-              </w:rPr>
-              <w:t>digital, Preparar</w:t>
-            </w:r>
-            <w:r>
-              <w:rPr>
-                <w:rFonts w:ascii="Arial" w:eastAsia="Arial" w:hAnsi="Arial" w:cs="Arial"/>
-                <w:sz w:val="24"/>
-                <w:szCs w:val="24"/>
-              </w:rPr>
-              <w:t xml:space="preserve"> borrador de reunión para coordinar validación con TECHO Chile.</w:t>
+              <w:t>los roles de ingreso de observaciones para incluir tanto a familias como al equipo de TECHO Chile, Incorporar la línea gráfica institucional (colores corporativos),Definir nuevas funcionalidades que aporten valor a la gestión digital, Preparar borrador de reunión para coordinar validación con TECHO Chile.</w:t>
             </w:r>
           </w:p>
           <w:p>
@@ -9042,23 +8938,7 @@
                 <w:sz w:val="24"/>
                 <w:szCs w:val="24"/>
               </w:rPr>
-              <w:t>0</w:t>
-            </w:r>
-            <w:r>
-              <w:rPr>
-                <w:rFonts w:ascii="Arial" w:eastAsia="Arial" w:hAnsi="Arial" w:cs="Arial"/>
-                <w:sz w:val="24"/>
-                <w:szCs w:val="24"/>
-              </w:rPr>
-              <w:t>6</w:t>
-            </w:r>
-            <w:r>
-              <w:rPr>
-                <w:rFonts w:ascii="Arial" w:eastAsia="Arial" w:hAnsi="Arial" w:cs="Arial"/>
-                <w:sz w:val="24"/>
-                <w:szCs w:val="24"/>
-              </w:rPr>
-              <w:t>/10/2025</w:t>
+              <w:t>06/10/2025</w:t>
             </w:r>
           </w:p>
         </w:tc>
@@ -9529,6 +9409,4797 @@
         </w:tc>
       </w:tr>
     </w:tbl>
+    <w:p/>
+    <w:p/>
+    <w:p/>
+    <w:p/>
+    <w:tbl>
+      <w:tblPr>
+        <w:tblW w:w="10410" w:type="dxa"/>
+        <w:tblLayout w:type="fixed"/>
+        <w:tblLook w:val="0000" w:firstRow="0" w:lastRow="0" w:firstColumn="0" w:lastColumn="0" w:noHBand="0" w:noVBand="0"/>
+      </w:tblPr>
+      <w:tblGrid>
+        <w:gridCol w:w="1275"/>
+        <w:gridCol w:w="1275"/>
+        <w:gridCol w:w="3090"/>
+        <w:gridCol w:w="2025"/>
+        <w:gridCol w:w="2745"/>
+      </w:tblGrid>
+      <w:tr>
+        <w:tc>
+          <w:tcPr>
+            <w:tcW w:w="10410" w:type="dxa"/>
+            <w:gridSpan w:val="5"/>
+            <w:tcBorders>
+              <w:top w:val="single" w:sz="4" w:space="0" w:color="000000"/>
+              <w:left w:val="single" w:sz="4" w:space="0" w:color="000000"/>
+              <w:right w:val="single" w:sz="4" w:space="0" w:color="000000"/>
+            </w:tcBorders>
+            <w:shd w:val="clear" w:color="auto" w:fill="5F497A"/>
+          </w:tcPr>
+          <w:p>
+            <w:pPr>
+              <w:ind w:left="-2"/>
+              <w:jc w:val="center"/>
+              <w:rPr>
+                <w:rFonts w:ascii="Arial" w:eastAsia="Arial" w:hAnsi="Arial" w:cs="Arial"/>
+                <w:color w:val="FFFFFF"/>
+                <w:sz w:val="24"/>
+                <w:szCs w:val="24"/>
+              </w:rPr>
+            </w:pPr>
+            <w:r>
+              <w:rPr>
+                <w:rFonts w:ascii="Arial" w:eastAsia="Arial" w:hAnsi="Arial" w:cs="Arial"/>
+                <w:b/>
+                <w:color w:val="FFFFFF"/>
+                <w:sz w:val="24"/>
+                <w:szCs w:val="24"/>
+              </w:rPr>
+              <w:t>Reunión</w:t>
+            </w:r>
+          </w:p>
+        </w:tc>
+      </w:tr>
+      <w:tr>
+        <w:tc>
+          <w:tcPr>
+            <w:tcW w:w="1275" w:type="dxa"/>
+            <w:tcBorders>
+              <w:top w:val="single" w:sz="4" w:space="0" w:color="000000"/>
+              <w:left w:val="single" w:sz="4" w:space="0" w:color="000000"/>
+              <w:bottom w:val="single" w:sz="4" w:space="0" w:color="000000"/>
+            </w:tcBorders>
+            <w:shd w:val="clear" w:color="auto" w:fill="5F497A"/>
+          </w:tcPr>
+          <w:p>
+            <w:pPr>
+              <w:ind w:left="-2"/>
+              <w:jc w:val="center"/>
+              <w:rPr>
+                <w:rFonts w:ascii="Arial" w:eastAsia="Arial" w:hAnsi="Arial" w:cs="Arial"/>
+                <w:color w:val="FFFFFF"/>
+                <w:sz w:val="24"/>
+                <w:szCs w:val="24"/>
+              </w:rPr>
+            </w:pPr>
+            <w:r>
+              <w:rPr>
+                <w:rFonts w:ascii="Arial" w:eastAsia="Arial" w:hAnsi="Arial" w:cs="Arial"/>
+                <w:b/>
+                <w:color w:val="FFFFFF"/>
+                <w:sz w:val="24"/>
+                <w:szCs w:val="24"/>
+              </w:rPr>
+              <w:t>N°</w:t>
+            </w:r>
+          </w:p>
+        </w:tc>
+        <w:tc>
+          <w:tcPr>
+            <w:tcW w:w="1275" w:type="dxa"/>
+            <w:tcBorders>
+              <w:top w:val="single" w:sz="4" w:space="0" w:color="000000"/>
+              <w:left w:val="single" w:sz="4" w:space="0" w:color="000000"/>
+              <w:bottom w:val="single" w:sz="4" w:space="0" w:color="000000"/>
+            </w:tcBorders>
+            <w:shd w:val="clear" w:color="auto" w:fill="5F497A"/>
+          </w:tcPr>
+          <w:p>
+            <w:pPr>
+              <w:ind w:left="-2"/>
+              <w:jc w:val="center"/>
+              <w:rPr>
+                <w:rFonts w:ascii="Arial" w:eastAsia="Arial" w:hAnsi="Arial" w:cs="Arial"/>
+                <w:color w:val="FFFFFF"/>
+                <w:sz w:val="24"/>
+                <w:szCs w:val="24"/>
+              </w:rPr>
+            </w:pPr>
+            <w:r>
+              <w:rPr>
+                <w:rFonts w:ascii="Arial" w:eastAsia="Arial" w:hAnsi="Arial" w:cs="Arial"/>
+                <w:b/>
+                <w:color w:val="FFFFFF"/>
+                <w:sz w:val="24"/>
+                <w:szCs w:val="24"/>
+              </w:rPr>
+              <w:t>Versión</w:t>
+            </w:r>
+          </w:p>
+        </w:tc>
+        <w:tc>
+          <w:tcPr>
+            <w:tcW w:w="5115" w:type="dxa"/>
+            <w:gridSpan w:val="2"/>
+            <w:tcBorders>
+              <w:top w:val="single" w:sz="4" w:space="0" w:color="000000"/>
+              <w:left w:val="single" w:sz="4" w:space="0" w:color="000000"/>
+              <w:bottom w:val="single" w:sz="4" w:space="0" w:color="000000"/>
+            </w:tcBorders>
+            <w:shd w:val="clear" w:color="auto" w:fill="5F497A"/>
+          </w:tcPr>
+          <w:p>
+            <w:pPr>
+              <w:ind w:left="-2"/>
+              <w:jc w:val="center"/>
+              <w:rPr>
+                <w:rFonts w:ascii="Arial" w:eastAsia="Arial" w:hAnsi="Arial" w:cs="Arial"/>
+                <w:color w:val="FFFFFF"/>
+                <w:sz w:val="24"/>
+                <w:szCs w:val="24"/>
+              </w:rPr>
+            </w:pPr>
+            <w:r>
+              <w:rPr>
+                <w:rFonts w:ascii="Arial" w:eastAsia="Arial" w:hAnsi="Arial" w:cs="Arial"/>
+                <w:b/>
+                <w:color w:val="FFFFFF"/>
+                <w:sz w:val="24"/>
+                <w:szCs w:val="24"/>
+              </w:rPr>
+              <w:t>Descripción</w:t>
+            </w:r>
+          </w:p>
+        </w:tc>
+        <w:tc>
+          <w:tcPr>
+            <w:tcW w:w="2745" w:type="dxa"/>
+            <w:tcBorders>
+              <w:top w:val="single" w:sz="4" w:space="0" w:color="000000"/>
+              <w:left w:val="single" w:sz="4" w:space="0" w:color="000000"/>
+              <w:bottom w:val="single" w:sz="4" w:space="0" w:color="000000"/>
+              <w:right w:val="single" w:sz="4" w:space="0" w:color="000000"/>
+            </w:tcBorders>
+            <w:shd w:val="clear" w:color="auto" w:fill="5F497A"/>
+          </w:tcPr>
+          <w:p>
+            <w:pPr>
+              <w:ind w:left="-2"/>
+              <w:jc w:val="center"/>
+              <w:rPr>
+                <w:rFonts w:ascii="Arial" w:eastAsia="Arial" w:hAnsi="Arial" w:cs="Arial"/>
+                <w:color w:val="FFFFFF"/>
+                <w:sz w:val="24"/>
+                <w:szCs w:val="24"/>
+              </w:rPr>
+            </w:pPr>
+            <w:r>
+              <w:rPr>
+                <w:rFonts w:ascii="Arial" w:eastAsia="Arial" w:hAnsi="Arial" w:cs="Arial"/>
+                <w:b/>
+                <w:color w:val="FFFFFF"/>
+                <w:sz w:val="24"/>
+                <w:szCs w:val="24"/>
+              </w:rPr>
+              <w:t>Autor</w:t>
+            </w:r>
+          </w:p>
+        </w:tc>
+      </w:tr>
+      <w:tr>
+        <w:trPr>
+          <w:trHeight w:val="432"/>
+        </w:trPr>
+        <w:tc>
+          <w:tcPr>
+            <w:tcW w:w="1275" w:type="dxa"/>
+            <w:tcBorders>
+              <w:top w:val="single" w:sz="4" w:space="0" w:color="000000"/>
+              <w:left w:val="single" w:sz="4" w:space="0" w:color="000000"/>
+              <w:bottom w:val="single" w:sz="4" w:space="0" w:color="000000"/>
+            </w:tcBorders>
+          </w:tcPr>
+          <w:p>
+            <w:pPr>
+              <w:ind w:left="-2"/>
+              <w:rPr>
+                <w:rFonts w:ascii="Arial" w:eastAsia="Arial" w:hAnsi="Arial" w:cs="Arial"/>
+                <w:sz w:val="24"/>
+                <w:szCs w:val="24"/>
+              </w:rPr>
+            </w:pPr>
+            <w:r>
+              <w:rPr>
+                <w:rFonts w:ascii="Arial" w:eastAsia="Arial" w:hAnsi="Arial" w:cs="Arial"/>
+                <w:sz w:val="24"/>
+                <w:szCs w:val="24"/>
+              </w:rPr>
+              <w:t>00</w:t>
+            </w:r>
+            <w:r>
+              <w:rPr>
+                <w:rFonts w:ascii="Arial" w:eastAsia="Arial" w:hAnsi="Arial" w:cs="Arial"/>
+                <w:sz w:val="24"/>
+                <w:szCs w:val="24"/>
+              </w:rPr>
+              <w:t>5</w:t>
+            </w:r>
+          </w:p>
+        </w:tc>
+        <w:tc>
+          <w:tcPr>
+            <w:tcW w:w="1275" w:type="dxa"/>
+            <w:tcBorders>
+              <w:top w:val="single" w:sz="4" w:space="0" w:color="000000"/>
+              <w:left w:val="single" w:sz="4" w:space="0" w:color="000000"/>
+              <w:bottom w:val="single" w:sz="4" w:space="0" w:color="000000"/>
+            </w:tcBorders>
+          </w:tcPr>
+          <w:p>
+            <w:pPr>
+              <w:ind w:left="-2"/>
+              <w:jc w:val="center"/>
+              <w:rPr>
+                <w:rFonts w:ascii="Arial" w:eastAsia="Arial" w:hAnsi="Arial" w:cs="Arial"/>
+                <w:sz w:val="24"/>
+                <w:szCs w:val="24"/>
+              </w:rPr>
+            </w:pPr>
+            <w:r>
+              <w:rPr>
+                <w:rFonts w:ascii="Arial" w:eastAsia="Arial" w:hAnsi="Arial" w:cs="Arial"/>
+                <w:sz w:val="24"/>
+                <w:szCs w:val="24"/>
+              </w:rPr>
+              <w:t>2.0</w:t>
+            </w:r>
+          </w:p>
+        </w:tc>
+        <w:tc>
+          <w:tcPr>
+            <w:tcW w:w="5115" w:type="dxa"/>
+            <w:gridSpan w:val="2"/>
+            <w:tcBorders>
+              <w:top w:val="single" w:sz="4" w:space="0" w:color="000000"/>
+              <w:left w:val="single" w:sz="4" w:space="0" w:color="000000"/>
+              <w:bottom w:val="single" w:sz="4" w:space="0" w:color="000000"/>
+            </w:tcBorders>
+          </w:tcPr>
+          <w:p>
+            <w:pPr>
+              <w:tabs>
+                <w:tab w:val="center" w:pos="4320"/>
+                <w:tab w:val="right" w:pos="8640"/>
+              </w:tabs>
+              <w:ind w:left="-2"/>
+              <w:rPr>
+                <w:rFonts w:ascii="Arial" w:eastAsia="Arial" w:hAnsi="Arial" w:cs="Arial"/>
+                <w:color w:val="000000"/>
+                <w:sz w:val="24"/>
+                <w:szCs w:val="24"/>
+              </w:rPr>
+            </w:pPr>
+            <w:r>
+              <w:rPr>
+                <w:rFonts w:ascii="Arial" w:eastAsia="Arial" w:hAnsi="Arial" w:cs="Arial"/>
+                <w:color w:val="000000"/>
+                <w:sz w:val="24"/>
+                <w:szCs w:val="24"/>
+              </w:rPr>
+              <w:t xml:space="preserve">Retroalimentación del Docente sobre el </w:t>
+            </w:r>
+            <w:r>
+              <w:rPr>
+                <w:rFonts w:ascii="Arial" w:eastAsia="Arial" w:hAnsi="Arial" w:cs="Arial"/>
+                <w:color w:val="000000"/>
+                <w:sz w:val="24"/>
+                <w:szCs w:val="24"/>
+              </w:rPr>
+              <w:lastRenderedPageBreak/>
+              <w:t>Dashboard</w:t>
+            </w:r>
+          </w:p>
+        </w:tc>
+        <w:tc>
+          <w:tcPr>
+            <w:tcW w:w="2745" w:type="dxa"/>
+            <w:tcBorders>
+              <w:top w:val="single" w:sz="4" w:space="0" w:color="000000"/>
+              <w:left w:val="single" w:sz="4" w:space="0" w:color="000000"/>
+              <w:bottom w:val="single" w:sz="4" w:space="0" w:color="000000"/>
+              <w:right w:val="single" w:sz="4" w:space="0" w:color="000000"/>
+            </w:tcBorders>
+          </w:tcPr>
+          <w:p>
+            <w:pPr>
+              <w:pBdr>
+                <w:top w:val="nil"/>
+                <w:left w:val="nil"/>
+                <w:bottom w:val="nil"/>
+                <w:right w:val="nil"/>
+                <w:between w:val="nil"/>
+              </w:pBdr>
+              <w:tabs>
+                <w:tab w:val="center" w:pos="4320"/>
+                <w:tab w:val="right" w:pos="8640"/>
+              </w:tabs>
+              <w:rPr>
+                <w:rFonts w:ascii="Arial" w:eastAsia="Arial" w:hAnsi="Arial" w:cs="Arial"/>
+                <w:color w:val="000000"/>
+                <w:sz w:val="24"/>
+                <w:szCs w:val="24"/>
+              </w:rPr>
+            </w:pPr>
+            <w:r>
+              <w:rPr>
+                <w:rFonts w:ascii="Arial" w:eastAsia="Arial" w:hAnsi="Arial" w:cs="Arial"/>
+                <w:sz w:val="24"/>
+                <w:szCs w:val="24"/>
+              </w:rPr>
+              <w:lastRenderedPageBreak/>
+              <w:t>Jaime Aravena</w:t>
+            </w:r>
+          </w:p>
+        </w:tc>
+      </w:tr>
+      <w:tr>
+        <w:tc>
+          <w:tcPr>
+            <w:tcW w:w="2550" w:type="dxa"/>
+            <w:gridSpan w:val="2"/>
+            <w:tcBorders>
+              <w:top w:val="single" w:sz="4" w:space="0" w:color="000000"/>
+              <w:left w:val="single" w:sz="4" w:space="0" w:color="000000"/>
+              <w:bottom w:val="single" w:sz="4" w:space="0" w:color="000000"/>
+            </w:tcBorders>
+            <w:shd w:val="clear" w:color="auto" w:fill="5F497A"/>
+          </w:tcPr>
+          <w:p>
+            <w:pPr>
+              <w:ind w:left="-2"/>
+              <w:jc w:val="center"/>
+              <w:rPr>
+                <w:rFonts w:ascii="Arial" w:eastAsia="Arial" w:hAnsi="Arial" w:cs="Arial"/>
+                <w:color w:val="FFFFFF"/>
+                <w:sz w:val="24"/>
+                <w:szCs w:val="24"/>
+              </w:rPr>
+            </w:pPr>
+            <w:r>
+              <w:rPr>
+                <w:rFonts w:ascii="Arial" w:eastAsia="Arial" w:hAnsi="Arial" w:cs="Arial"/>
+                <w:b/>
+                <w:color w:val="FFFFFF"/>
+                <w:sz w:val="24"/>
+                <w:szCs w:val="24"/>
+              </w:rPr>
+              <w:t>Fecha</w:t>
+            </w:r>
+          </w:p>
+        </w:tc>
+        <w:tc>
+          <w:tcPr>
+            <w:tcW w:w="3090" w:type="dxa"/>
+            <w:tcBorders>
+              <w:top w:val="single" w:sz="4" w:space="0" w:color="000000"/>
+              <w:left w:val="single" w:sz="4" w:space="0" w:color="000000"/>
+              <w:bottom w:val="single" w:sz="4" w:space="0" w:color="000000"/>
+            </w:tcBorders>
+            <w:shd w:val="clear" w:color="auto" w:fill="5F497A"/>
+          </w:tcPr>
+          <w:p>
+            <w:pPr>
+              <w:ind w:left="-2"/>
+              <w:jc w:val="center"/>
+              <w:rPr>
+                <w:rFonts w:ascii="Arial" w:eastAsia="Arial" w:hAnsi="Arial" w:cs="Arial"/>
+                <w:color w:val="FFFFFF"/>
+                <w:sz w:val="24"/>
+                <w:szCs w:val="24"/>
+              </w:rPr>
+            </w:pPr>
+            <w:r>
+              <w:rPr>
+                <w:rFonts w:ascii="Arial" w:eastAsia="Arial" w:hAnsi="Arial" w:cs="Arial"/>
+                <w:b/>
+                <w:color w:val="FFFFFF"/>
+                <w:sz w:val="24"/>
+                <w:szCs w:val="24"/>
+              </w:rPr>
+              <w:t>Ubicación</w:t>
+            </w:r>
+          </w:p>
+        </w:tc>
+        <w:tc>
+          <w:tcPr>
+            <w:tcW w:w="4770" w:type="dxa"/>
+            <w:gridSpan w:val="2"/>
+            <w:tcBorders>
+              <w:top w:val="single" w:sz="4" w:space="0" w:color="000000"/>
+              <w:left w:val="single" w:sz="4" w:space="0" w:color="000000"/>
+              <w:bottom w:val="single" w:sz="4" w:space="0" w:color="000000"/>
+              <w:right w:val="single" w:sz="4" w:space="0" w:color="000000"/>
+            </w:tcBorders>
+            <w:shd w:val="clear" w:color="auto" w:fill="5F497A"/>
+          </w:tcPr>
+          <w:p>
+            <w:pPr>
+              <w:ind w:left="-2"/>
+              <w:jc w:val="center"/>
+              <w:rPr>
+                <w:rFonts w:ascii="Arial" w:eastAsia="Arial" w:hAnsi="Arial" w:cs="Arial"/>
+                <w:color w:val="FFFFFF"/>
+                <w:sz w:val="24"/>
+                <w:szCs w:val="24"/>
+              </w:rPr>
+            </w:pPr>
+            <w:r>
+              <w:rPr>
+                <w:rFonts w:ascii="Arial" w:eastAsia="Arial" w:hAnsi="Arial" w:cs="Arial"/>
+                <w:b/>
+                <w:color w:val="FFFFFF"/>
+                <w:sz w:val="24"/>
+                <w:szCs w:val="24"/>
+              </w:rPr>
+              <w:t>Proyecto</w:t>
+            </w:r>
+          </w:p>
+        </w:tc>
+      </w:tr>
+      <w:tr>
+        <w:tc>
+          <w:tcPr>
+            <w:tcW w:w="2550" w:type="dxa"/>
+            <w:gridSpan w:val="2"/>
+            <w:tcBorders>
+              <w:top w:val="single" w:sz="4" w:space="0" w:color="000000"/>
+              <w:left w:val="single" w:sz="4" w:space="0" w:color="000000"/>
+              <w:bottom w:val="single" w:sz="4" w:space="0" w:color="000000"/>
+            </w:tcBorders>
+          </w:tcPr>
+          <w:p>
+            <w:pPr>
+              <w:ind w:left="-2"/>
+              <w:jc w:val="center"/>
+              <w:rPr>
+                <w:rFonts w:ascii="Arial" w:eastAsia="Arial" w:hAnsi="Arial" w:cs="Arial"/>
+                <w:sz w:val="24"/>
+                <w:szCs w:val="24"/>
+              </w:rPr>
+            </w:pPr>
+            <w:r>
+              <w:rPr>
+                <w:rFonts w:ascii="Arial" w:eastAsia="Arial" w:hAnsi="Arial" w:cs="Arial"/>
+                <w:sz w:val="24"/>
+                <w:szCs w:val="24"/>
+              </w:rPr>
+              <w:t>23</w:t>
+            </w:r>
+            <w:r>
+              <w:rPr>
+                <w:rFonts w:ascii="Arial" w:eastAsia="Arial" w:hAnsi="Arial" w:cs="Arial"/>
+                <w:sz w:val="24"/>
+                <w:szCs w:val="24"/>
+              </w:rPr>
+              <w:t>/10/2025</w:t>
+            </w:r>
+          </w:p>
+        </w:tc>
+        <w:tc>
+          <w:tcPr>
+            <w:tcW w:w="3090" w:type="dxa"/>
+            <w:tcBorders>
+              <w:top w:val="single" w:sz="4" w:space="0" w:color="000000"/>
+              <w:left w:val="single" w:sz="4" w:space="0" w:color="000000"/>
+              <w:bottom w:val="single" w:sz="4" w:space="0" w:color="000000"/>
+            </w:tcBorders>
+          </w:tcPr>
+          <w:p>
+            <w:pPr>
+              <w:pBdr>
+                <w:top w:val="nil"/>
+                <w:left w:val="nil"/>
+                <w:bottom w:val="nil"/>
+                <w:right w:val="nil"/>
+                <w:between w:val="nil"/>
+              </w:pBdr>
+              <w:tabs>
+                <w:tab w:val="center" w:pos="4320"/>
+                <w:tab w:val="right" w:pos="8640"/>
+              </w:tabs>
+              <w:ind w:left="-2"/>
+              <w:jc w:val="center"/>
+              <w:rPr>
+                <w:rFonts w:ascii="Arial" w:eastAsia="Arial" w:hAnsi="Arial" w:cs="Arial"/>
+                <w:color w:val="000000"/>
+                <w:sz w:val="24"/>
+                <w:szCs w:val="24"/>
+              </w:rPr>
+            </w:pPr>
+            <w:r>
+              <w:rPr>
+                <w:rFonts w:ascii="Arial" w:eastAsia="Arial" w:hAnsi="Arial" w:cs="Arial"/>
+                <w:sz w:val="24"/>
+                <w:szCs w:val="24"/>
+              </w:rPr>
+              <w:t xml:space="preserve">Duoc UC </w:t>
+            </w:r>
+            <w:r>
+              <w:rPr>
+                <w:rFonts w:ascii="Arial" w:eastAsia="Arial" w:hAnsi="Arial" w:cs="Arial"/>
+                <w:color w:val="000000"/>
+                <w:sz w:val="24"/>
+                <w:szCs w:val="24"/>
+              </w:rPr>
+              <w:t>San Bernardo</w:t>
+            </w:r>
+          </w:p>
+        </w:tc>
+        <w:tc>
+          <w:tcPr>
+            <w:tcW w:w="4770" w:type="dxa"/>
+            <w:gridSpan w:val="2"/>
+            <w:tcBorders>
+              <w:top w:val="single" w:sz="4" w:space="0" w:color="000000"/>
+              <w:left w:val="single" w:sz="4" w:space="0" w:color="000000"/>
+              <w:bottom w:val="single" w:sz="4" w:space="0" w:color="000000"/>
+              <w:right w:val="single" w:sz="4" w:space="0" w:color="000000"/>
+            </w:tcBorders>
+          </w:tcPr>
+          <w:p>
+            <w:pPr>
+              <w:pBdr>
+                <w:top w:val="nil"/>
+                <w:left w:val="nil"/>
+                <w:bottom w:val="nil"/>
+                <w:right w:val="nil"/>
+                <w:between w:val="nil"/>
+              </w:pBdr>
+              <w:tabs>
+                <w:tab w:val="center" w:pos="4320"/>
+                <w:tab w:val="right" w:pos="8640"/>
+              </w:tabs>
+              <w:ind w:left="-2"/>
+              <w:jc w:val="center"/>
+              <w:rPr>
+                <w:rFonts w:ascii="Arial" w:eastAsia="Arial" w:hAnsi="Arial" w:cs="Arial"/>
+                <w:color w:val="000000"/>
+                <w:sz w:val="24"/>
+                <w:szCs w:val="24"/>
+              </w:rPr>
+            </w:pPr>
+            <w:r>
+              <w:rPr>
+                <w:rFonts w:ascii="Arial" w:eastAsia="Arial" w:hAnsi="Arial" w:cs="Arial"/>
+                <w:sz w:val="24"/>
+                <w:szCs w:val="24"/>
+              </w:rPr>
+              <w:t>Plataforma Digital TECHO chile</w:t>
+            </w:r>
+          </w:p>
+        </w:tc>
+      </w:tr>
+    </w:tbl>
+    <w:p>
+      <w:pPr>
+        <w:tabs>
+          <w:tab w:val="center" w:pos="4320"/>
+          <w:tab w:val="right" w:pos="8640"/>
+        </w:tabs>
+        <w:ind w:left="-2"/>
+        <w:rPr>
+          <w:rFonts w:ascii="Arial" w:eastAsia="Arial" w:hAnsi="Arial" w:cs="Arial"/>
+        </w:rPr>
+      </w:pPr>
+    </w:p>
+    <w:tbl>
+      <w:tblPr>
+        <w:tblW w:w="10362" w:type="dxa"/>
+        <w:tblLayout w:type="fixed"/>
+        <w:tblLook w:val="0000" w:firstRow="0" w:lastRow="0" w:firstColumn="0" w:lastColumn="0" w:noHBand="0" w:noVBand="0"/>
+      </w:tblPr>
+      <w:tblGrid>
+        <w:gridCol w:w="3970"/>
+        <w:gridCol w:w="6392"/>
+      </w:tblGrid>
+      <w:tr>
+        <w:trPr>
+          <w:trHeight w:val="510"/>
+        </w:trPr>
+        <w:tc>
+          <w:tcPr>
+            <w:tcW w:w="3970" w:type="dxa"/>
+            <w:tcBorders>
+              <w:top w:val="single" w:sz="4" w:space="0" w:color="000000"/>
+              <w:left w:val="single" w:sz="4" w:space="0" w:color="000000"/>
+              <w:bottom w:val="single" w:sz="4" w:space="0" w:color="000000"/>
+            </w:tcBorders>
+            <w:shd w:val="clear" w:color="auto" w:fill="5F497A"/>
+          </w:tcPr>
+          <w:p>
+            <w:pPr>
+              <w:ind w:left="-2"/>
+              <w:jc w:val="center"/>
+              <w:rPr>
+                <w:rFonts w:ascii="Arial" w:eastAsia="Arial" w:hAnsi="Arial" w:cs="Arial"/>
+                <w:color w:val="FFFFFF"/>
+                <w:sz w:val="24"/>
+                <w:szCs w:val="24"/>
+              </w:rPr>
+            </w:pPr>
+            <w:r>
+              <w:rPr>
+                <w:rFonts w:ascii="Arial" w:eastAsia="Arial" w:hAnsi="Arial" w:cs="Arial"/>
+                <w:b/>
+                <w:color w:val="FFFFFF"/>
+                <w:sz w:val="24"/>
+                <w:szCs w:val="24"/>
+              </w:rPr>
+              <w:t>Nombre</w:t>
+            </w:r>
+          </w:p>
+        </w:tc>
+        <w:tc>
+          <w:tcPr>
+            <w:tcW w:w="6392" w:type="dxa"/>
+            <w:tcBorders>
+              <w:top w:val="single" w:sz="4" w:space="0" w:color="000000"/>
+              <w:left w:val="single" w:sz="4" w:space="0" w:color="000000"/>
+              <w:bottom w:val="single" w:sz="4" w:space="0" w:color="000000"/>
+              <w:right w:val="single" w:sz="4" w:space="0" w:color="000000"/>
+            </w:tcBorders>
+            <w:shd w:val="clear" w:color="auto" w:fill="5F497A"/>
+          </w:tcPr>
+          <w:p>
+            <w:pPr>
+              <w:ind w:left="-2"/>
+              <w:jc w:val="center"/>
+              <w:rPr>
+                <w:rFonts w:ascii="Arial" w:eastAsia="Arial" w:hAnsi="Arial" w:cs="Arial"/>
+                <w:color w:val="FFFFFF"/>
+                <w:sz w:val="24"/>
+                <w:szCs w:val="24"/>
+              </w:rPr>
+            </w:pPr>
+            <w:r>
+              <w:rPr>
+                <w:rFonts w:ascii="Arial" w:eastAsia="Arial" w:hAnsi="Arial" w:cs="Arial"/>
+                <w:b/>
+                <w:color w:val="FFFFFF"/>
+                <w:sz w:val="24"/>
+                <w:szCs w:val="24"/>
+              </w:rPr>
+              <w:t>Roles</w:t>
+            </w:r>
+          </w:p>
+        </w:tc>
+      </w:tr>
+      <w:tr>
+        <w:trPr>
+          <w:trHeight w:val="255"/>
+        </w:trPr>
+        <w:tc>
+          <w:tcPr>
+            <w:tcW w:w="3970" w:type="dxa"/>
+            <w:tcBorders>
+              <w:left w:val="single" w:sz="4" w:space="0" w:color="000000"/>
+            </w:tcBorders>
+          </w:tcPr>
+          <w:p>
+            <w:pPr>
+              <w:ind w:left="-2"/>
+              <w:jc w:val="center"/>
+              <w:rPr>
+                <w:rFonts w:ascii="Arial" w:eastAsia="Arial" w:hAnsi="Arial" w:cs="Arial"/>
+                <w:sz w:val="24"/>
+                <w:szCs w:val="24"/>
+              </w:rPr>
+            </w:pPr>
+            <w:r>
+              <w:rPr>
+                <w:rFonts w:ascii="Arial" w:eastAsia="Arial" w:hAnsi="Arial" w:cs="Arial"/>
+                <w:sz w:val="24"/>
+                <w:szCs w:val="24"/>
+              </w:rPr>
+              <w:t>Yaritza Toro Fuentes</w:t>
+            </w:r>
+          </w:p>
+        </w:tc>
+        <w:tc>
+          <w:tcPr>
+            <w:tcW w:w="6392" w:type="dxa"/>
+            <w:tcBorders>
+              <w:left w:val="single" w:sz="4" w:space="0" w:color="000000"/>
+              <w:right w:val="single" w:sz="4" w:space="0" w:color="000000"/>
+            </w:tcBorders>
+          </w:tcPr>
+          <w:p>
+            <w:pPr>
+              <w:ind w:left="-2"/>
+              <w:jc w:val="center"/>
+              <w:rPr>
+                <w:rFonts w:ascii="Arial" w:eastAsia="Arial" w:hAnsi="Arial" w:cs="Arial"/>
+                <w:sz w:val="24"/>
+                <w:szCs w:val="24"/>
+              </w:rPr>
+            </w:pPr>
+            <w:r>
+              <w:rPr>
+                <w:rFonts w:ascii="Arial" w:eastAsia="Arial" w:hAnsi="Arial" w:cs="Arial"/>
+                <w:sz w:val="24"/>
+                <w:szCs w:val="24"/>
+              </w:rPr>
+              <w:t>Frontend y Usabilidad</w:t>
+            </w:r>
+          </w:p>
+        </w:tc>
+      </w:tr>
+      <w:tr>
+        <w:trPr>
+          <w:trHeight w:val="255"/>
+        </w:trPr>
+        <w:tc>
+          <w:tcPr>
+            <w:tcW w:w="3970" w:type="dxa"/>
+            <w:tcBorders>
+              <w:left w:val="single" w:sz="4" w:space="0" w:color="000000"/>
+            </w:tcBorders>
+          </w:tcPr>
+          <w:p>
+            <w:pPr>
+              <w:ind w:left="-2"/>
+              <w:jc w:val="center"/>
+              <w:rPr>
+                <w:rFonts w:ascii="Arial" w:eastAsia="Arial" w:hAnsi="Arial" w:cs="Arial"/>
+                <w:sz w:val="24"/>
+                <w:szCs w:val="24"/>
+              </w:rPr>
+            </w:pPr>
+            <w:r>
+              <w:rPr>
+                <w:rFonts w:ascii="Arial" w:eastAsia="Arial" w:hAnsi="Arial" w:cs="Arial"/>
+                <w:sz w:val="24"/>
+                <w:szCs w:val="24"/>
+              </w:rPr>
+              <w:t>Jaime Aravena</w:t>
+            </w:r>
+          </w:p>
+        </w:tc>
+        <w:tc>
+          <w:tcPr>
+            <w:tcW w:w="6392" w:type="dxa"/>
+            <w:tcBorders>
+              <w:left w:val="single" w:sz="4" w:space="0" w:color="000000"/>
+              <w:right w:val="single" w:sz="4" w:space="0" w:color="000000"/>
+            </w:tcBorders>
+          </w:tcPr>
+          <w:p>
+            <w:pPr>
+              <w:ind w:left="-2"/>
+              <w:jc w:val="center"/>
+              <w:rPr>
+                <w:rFonts w:ascii="Arial" w:eastAsia="Arial" w:hAnsi="Arial" w:cs="Arial"/>
+                <w:sz w:val="24"/>
+                <w:szCs w:val="24"/>
+              </w:rPr>
+            </w:pPr>
+            <w:r>
+              <w:rPr>
+                <w:rFonts w:ascii="Arial" w:eastAsia="Arial" w:hAnsi="Arial" w:cs="Arial"/>
+                <w:sz w:val="24"/>
+                <w:szCs w:val="24"/>
+              </w:rPr>
+              <w:t>Backend y Datos</w:t>
+            </w:r>
+          </w:p>
+        </w:tc>
+      </w:tr>
+      <w:tr>
+        <w:trPr>
+          <w:trHeight w:val="4"/>
+        </w:trPr>
+        <w:tc>
+          <w:tcPr>
+            <w:tcW w:w="3970" w:type="dxa"/>
+            <w:tcBorders>
+              <w:left w:val="single" w:sz="4" w:space="0" w:color="000000"/>
+            </w:tcBorders>
+          </w:tcPr>
+          <w:p>
+            <w:pPr>
+              <w:ind w:left="-2"/>
+              <w:jc w:val="center"/>
+              <w:rPr>
+                <w:rFonts w:ascii="Arial" w:eastAsia="Arial" w:hAnsi="Arial" w:cs="Arial"/>
+                <w:sz w:val="24"/>
+                <w:szCs w:val="24"/>
+              </w:rPr>
+            </w:pPr>
+            <w:r>
+              <w:rPr>
+                <w:rFonts w:ascii="Arial" w:eastAsia="Arial" w:hAnsi="Arial" w:cs="Arial"/>
+                <w:sz w:val="24"/>
+                <w:szCs w:val="24"/>
+              </w:rPr>
+              <w:t>Sebastián Rebolledo</w:t>
+            </w:r>
+          </w:p>
+        </w:tc>
+        <w:tc>
+          <w:tcPr>
+            <w:tcW w:w="6392" w:type="dxa"/>
+            <w:tcBorders>
+              <w:left w:val="single" w:sz="4" w:space="0" w:color="000000"/>
+              <w:right w:val="single" w:sz="4" w:space="0" w:color="000000"/>
+            </w:tcBorders>
+          </w:tcPr>
+          <w:p>
+            <w:pPr>
+              <w:ind w:left="-2"/>
+              <w:jc w:val="center"/>
+              <w:rPr>
+                <w:rFonts w:ascii="Arial" w:eastAsia="Arial" w:hAnsi="Arial" w:cs="Arial"/>
+                <w:sz w:val="24"/>
+                <w:szCs w:val="24"/>
+              </w:rPr>
+            </w:pPr>
+            <w:r>
+              <w:rPr>
+                <w:rFonts w:ascii="Arial" w:eastAsia="Arial" w:hAnsi="Arial" w:cs="Arial"/>
+                <w:sz w:val="24"/>
+                <w:szCs w:val="24"/>
+              </w:rPr>
+              <w:t>Lider del Proyecto</w:t>
+            </w:r>
+          </w:p>
+        </w:tc>
+      </w:tr>
+      <w:tr>
+        <w:trPr>
+          <w:trHeight w:val="4"/>
+        </w:trPr>
+        <w:tc>
+          <w:tcPr>
+            <w:tcW w:w="3970" w:type="dxa"/>
+            <w:tcBorders>
+              <w:left w:val="single" w:sz="4" w:space="0" w:color="000000"/>
+            </w:tcBorders>
+          </w:tcPr>
+          <w:p>
+            <w:pPr>
+              <w:ind w:left="-2"/>
+              <w:jc w:val="center"/>
+              <w:rPr>
+                <w:rFonts w:ascii="Arial" w:eastAsia="Arial" w:hAnsi="Arial" w:cs="Arial"/>
+                <w:sz w:val="24"/>
+                <w:szCs w:val="24"/>
+              </w:rPr>
+            </w:pPr>
+            <w:r>
+              <w:rPr>
+                <w:rFonts w:ascii="Arial" w:eastAsia="Arial" w:hAnsi="Arial" w:cs="Arial"/>
+                <w:sz w:val="24"/>
+                <w:szCs w:val="24"/>
+              </w:rPr>
+              <w:t>Rodrigo Faundez</w:t>
+            </w:r>
+          </w:p>
+          <w:p>
+            <w:pPr>
+              <w:ind w:left="-2"/>
+              <w:jc w:val="center"/>
+              <w:rPr>
+                <w:rFonts w:ascii="Arial" w:eastAsia="Arial" w:hAnsi="Arial" w:cs="Arial"/>
+                <w:sz w:val="24"/>
+                <w:szCs w:val="24"/>
+              </w:rPr>
+            </w:pPr>
+            <w:r>
+              <w:rPr>
+                <w:rFonts w:ascii="Arial" w:eastAsia="Arial" w:hAnsi="Arial" w:cs="Arial"/>
+                <w:sz w:val="24"/>
+                <w:szCs w:val="24"/>
+              </w:rPr>
+              <w:t>Fabian Alcántara</w:t>
+            </w:r>
+          </w:p>
+        </w:tc>
+        <w:tc>
+          <w:tcPr>
+            <w:tcW w:w="6392" w:type="dxa"/>
+            <w:tcBorders>
+              <w:left w:val="single" w:sz="4" w:space="0" w:color="000000"/>
+              <w:right w:val="single" w:sz="4" w:space="0" w:color="000000"/>
+            </w:tcBorders>
+          </w:tcPr>
+          <w:p>
+            <w:pPr>
+              <w:jc w:val="center"/>
+              <w:rPr>
+                <w:rFonts w:ascii="Arial" w:eastAsia="Arial" w:hAnsi="Arial" w:cs="Arial"/>
+                <w:sz w:val="24"/>
+                <w:szCs w:val="24"/>
+              </w:rPr>
+            </w:pPr>
+            <w:r>
+              <w:rPr>
+                <w:rFonts w:ascii="Arial" w:eastAsia="Arial" w:hAnsi="Arial" w:cs="Arial"/>
+                <w:sz w:val="24"/>
+                <w:szCs w:val="24"/>
+              </w:rPr>
+              <w:t>BD/infraestructura</w:t>
+            </w:r>
+          </w:p>
+          <w:p>
+            <w:pPr>
+              <w:jc w:val="center"/>
+              <w:rPr>
+                <w:rFonts w:ascii="Arial" w:eastAsia="Arial" w:hAnsi="Arial" w:cs="Arial"/>
+                <w:sz w:val="24"/>
+                <w:szCs w:val="24"/>
+              </w:rPr>
+            </w:pPr>
+            <w:r>
+              <w:rPr>
+                <w:rFonts w:ascii="Arial" w:eastAsia="Arial" w:hAnsi="Arial" w:cs="Arial"/>
+                <w:sz w:val="24"/>
+                <w:szCs w:val="24"/>
+              </w:rPr>
+              <w:t>Docente</w:t>
+            </w:r>
+          </w:p>
+          <w:p>
+            <w:pPr>
+              <w:rPr>
+                <w:rFonts w:ascii="Arial" w:eastAsia="Arial" w:hAnsi="Arial" w:cs="Arial"/>
+                <w:sz w:val="24"/>
+                <w:szCs w:val="24"/>
+              </w:rPr>
+            </w:pPr>
+          </w:p>
+        </w:tc>
+      </w:tr>
+      <w:tr>
+        <w:trPr>
+          <w:trHeight w:val="4"/>
+        </w:trPr>
+        <w:tc>
+          <w:tcPr>
+            <w:tcW w:w="3970" w:type="dxa"/>
+            <w:tcBorders>
+              <w:left w:val="single" w:sz="4" w:space="0" w:color="000000"/>
+            </w:tcBorders>
+          </w:tcPr>
+          <w:p>
+            <w:pPr>
+              <w:ind w:left="-2"/>
+              <w:jc w:val="center"/>
+              <w:rPr>
+                <w:rFonts w:ascii="Arial" w:eastAsia="Arial" w:hAnsi="Arial" w:cs="Arial"/>
+                <w:sz w:val="24"/>
+                <w:szCs w:val="24"/>
+              </w:rPr>
+            </w:pPr>
+          </w:p>
+        </w:tc>
+        <w:tc>
+          <w:tcPr>
+            <w:tcW w:w="6392" w:type="dxa"/>
+            <w:tcBorders>
+              <w:left w:val="single" w:sz="4" w:space="0" w:color="000000"/>
+              <w:right w:val="single" w:sz="4" w:space="0" w:color="000000"/>
+            </w:tcBorders>
+          </w:tcPr>
+          <w:p>
+            <w:pPr>
+              <w:rPr>
+                <w:rFonts w:ascii="Arial" w:eastAsia="Arial" w:hAnsi="Arial" w:cs="Arial"/>
+                <w:sz w:val="24"/>
+                <w:szCs w:val="24"/>
+              </w:rPr>
+            </w:pPr>
+          </w:p>
+        </w:tc>
+      </w:tr>
+      <w:tr>
+        <w:trPr>
+          <w:trHeight w:val="255"/>
+        </w:trPr>
+        <w:tc>
+          <w:tcPr>
+            <w:tcW w:w="3970" w:type="dxa"/>
+            <w:tcBorders>
+              <w:left w:val="single" w:sz="4" w:space="0" w:color="000000"/>
+              <w:bottom w:val="single" w:sz="4" w:space="0" w:color="000000"/>
+            </w:tcBorders>
+          </w:tcPr>
+          <w:p>
+            <w:pPr>
+              <w:ind w:left="-2"/>
+              <w:jc w:val="center"/>
+              <w:rPr>
+                <w:rFonts w:ascii="Arial" w:eastAsia="Arial" w:hAnsi="Arial" w:cs="Arial"/>
+                <w:sz w:val="24"/>
+                <w:szCs w:val="24"/>
+              </w:rPr>
+            </w:pPr>
+          </w:p>
+        </w:tc>
+        <w:tc>
+          <w:tcPr>
+            <w:tcW w:w="6392" w:type="dxa"/>
+            <w:tcBorders>
+              <w:left w:val="single" w:sz="4" w:space="0" w:color="000000"/>
+              <w:bottom w:val="single" w:sz="4" w:space="0" w:color="000000"/>
+              <w:right w:val="single" w:sz="4" w:space="0" w:color="000000"/>
+            </w:tcBorders>
+          </w:tcPr>
+          <w:p>
+            <w:pPr>
+              <w:ind w:left="-2"/>
+              <w:jc w:val="center"/>
+              <w:rPr>
+                <w:rFonts w:ascii="Arial" w:eastAsia="Arial" w:hAnsi="Arial" w:cs="Arial"/>
+                <w:sz w:val="24"/>
+                <w:szCs w:val="24"/>
+              </w:rPr>
+            </w:pPr>
+          </w:p>
+        </w:tc>
+      </w:tr>
+    </w:tbl>
+    <w:p>
+      <w:pPr>
+        <w:tabs>
+          <w:tab w:val="center" w:pos="4320"/>
+          <w:tab w:val="right" w:pos="8640"/>
+        </w:tabs>
+        <w:ind w:left="-2"/>
+        <w:rPr>
+          <w:rFonts w:ascii="Arial" w:eastAsia="Arial" w:hAnsi="Arial" w:cs="Arial"/>
+          <w:sz w:val="24"/>
+          <w:szCs w:val="24"/>
+        </w:rPr>
+      </w:pPr>
+    </w:p>
+    <w:tbl>
+      <w:tblPr>
+        <w:tblW w:w="10423" w:type="dxa"/>
+        <w:tblLayout w:type="fixed"/>
+        <w:tblLook w:val="0000" w:firstRow="0" w:lastRow="0" w:firstColumn="0" w:lastColumn="0" w:noHBand="0" w:noVBand="0"/>
+      </w:tblPr>
+      <w:tblGrid>
+        <w:gridCol w:w="10423"/>
+      </w:tblGrid>
+      <w:tr>
+        <w:trPr>
+          <w:trHeight w:val="109"/>
+        </w:trPr>
+        <w:tc>
+          <w:tcPr>
+            <w:tcW w:w="10423" w:type="dxa"/>
+            <w:tcBorders>
+              <w:top w:val="single" w:sz="6" w:space="0" w:color="000000"/>
+              <w:left w:val="single" w:sz="6" w:space="0" w:color="000000"/>
+              <w:bottom w:val="single" w:sz="6" w:space="0" w:color="000000"/>
+              <w:right w:val="single" w:sz="6" w:space="0" w:color="000000"/>
+            </w:tcBorders>
+            <w:shd w:val="clear" w:color="auto" w:fill="5F497A"/>
+          </w:tcPr>
+          <w:p>
+            <w:pPr>
+              <w:ind w:left="-2"/>
+              <w:rPr>
+                <w:rFonts w:ascii="Arial" w:eastAsia="Arial" w:hAnsi="Arial" w:cs="Arial"/>
+                <w:sz w:val="24"/>
+                <w:szCs w:val="24"/>
+              </w:rPr>
+            </w:pPr>
+            <w:r>
+              <w:rPr>
+                <w:rFonts w:ascii="Arial" w:eastAsia="Arial" w:hAnsi="Arial" w:cs="Arial"/>
+                <w:b/>
+                <w:color w:val="FFFFFF"/>
+                <w:sz w:val="24"/>
+                <w:szCs w:val="24"/>
+              </w:rPr>
+              <w:t>Temas Tratados</w:t>
+            </w:r>
+          </w:p>
+        </w:tc>
+      </w:tr>
+      <w:tr>
+        <w:trPr>
+          <w:trHeight w:val="617"/>
+        </w:trPr>
+        <w:tc>
+          <w:tcPr>
+            <w:tcW w:w="10423" w:type="dxa"/>
+            <w:tcBorders>
+              <w:top w:val="single" w:sz="6" w:space="0" w:color="000000"/>
+              <w:left w:val="single" w:sz="4" w:space="0" w:color="000000"/>
+              <w:bottom w:val="single" w:sz="6" w:space="0" w:color="000000"/>
+              <w:right w:val="single" w:sz="6" w:space="0" w:color="000000"/>
+            </w:tcBorders>
+          </w:tcPr>
+          <w:p>
+            <w:pPr>
+              <w:tabs>
+                <w:tab w:val="center" w:pos="4320"/>
+                <w:tab w:val="right" w:pos="8640"/>
+              </w:tabs>
+              <w:spacing w:after="120"/>
+              <w:ind w:left="-2"/>
+              <w:rPr>
+                <w:rFonts w:ascii="Arial" w:eastAsia="Arial" w:hAnsi="Arial" w:cs="Arial"/>
+                <w:sz w:val="24"/>
+                <w:szCs w:val="24"/>
+              </w:rPr>
+            </w:pPr>
+            <w:r>
+              <w:rPr>
+                <w:rFonts w:ascii="Arial" w:eastAsia="Arial" w:hAnsi="Arial" w:cs="Arial"/>
+                <w:sz w:val="24"/>
+                <w:szCs w:val="24"/>
+              </w:rPr>
+              <w:t xml:space="preserve">El docente revisó el avance del dashboard y comentó que estaba bien encaminado, pero debía </w:t>
+            </w:r>
+            <w:r>
+              <w:rPr>
+                <w:rFonts w:ascii="Arial" w:eastAsia="Arial" w:hAnsi="Arial" w:cs="Arial"/>
+                <w:sz w:val="24"/>
+                <w:szCs w:val="24"/>
+              </w:rPr>
+              <w:t>simplificarse. Se</w:t>
+            </w:r>
+            <w:r>
+              <w:rPr>
+                <w:rFonts w:ascii="Arial" w:eastAsia="Arial" w:hAnsi="Arial" w:cs="Arial"/>
+                <w:sz w:val="24"/>
+                <w:szCs w:val="24"/>
+              </w:rPr>
+              <w:t xml:space="preserve"> sugirió priorizar indicadores que realmente aporten valor a TECHO Chile (observaciones abiertas, urgentes, por vivienda y por plazo</w:t>
+            </w:r>
+            <w:r>
+              <w:rPr>
+                <w:rFonts w:ascii="Arial" w:eastAsia="Arial" w:hAnsi="Arial" w:cs="Arial"/>
+                <w:sz w:val="24"/>
+                <w:szCs w:val="24"/>
+              </w:rPr>
+              <w:t>). Recomendación</w:t>
+            </w:r>
+            <w:r>
+              <w:rPr>
+                <w:rFonts w:ascii="Arial" w:eastAsia="Arial" w:hAnsi="Arial" w:cs="Arial"/>
+                <w:sz w:val="24"/>
+                <w:szCs w:val="24"/>
+              </w:rPr>
+              <w:t xml:space="preserve"> de mejorar la estructura visual, ya que algunos gráficos se veían recargados. Pedido de agregar filtros básicos (fecha, estado, vivienda</w:t>
+            </w:r>
+            <w:r>
+              <w:rPr>
+                <w:rFonts w:ascii="Arial" w:eastAsia="Arial" w:hAnsi="Arial" w:cs="Arial"/>
+                <w:sz w:val="24"/>
+                <w:szCs w:val="24"/>
+              </w:rPr>
+              <w:t>). Se</w:t>
+            </w:r>
+            <w:r>
+              <w:rPr>
+                <w:rFonts w:ascii="Arial" w:eastAsia="Arial" w:hAnsi="Arial" w:cs="Arial"/>
+                <w:sz w:val="24"/>
+                <w:szCs w:val="24"/>
+              </w:rPr>
+              <w:t xml:space="preserve"> insistió en mantener el enfoque en trazabilidad y cumplimiento del DS49.</w:t>
+            </w:r>
+          </w:p>
+          <w:p>
+            <w:pPr>
+              <w:tabs>
+                <w:tab w:val="center" w:pos="4320"/>
+                <w:tab w:val="right" w:pos="8640"/>
+              </w:tabs>
+              <w:spacing w:after="120"/>
+              <w:ind w:left="-2"/>
+              <w:rPr>
+                <w:rFonts w:ascii="Arial" w:eastAsia="Arial" w:hAnsi="Arial" w:cs="Arial"/>
+                <w:sz w:val="24"/>
+                <w:szCs w:val="24"/>
+              </w:rPr>
+            </w:pPr>
+          </w:p>
+        </w:tc>
+      </w:tr>
+    </w:tbl>
+    <w:p>
+      <w:pPr>
+        <w:ind w:left="-2"/>
+        <w:rPr>
+          <w:rFonts w:ascii="Arial" w:eastAsia="Arial" w:hAnsi="Arial" w:cs="Arial"/>
+          <w:sz w:val="24"/>
+          <w:szCs w:val="24"/>
+        </w:rPr>
+      </w:pPr>
+    </w:p>
+    <w:tbl>
+      <w:tblPr>
+        <w:tblW w:w="10398" w:type="dxa"/>
+        <w:tblLayout w:type="fixed"/>
+        <w:tblLook w:val="0000" w:firstRow="0" w:lastRow="0" w:firstColumn="0" w:lastColumn="0" w:noHBand="0" w:noVBand="0"/>
+      </w:tblPr>
+      <w:tblGrid>
+        <w:gridCol w:w="10398"/>
+      </w:tblGrid>
+      <w:tr>
+        <w:trPr>
+          <w:trHeight w:val="282"/>
+        </w:trPr>
+        <w:tc>
+          <w:tcPr>
+            <w:tcW w:w="10398" w:type="dxa"/>
+            <w:tcBorders>
+              <w:top w:val="single" w:sz="4" w:space="0" w:color="000000"/>
+              <w:left w:val="single" w:sz="4" w:space="0" w:color="000000"/>
+              <w:bottom w:val="single" w:sz="4" w:space="0" w:color="000000"/>
+              <w:right w:val="single" w:sz="4" w:space="0" w:color="000000"/>
+            </w:tcBorders>
+            <w:shd w:val="clear" w:color="auto" w:fill="5F497A"/>
+          </w:tcPr>
+          <w:p>
+            <w:pPr>
+              <w:ind w:left="-2"/>
+              <w:jc w:val="center"/>
+              <w:rPr>
+                <w:rFonts w:ascii="Arial" w:eastAsia="Arial" w:hAnsi="Arial" w:cs="Arial"/>
+                <w:sz w:val="24"/>
+                <w:szCs w:val="24"/>
+              </w:rPr>
+            </w:pPr>
+            <w:r>
+              <w:rPr>
+                <w:rFonts w:ascii="Arial" w:eastAsia="Arial" w:hAnsi="Arial" w:cs="Arial"/>
+                <w:b/>
+                <w:color w:val="FFFFFF"/>
+                <w:sz w:val="24"/>
+                <w:szCs w:val="24"/>
+              </w:rPr>
+              <w:t>Acuerdos</w:t>
+            </w:r>
+          </w:p>
+        </w:tc>
+      </w:tr>
+      <w:tr>
+        <w:trPr>
+          <w:trHeight w:val="251"/>
+        </w:trPr>
+        <w:tc>
+          <w:tcPr>
+            <w:tcW w:w="10398" w:type="dxa"/>
+            <w:tcBorders>
+              <w:top w:val="single" w:sz="4" w:space="0" w:color="000000"/>
+              <w:left w:val="single" w:sz="4" w:space="0" w:color="000000"/>
+              <w:bottom w:val="single" w:sz="4" w:space="0" w:color="000000"/>
+              <w:right w:val="single" w:sz="4" w:space="0" w:color="000000"/>
+            </w:tcBorders>
+          </w:tcPr>
+          <w:p>
+            <w:pPr>
+              <w:pBdr>
+                <w:top w:val="nil"/>
+                <w:left w:val="nil"/>
+                <w:bottom w:val="nil"/>
+                <w:right w:val="nil"/>
+                <w:between w:val="nil"/>
+              </w:pBdr>
+              <w:spacing w:after="120"/>
+              <w:jc w:val="both"/>
+              <w:rPr>
+                <w:rFonts w:ascii="Arial" w:eastAsia="Arial" w:hAnsi="Arial" w:cs="Arial"/>
+                <w:sz w:val="24"/>
+                <w:szCs w:val="24"/>
+              </w:rPr>
+            </w:pPr>
+            <w:r>
+              <w:rPr>
+                <w:rFonts w:ascii="Arial" w:eastAsia="Arial" w:hAnsi="Arial" w:cs="Arial"/>
+                <w:sz w:val="24"/>
+                <w:szCs w:val="24"/>
+              </w:rPr>
+              <w:t xml:space="preserve">Reducir el número de gráficos y enfocarse en KPIs </w:t>
+            </w:r>
+            <w:r>
+              <w:rPr>
+                <w:rFonts w:ascii="Arial" w:eastAsia="Arial" w:hAnsi="Arial" w:cs="Arial"/>
+                <w:sz w:val="24"/>
+                <w:szCs w:val="24"/>
+              </w:rPr>
+              <w:t>centrales. Ajustar</w:t>
+            </w:r>
+            <w:r>
+              <w:rPr>
+                <w:rFonts w:ascii="Arial" w:eastAsia="Arial" w:hAnsi="Arial" w:cs="Arial"/>
+                <w:sz w:val="24"/>
+                <w:szCs w:val="24"/>
+              </w:rPr>
+              <w:t xml:space="preserve"> diseño para hacerlo más limpio y fácil de </w:t>
+            </w:r>
+            <w:r>
+              <w:rPr>
+                <w:rFonts w:ascii="Arial" w:eastAsia="Arial" w:hAnsi="Arial" w:cs="Arial"/>
+                <w:sz w:val="24"/>
+                <w:szCs w:val="24"/>
+              </w:rPr>
+              <w:t>entender. Agregar</w:t>
+            </w:r>
+            <w:r>
+              <w:rPr>
+                <w:rFonts w:ascii="Arial" w:eastAsia="Arial" w:hAnsi="Arial" w:cs="Arial"/>
+                <w:sz w:val="24"/>
+                <w:szCs w:val="24"/>
+              </w:rPr>
+              <w:t xml:space="preserve"> filtros funcionales antes de la presentación </w:t>
+            </w:r>
+            <w:r>
+              <w:rPr>
+                <w:rFonts w:ascii="Arial" w:eastAsia="Arial" w:hAnsi="Arial" w:cs="Arial"/>
+                <w:sz w:val="24"/>
+                <w:szCs w:val="24"/>
+              </w:rPr>
+              <w:t>final. Preparar</w:t>
+            </w:r>
+            <w:r>
+              <w:rPr>
+                <w:rFonts w:ascii="Arial" w:eastAsia="Arial" w:hAnsi="Arial" w:cs="Arial"/>
+                <w:sz w:val="24"/>
+                <w:szCs w:val="24"/>
+              </w:rPr>
+              <w:t xml:space="preserve"> una versión revisada para la siguiente reunión.</w:t>
+            </w:r>
+          </w:p>
+          <w:p>
+            <w:pPr>
+              <w:pBdr>
+                <w:top w:val="nil"/>
+                <w:left w:val="nil"/>
+                <w:bottom w:val="nil"/>
+                <w:right w:val="nil"/>
+                <w:between w:val="nil"/>
+              </w:pBdr>
+              <w:spacing w:after="120"/>
+              <w:ind w:left="-2"/>
+              <w:jc w:val="both"/>
+              <w:rPr>
+                <w:rFonts w:ascii="Arial" w:eastAsia="Arial" w:hAnsi="Arial" w:cs="Arial"/>
+                <w:sz w:val="24"/>
+                <w:szCs w:val="24"/>
+              </w:rPr>
+            </w:pPr>
+          </w:p>
+        </w:tc>
+      </w:tr>
+    </w:tbl>
+    <w:p>
+      <w:pPr>
+        <w:ind w:left="-2"/>
+        <w:rPr>
+          <w:rFonts w:ascii="Arial" w:eastAsia="Arial" w:hAnsi="Arial" w:cs="Arial"/>
+          <w:sz w:val="24"/>
+          <w:szCs w:val="24"/>
+        </w:rPr>
+      </w:pPr>
+    </w:p>
+    <w:p>
+      <w:pPr>
+        <w:ind w:left="-2"/>
+        <w:rPr>
+          <w:rFonts w:ascii="Arial" w:eastAsia="Arial" w:hAnsi="Arial" w:cs="Arial"/>
+          <w:sz w:val="24"/>
+          <w:szCs w:val="24"/>
+        </w:rPr>
+      </w:pPr>
+    </w:p>
+    <w:p>
+      <w:pPr>
+        <w:ind w:left="-2"/>
+        <w:rPr>
+          <w:rFonts w:ascii="Arial" w:eastAsia="Arial" w:hAnsi="Arial" w:cs="Arial"/>
+          <w:sz w:val="24"/>
+          <w:szCs w:val="24"/>
+        </w:rPr>
+      </w:pPr>
+    </w:p>
+    <w:p>
+      <w:pPr>
+        <w:ind w:left="-2"/>
+        <w:rPr>
+          <w:rFonts w:ascii="Arial" w:eastAsia="Arial" w:hAnsi="Arial" w:cs="Arial"/>
+          <w:sz w:val="24"/>
+          <w:szCs w:val="24"/>
+        </w:rPr>
+      </w:pPr>
+    </w:p>
+    <w:p>
+      <w:pPr>
+        <w:ind w:left="-2"/>
+        <w:rPr>
+          <w:rFonts w:ascii="Arial" w:eastAsia="Arial" w:hAnsi="Arial" w:cs="Arial"/>
+          <w:sz w:val="24"/>
+          <w:szCs w:val="24"/>
+        </w:rPr>
+      </w:pPr>
+    </w:p>
+    <w:p>
+      <w:pPr>
+        <w:ind w:left="-2"/>
+        <w:rPr>
+          <w:rFonts w:ascii="Arial" w:eastAsia="Arial" w:hAnsi="Arial" w:cs="Arial"/>
+          <w:sz w:val="24"/>
+          <w:szCs w:val="24"/>
+        </w:rPr>
+      </w:pPr>
+    </w:p>
+    <w:p>
+      <w:pPr>
+        <w:ind w:left="-2"/>
+        <w:rPr>
+          <w:rFonts w:ascii="Arial" w:eastAsia="Arial" w:hAnsi="Arial" w:cs="Arial"/>
+          <w:sz w:val="24"/>
+          <w:szCs w:val="24"/>
+        </w:rPr>
+      </w:pPr>
+    </w:p>
+    <w:p>
+      <w:pPr>
+        <w:ind w:left="-2"/>
+        <w:rPr>
+          <w:rFonts w:ascii="Arial" w:eastAsia="Arial" w:hAnsi="Arial" w:cs="Arial"/>
+          <w:sz w:val="24"/>
+          <w:szCs w:val="24"/>
+        </w:rPr>
+      </w:pPr>
+    </w:p>
+    <w:p>
+      <w:pPr>
+        <w:ind w:left="-2"/>
+        <w:rPr>
+          <w:rFonts w:ascii="Arial" w:eastAsia="Arial" w:hAnsi="Arial" w:cs="Arial"/>
+          <w:sz w:val="24"/>
+          <w:szCs w:val="24"/>
+        </w:rPr>
+      </w:pPr>
+    </w:p>
+    <w:p>
+      <w:pPr>
+        <w:ind w:left="-2"/>
+        <w:rPr>
+          <w:rFonts w:ascii="Arial" w:eastAsia="Arial" w:hAnsi="Arial" w:cs="Arial"/>
+          <w:sz w:val="24"/>
+          <w:szCs w:val="24"/>
+        </w:rPr>
+      </w:pPr>
+    </w:p>
+    <w:tbl>
+      <w:tblPr>
+        <w:tblW w:w="10371" w:type="dxa"/>
+        <w:tblLayout w:type="fixed"/>
+        <w:tblLook w:val="0000" w:firstRow="0" w:lastRow="0" w:firstColumn="0" w:lastColumn="0" w:noHBand="0" w:noVBand="0"/>
+      </w:tblPr>
+      <w:tblGrid>
+        <w:gridCol w:w="1941"/>
+        <w:gridCol w:w="4261"/>
+        <w:gridCol w:w="1445"/>
+        <w:gridCol w:w="2724"/>
+      </w:tblGrid>
+      <w:tr>
+        <w:trPr>
+          <w:trHeight w:val="465"/>
+        </w:trPr>
+        <w:tc>
+          <w:tcPr>
+            <w:tcW w:w="10371" w:type="dxa"/>
+            <w:gridSpan w:val="4"/>
+            <w:tcBorders>
+              <w:top w:val="single" w:sz="4" w:space="0" w:color="000000"/>
+              <w:left w:val="single" w:sz="4" w:space="0" w:color="000000"/>
+              <w:bottom w:val="single" w:sz="4" w:space="0" w:color="000000"/>
+              <w:right w:val="single" w:sz="4" w:space="0" w:color="000000"/>
+            </w:tcBorders>
+            <w:shd w:val="clear" w:color="auto" w:fill="5F497A"/>
+          </w:tcPr>
+          <w:p>
+            <w:pPr>
+              <w:ind w:left="-2"/>
+              <w:jc w:val="center"/>
+              <w:rPr>
+                <w:rFonts w:ascii="Arial" w:eastAsia="Arial" w:hAnsi="Arial" w:cs="Arial"/>
+                <w:sz w:val="24"/>
+                <w:szCs w:val="24"/>
+              </w:rPr>
+            </w:pPr>
+            <w:r>
+              <w:rPr>
+                <w:rFonts w:ascii="Arial" w:eastAsia="Arial" w:hAnsi="Arial" w:cs="Arial"/>
+                <w:b/>
+                <w:color w:val="FFFFFF"/>
+                <w:sz w:val="24"/>
+                <w:szCs w:val="24"/>
+              </w:rPr>
+              <w:lastRenderedPageBreak/>
+              <w:t>Compromisos</w:t>
+            </w:r>
+          </w:p>
+        </w:tc>
+      </w:tr>
+      <w:tr>
+        <w:trPr>
+          <w:trHeight w:val="720"/>
+        </w:trPr>
+        <w:tc>
+          <w:tcPr>
+            <w:tcW w:w="1941" w:type="dxa"/>
+            <w:tcBorders>
+              <w:left w:val="single" w:sz="4" w:space="0" w:color="000000"/>
+              <w:bottom w:val="single" w:sz="4" w:space="0" w:color="000000"/>
+            </w:tcBorders>
+            <w:shd w:val="clear" w:color="auto" w:fill="E5DFEC"/>
+          </w:tcPr>
+          <w:p>
+            <w:pPr>
+              <w:pBdr>
+                <w:top w:val="nil"/>
+                <w:left w:val="nil"/>
+                <w:bottom w:val="nil"/>
+                <w:right w:val="nil"/>
+                <w:between w:val="nil"/>
+              </w:pBdr>
+              <w:ind w:left="-2"/>
+              <w:jc w:val="center"/>
+              <w:rPr>
+                <w:rFonts w:ascii="Arial" w:eastAsia="Arial" w:hAnsi="Arial" w:cs="Arial"/>
+                <w:color w:val="000000"/>
+                <w:sz w:val="24"/>
+                <w:szCs w:val="24"/>
+              </w:rPr>
+            </w:pPr>
+            <w:r>
+              <w:rPr>
+                <w:rFonts w:ascii="Arial" w:eastAsia="Arial" w:hAnsi="Arial" w:cs="Arial"/>
+                <w:b/>
+                <w:color w:val="000000"/>
+                <w:sz w:val="24"/>
+                <w:szCs w:val="24"/>
+              </w:rPr>
+              <w:t>Nombre</w:t>
+            </w:r>
+          </w:p>
+        </w:tc>
+        <w:tc>
+          <w:tcPr>
+            <w:tcW w:w="4261" w:type="dxa"/>
+            <w:tcBorders>
+              <w:left w:val="single" w:sz="4" w:space="0" w:color="000000"/>
+              <w:bottom w:val="single" w:sz="4" w:space="0" w:color="000000"/>
+            </w:tcBorders>
+            <w:shd w:val="clear" w:color="auto" w:fill="E5DFEC"/>
+          </w:tcPr>
+          <w:p>
+            <w:pPr>
+              <w:pBdr>
+                <w:top w:val="nil"/>
+                <w:left w:val="nil"/>
+                <w:bottom w:val="nil"/>
+                <w:right w:val="nil"/>
+                <w:between w:val="nil"/>
+              </w:pBdr>
+              <w:ind w:left="-2"/>
+              <w:jc w:val="center"/>
+              <w:rPr>
+                <w:rFonts w:ascii="Arial" w:eastAsia="Arial" w:hAnsi="Arial" w:cs="Arial"/>
+                <w:color w:val="000000"/>
+                <w:sz w:val="24"/>
+                <w:szCs w:val="24"/>
+              </w:rPr>
+            </w:pPr>
+            <w:r>
+              <w:rPr>
+                <w:rFonts w:ascii="Arial" w:eastAsia="Arial" w:hAnsi="Arial" w:cs="Arial"/>
+                <w:b/>
+                <w:color w:val="000000"/>
+                <w:sz w:val="24"/>
+                <w:szCs w:val="24"/>
+              </w:rPr>
+              <w:t>Compromiso o tarea</w:t>
+            </w:r>
+          </w:p>
+        </w:tc>
+        <w:tc>
+          <w:tcPr>
+            <w:tcW w:w="1445" w:type="dxa"/>
+            <w:tcBorders>
+              <w:left w:val="single" w:sz="4" w:space="0" w:color="000000"/>
+              <w:bottom w:val="single" w:sz="4" w:space="0" w:color="000000"/>
+            </w:tcBorders>
+            <w:shd w:val="clear" w:color="auto" w:fill="E5DFEC"/>
+          </w:tcPr>
+          <w:p>
+            <w:pPr>
+              <w:pBdr>
+                <w:top w:val="nil"/>
+                <w:left w:val="nil"/>
+                <w:bottom w:val="nil"/>
+                <w:right w:val="nil"/>
+                <w:between w:val="nil"/>
+              </w:pBdr>
+              <w:ind w:left="-2"/>
+              <w:jc w:val="center"/>
+              <w:rPr>
+                <w:rFonts w:ascii="Arial" w:eastAsia="Arial" w:hAnsi="Arial" w:cs="Arial"/>
+                <w:color w:val="000000"/>
+                <w:sz w:val="24"/>
+                <w:szCs w:val="24"/>
+              </w:rPr>
+            </w:pPr>
+            <w:r>
+              <w:rPr>
+                <w:rFonts w:ascii="Arial" w:eastAsia="Arial" w:hAnsi="Arial" w:cs="Arial"/>
+                <w:b/>
+                <w:color w:val="000000"/>
+                <w:sz w:val="24"/>
+                <w:szCs w:val="24"/>
+              </w:rPr>
+              <w:t>Fecha de</w:t>
+            </w:r>
+          </w:p>
+          <w:p>
+            <w:pPr>
+              <w:pBdr>
+                <w:top w:val="nil"/>
+                <w:left w:val="nil"/>
+                <w:bottom w:val="nil"/>
+                <w:right w:val="nil"/>
+                <w:between w:val="nil"/>
+              </w:pBdr>
+              <w:ind w:left="-2"/>
+              <w:jc w:val="center"/>
+              <w:rPr>
+                <w:rFonts w:ascii="Arial" w:eastAsia="Arial" w:hAnsi="Arial" w:cs="Arial"/>
+                <w:color w:val="000000"/>
+                <w:sz w:val="24"/>
+                <w:szCs w:val="24"/>
+              </w:rPr>
+            </w:pPr>
+            <w:r>
+              <w:rPr>
+                <w:rFonts w:ascii="Arial" w:eastAsia="Arial" w:hAnsi="Arial" w:cs="Arial"/>
+                <w:b/>
+                <w:color w:val="000000"/>
+                <w:sz w:val="24"/>
+                <w:szCs w:val="24"/>
+              </w:rPr>
+              <w:t>entrega</w:t>
+            </w:r>
+          </w:p>
+        </w:tc>
+        <w:tc>
+          <w:tcPr>
+            <w:tcW w:w="2724" w:type="dxa"/>
+            <w:tcBorders>
+              <w:left w:val="single" w:sz="4" w:space="0" w:color="000000"/>
+              <w:bottom w:val="single" w:sz="4" w:space="0" w:color="000000"/>
+              <w:right w:val="single" w:sz="4" w:space="0" w:color="000000"/>
+            </w:tcBorders>
+            <w:shd w:val="clear" w:color="auto" w:fill="E5DFEC"/>
+          </w:tcPr>
+          <w:p>
+            <w:pPr>
+              <w:pBdr>
+                <w:top w:val="nil"/>
+                <w:left w:val="nil"/>
+                <w:bottom w:val="nil"/>
+                <w:right w:val="nil"/>
+                <w:between w:val="nil"/>
+              </w:pBdr>
+              <w:ind w:left="-2"/>
+              <w:jc w:val="center"/>
+              <w:rPr>
+                <w:rFonts w:ascii="Arial" w:eastAsia="Arial" w:hAnsi="Arial" w:cs="Arial"/>
+                <w:color w:val="000000"/>
+                <w:sz w:val="24"/>
+                <w:szCs w:val="24"/>
+              </w:rPr>
+            </w:pPr>
+            <w:r>
+              <w:rPr>
+                <w:rFonts w:ascii="Arial" w:eastAsia="Arial" w:hAnsi="Arial" w:cs="Arial"/>
+                <w:b/>
+                <w:color w:val="000000"/>
+                <w:sz w:val="24"/>
+                <w:szCs w:val="24"/>
+              </w:rPr>
+              <w:t>Estado</w:t>
+            </w:r>
+          </w:p>
+          <w:p>
+            <w:pPr>
+              <w:pBdr>
+                <w:top w:val="nil"/>
+                <w:left w:val="nil"/>
+                <w:bottom w:val="nil"/>
+                <w:right w:val="nil"/>
+                <w:between w:val="nil"/>
+              </w:pBdr>
+              <w:ind w:left="-2"/>
+              <w:jc w:val="center"/>
+              <w:rPr>
+                <w:rFonts w:ascii="Arial" w:eastAsia="Arial" w:hAnsi="Arial" w:cs="Arial"/>
+                <w:color w:val="000000"/>
+                <w:sz w:val="24"/>
+                <w:szCs w:val="24"/>
+              </w:rPr>
+            </w:pPr>
+            <w:r>
+              <w:rPr>
+                <w:rFonts w:ascii="Arial" w:eastAsia="Arial" w:hAnsi="Arial" w:cs="Arial"/>
+                <w:b/>
+                <w:color w:val="000000"/>
+                <w:sz w:val="24"/>
+                <w:szCs w:val="24"/>
+              </w:rPr>
+              <w:t>(cumplido/no cumplido)</w:t>
+            </w:r>
+          </w:p>
+        </w:tc>
+      </w:tr>
+    </w:tbl>
+    <w:p>
+      <w:pPr>
+        <w:pBdr>
+          <w:top w:val="nil"/>
+          <w:left w:val="nil"/>
+          <w:bottom w:val="nil"/>
+          <w:right w:val="nil"/>
+          <w:between w:val="nil"/>
+        </w:pBdr>
+        <w:spacing w:line="276" w:lineRule="auto"/>
+        <w:rPr>
+          <w:rFonts w:ascii="Arial" w:eastAsia="Arial" w:hAnsi="Arial" w:cs="Arial"/>
+          <w:color w:val="000000"/>
+          <w:sz w:val="24"/>
+          <w:szCs w:val="24"/>
+        </w:rPr>
+      </w:pPr>
+    </w:p>
+    <w:tbl>
+      <w:tblPr>
+        <w:tblW w:w="10372" w:type="dxa"/>
+        <w:tblLayout w:type="fixed"/>
+        <w:tblLook w:val="0000" w:firstRow="0" w:lastRow="0" w:firstColumn="0" w:lastColumn="0" w:noHBand="0" w:noVBand="0"/>
+      </w:tblPr>
+      <w:tblGrid>
+        <w:gridCol w:w="1943"/>
+        <w:gridCol w:w="4261"/>
+        <w:gridCol w:w="1445"/>
+        <w:gridCol w:w="2723"/>
+      </w:tblGrid>
+      <w:tr>
+        <w:trPr>
+          <w:trHeight w:val="830"/>
+        </w:trPr>
+        <w:tc>
+          <w:tcPr>
+            <w:tcW w:w="1943" w:type="dxa"/>
+            <w:tcBorders>
+              <w:top w:val="single" w:sz="12" w:space="0" w:color="000000"/>
+              <w:left w:val="single" w:sz="4" w:space="0" w:color="000000"/>
+              <w:bottom w:val="single" w:sz="4" w:space="0" w:color="000000"/>
+              <w:right w:val="single" w:sz="4" w:space="0" w:color="000000"/>
+            </w:tcBorders>
+          </w:tcPr>
+          <w:p>
+            <w:pPr>
+              <w:pBdr>
+                <w:top w:val="nil"/>
+                <w:left w:val="nil"/>
+                <w:bottom w:val="nil"/>
+                <w:right w:val="nil"/>
+                <w:between w:val="nil"/>
+              </w:pBdr>
+              <w:ind w:left="-2"/>
+              <w:rPr>
+                <w:rFonts w:ascii="Arial" w:eastAsia="Arial" w:hAnsi="Arial" w:cs="Arial"/>
+                <w:sz w:val="24"/>
+                <w:szCs w:val="24"/>
+              </w:rPr>
+            </w:pPr>
+            <w:r>
+              <w:rPr>
+                <w:rFonts w:ascii="Arial" w:eastAsia="Arial" w:hAnsi="Arial" w:cs="Arial"/>
+                <w:sz w:val="24"/>
+                <w:szCs w:val="24"/>
+              </w:rPr>
+              <w:t>Sebastián</w:t>
+            </w:r>
+          </w:p>
+        </w:tc>
+        <w:tc>
+          <w:tcPr>
+            <w:tcW w:w="4261" w:type="dxa"/>
+            <w:tcBorders>
+              <w:top w:val="single" w:sz="12" w:space="0" w:color="000000"/>
+              <w:left w:val="single" w:sz="4" w:space="0" w:color="000000"/>
+              <w:bottom w:val="single" w:sz="4" w:space="0" w:color="000000"/>
+              <w:right w:val="single" w:sz="4" w:space="0" w:color="000000"/>
+            </w:tcBorders>
+          </w:tcPr>
+          <w:p>
+            <w:pPr>
+              <w:spacing w:after="120"/>
+              <w:ind w:left="-2"/>
+              <w:jc w:val="both"/>
+              <w:rPr>
+                <w:rFonts w:ascii="Arial" w:eastAsia="Arial" w:hAnsi="Arial" w:cs="Arial"/>
+                <w:color w:val="000000"/>
+                <w:sz w:val="24"/>
+                <w:szCs w:val="24"/>
+              </w:rPr>
+            </w:pPr>
+            <w:r>
+              <w:rPr>
+                <w:rFonts w:ascii="Arial" w:eastAsia="Arial" w:hAnsi="Arial" w:cs="Arial"/>
+                <w:sz w:val="24"/>
+                <w:szCs w:val="24"/>
+              </w:rPr>
+              <w:t>Coordinar posible reunión con contacto de techo chile</w:t>
+            </w:r>
+          </w:p>
+        </w:tc>
+        <w:tc>
+          <w:tcPr>
+            <w:tcW w:w="1445" w:type="dxa"/>
+            <w:tcBorders>
+              <w:top w:val="single" w:sz="12" w:space="0" w:color="000000"/>
+              <w:left w:val="single" w:sz="4" w:space="0" w:color="000000"/>
+              <w:bottom w:val="single" w:sz="4" w:space="0" w:color="000000"/>
+              <w:right w:val="single" w:sz="4" w:space="0" w:color="000000"/>
+            </w:tcBorders>
+          </w:tcPr>
+          <w:p>
+            <w:pPr>
+              <w:spacing w:after="120"/>
+              <w:ind w:left="-2"/>
+              <w:jc w:val="both"/>
+              <w:rPr>
+                <w:rFonts w:ascii="Arial" w:eastAsia="Arial" w:hAnsi="Arial" w:cs="Arial"/>
+                <w:color w:val="000000"/>
+                <w:sz w:val="24"/>
+                <w:szCs w:val="24"/>
+              </w:rPr>
+            </w:pPr>
+            <w:r>
+              <w:rPr>
+                <w:rFonts w:ascii="Arial" w:eastAsia="Arial" w:hAnsi="Arial" w:cs="Arial"/>
+                <w:sz w:val="24"/>
+                <w:szCs w:val="24"/>
+              </w:rPr>
+              <w:t>17</w:t>
+            </w:r>
+            <w:r>
+              <w:rPr>
+                <w:rFonts w:ascii="Arial" w:eastAsia="Arial" w:hAnsi="Arial" w:cs="Arial"/>
+                <w:sz w:val="24"/>
+                <w:szCs w:val="24"/>
+              </w:rPr>
+              <w:t>/10/202</w:t>
+            </w:r>
+            <w:r>
+              <w:rPr>
+                <w:rFonts w:ascii="Arial" w:eastAsia="Arial" w:hAnsi="Arial" w:cs="Arial"/>
+                <w:sz w:val="24"/>
+                <w:szCs w:val="24"/>
+              </w:rPr>
+              <w:t>5</w:t>
+            </w:r>
+          </w:p>
+        </w:tc>
+        <w:tc>
+          <w:tcPr>
+            <w:tcW w:w="2723" w:type="dxa"/>
+            <w:tcBorders>
+              <w:top w:val="single" w:sz="12" w:space="0" w:color="000000"/>
+              <w:left w:val="single" w:sz="4" w:space="0" w:color="000000"/>
+              <w:bottom w:val="single" w:sz="4" w:space="0" w:color="000000"/>
+              <w:right w:val="single" w:sz="4" w:space="0" w:color="000000"/>
+            </w:tcBorders>
+          </w:tcPr>
+          <w:p>
+            <w:pPr>
+              <w:pBdr>
+                <w:top w:val="nil"/>
+                <w:left w:val="nil"/>
+                <w:bottom w:val="nil"/>
+                <w:right w:val="nil"/>
+                <w:between w:val="nil"/>
+              </w:pBdr>
+              <w:ind w:left="-2"/>
+              <w:rPr>
+                <w:rFonts w:ascii="Arial" w:eastAsia="Arial" w:hAnsi="Arial" w:cs="Arial"/>
+                <w:color w:val="000000"/>
+                <w:sz w:val="24"/>
+                <w:szCs w:val="24"/>
+              </w:rPr>
+            </w:pPr>
+            <w:r>
+              <w:rPr>
+                <w:rFonts w:ascii="Arial" w:eastAsia="Arial" w:hAnsi="Arial" w:cs="Arial"/>
+                <w:sz w:val="24"/>
+                <w:szCs w:val="24"/>
+              </w:rPr>
+              <w:t>Cumplido</w:t>
+            </w:r>
+          </w:p>
+        </w:tc>
+      </w:tr>
+      <w:tr>
+        <w:trPr>
+          <w:trHeight w:val="853"/>
+        </w:trPr>
+        <w:tc>
+          <w:tcPr>
+            <w:tcW w:w="1943" w:type="dxa"/>
+            <w:tcBorders>
+              <w:top w:val="single" w:sz="4" w:space="0" w:color="000000"/>
+              <w:left w:val="single" w:sz="4" w:space="0" w:color="000000"/>
+              <w:bottom w:val="single" w:sz="4" w:space="0" w:color="000000"/>
+              <w:right w:val="single" w:sz="4" w:space="0" w:color="000000"/>
+            </w:tcBorders>
+          </w:tcPr>
+          <w:p>
+            <w:pPr>
+              <w:pBdr>
+                <w:top w:val="nil"/>
+                <w:left w:val="nil"/>
+                <w:bottom w:val="nil"/>
+                <w:right w:val="nil"/>
+                <w:between w:val="nil"/>
+              </w:pBdr>
+              <w:ind w:left="-2"/>
+              <w:rPr>
+                <w:rFonts w:ascii="Arial" w:eastAsia="Arial" w:hAnsi="Arial" w:cs="Arial"/>
+                <w:sz w:val="24"/>
+                <w:szCs w:val="24"/>
+              </w:rPr>
+            </w:pPr>
+            <w:r>
+              <w:rPr>
+                <w:rFonts w:ascii="Arial" w:eastAsia="Arial" w:hAnsi="Arial" w:cs="Arial"/>
+                <w:sz w:val="24"/>
+                <w:szCs w:val="24"/>
+              </w:rPr>
+              <w:t>Rodrigo</w:t>
+            </w:r>
+          </w:p>
+        </w:tc>
+        <w:tc>
+          <w:tcPr>
+            <w:tcW w:w="4261" w:type="dxa"/>
+            <w:tcBorders>
+              <w:top w:val="single" w:sz="12" w:space="0" w:color="000000"/>
+              <w:left w:val="single" w:sz="4" w:space="0" w:color="000000"/>
+              <w:bottom w:val="single" w:sz="4" w:space="0" w:color="000000"/>
+              <w:right w:val="single" w:sz="4" w:space="0" w:color="000000"/>
+            </w:tcBorders>
+          </w:tcPr>
+          <w:p>
+            <w:pPr>
+              <w:spacing w:after="120"/>
+              <w:ind w:left="-2"/>
+              <w:jc w:val="both"/>
+              <w:rPr>
+                <w:rFonts w:ascii="Arial" w:eastAsia="Arial" w:hAnsi="Arial" w:cs="Arial"/>
+                <w:sz w:val="24"/>
+                <w:szCs w:val="24"/>
+              </w:rPr>
+            </w:pPr>
+            <w:r>
+              <w:rPr>
+                <w:rFonts w:ascii="Arial" w:eastAsia="Arial" w:hAnsi="Arial" w:cs="Arial"/>
+                <w:sz w:val="24"/>
+                <w:szCs w:val="24"/>
+              </w:rPr>
+              <w:t>Evaluar nuevas funciones posibles en base a los requerimientos abiertos</w:t>
+            </w:r>
+          </w:p>
+        </w:tc>
+        <w:tc>
+          <w:tcPr>
+            <w:tcW w:w="1445" w:type="dxa"/>
+            <w:tcBorders>
+              <w:top w:val="single" w:sz="12" w:space="0" w:color="000000"/>
+              <w:left w:val="single" w:sz="4" w:space="0" w:color="000000"/>
+              <w:bottom w:val="single" w:sz="4" w:space="0" w:color="000000"/>
+              <w:right w:val="single" w:sz="4" w:space="0" w:color="000000"/>
+            </w:tcBorders>
+          </w:tcPr>
+          <w:p>
+            <w:pPr>
+              <w:spacing w:after="120"/>
+              <w:ind w:left="-2"/>
+              <w:jc w:val="both"/>
+              <w:rPr>
+                <w:rFonts w:ascii="Arial" w:eastAsia="Arial" w:hAnsi="Arial" w:cs="Arial"/>
+                <w:sz w:val="24"/>
+                <w:szCs w:val="24"/>
+              </w:rPr>
+            </w:pPr>
+            <w:r>
+              <w:rPr>
+                <w:rFonts w:ascii="Arial" w:eastAsia="Arial" w:hAnsi="Arial" w:cs="Arial"/>
+                <w:sz w:val="24"/>
+                <w:szCs w:val="24"/>
+              </w:rPr>
+              <w:t>23</w:t>
+            </w:r>
+            <w:r>
+              <w:rPr>
+                <w:rFonts w:ascii="Arial" w:eastAsia="Arial" w:hAnsi="Arial" w:cs="Arial"/>
+                <w:sz w:val="24"/>
+                <w:szCs w:val="24"/>
+              </w:rPr>
+              <w:t>/10/2025</w:t>
+            </w:r>
+          </w:p>
+        </w:tc>
+        <w:tc>
+          <w:tcPr>
+            <w:tcW w:w="2723" w:type="dxa"/>
+            <w:tcBorders>
+              <w:top w:val="single" w:sz="12" w:space="0" w:color="000000"/>
+              <w:left w:val="single" w:sz="4" w:space="0" w:color="000000"/>
+              <w:bottom w:val="single" w:sz="4" w:space="0" w:color="000000"/>
+              <w:right w:val="single" w:sz="4" w:space="0" w:color="000000"/>
+            </w:tcBorders>
+          </w:tcPr>
+          <w:p>
+            <w:pPr>
+              <w:ind w:left="-2"/>
+              <w:rPr>
+                <w:rFonts w:ascii="Arial" w:eastAsia="Arial" w:hAnsi="Arial" w:cs="Arial"/>
+                <w:sz w:val="24"/>
+                <w:szCs w:val="24"/>
+              </w:rPr>
+            </w:pPr>
+            <w:r>
+              <w:rPr>
+                <w:rFonts w:ascii="Arial" w:eastAsia="Arial" w:hAnsi="Arial" w:cs="Arial"/>
+                <w:sz w:val="24"/>
+                <w:szCs w:val="24"/>
+              </w:rPr>
+              <w:t>Cumplido</w:t>
+            </w:r>
+          </w:p>
+        </w:tc>
+      </w:tr>
+      <w:tr>
+        <w:trPr>
+          <w:trHeight w:val="830"/>
+        </w:trPr>
+        <w:tc>
+          <w:tcPr>
+            <w:tcW w:w="1943" w:type="dxa"/>
+            <w:tcBorders>
+              <w:top w:val="single" w:sz="4" w:space="0" w:color="000000"/>
+              <w:left w:val="single" w:sz="4" w:space="0" w:color="000000"/>
+              <w:bottom w:val="single" w:sz="4" w:space="0" w:color="000000"/>
+              <w:right w:val="single" w:sz="4" w:space="0" w:color="000000"/>
+            </w:tcBorders>
+          </w:tcPr>
+          <w:p>
+            <w:pPr>
+              <w:pBdr>
+                <w:top w:val="nil"/>
+                <w:left w:val="nil"/>
+                <w:bottom w:val="nil"/>
+                <w:right w:val="nil"/>
+                <w:between w:val="nil"/>
+              </w:pBdr>
+              <w:ind w:left="-2"/>
+              <w:rPr>
+                <w:rFonts w:ascii="Arial" w:eastAsia="Arial" w:hAnsi="Arial" w:cs="Arial"/>
+                <w:sz w:val="24"/>
+                <w:szCs w:val="24"/>
+              </w:rPr>
+            </w:pPr>
+            <w:r>
+              <w:rPr>
+                <w:rFonts w:ascii="Arial" w:eastAsia="Arial" w:hAnsi="Arial" w:cs="Arial"/>
+                <w:sz w:val="24"/>
+                <w:szCs w:val="24"/>
+              </w:rPr>
+              <w:t>Jaime</w:t>
+            </w:r>
+          </w:p>
+        </w:tc>
+        <w:tc>
+          <w:tcPr>
+            <w:tcW w:w="4261" w:type="dxa"/>
+            <w:tcBorders>
+              <w:top w:val="single" w:sz="12" w:space="0" w:color="000000"/>
+              <w:left w:val="single" w:sz="4" w:space="0" w:color="000000"/>
+              <w:bottom w:val="single" w:sz="4" w:space="0" w:color="000000"/>
+              <w:right w:val="single" w:sz="4" w:space="0" w:color="000000"/>
+            </w:tcBorders>
+          </w:tcPr>
+          <w:p>
+            <w:pPr>
+              <w:spacing w:after="120"/>
+              <w:ind w:left="-2"/>
+              <w:jc w:val="both"/>
+              <w:rPr>
+                <w:rFonts w:ascii="Arial" w:eastAsia="Arial" w:hAnsi="Arial" w:cs="Arial"/>
+                <w:sz w:val="24"/>
+                <w:szCs w:val="24"/>
+              </w:rPr>
+            </w:pPr>
+            <w:r>
+              <w:rPr>
+                <w:rFonts w:ascii="Arial" w:eastAsia="Arial" w:hAnsi="Arial" w:cs="Arial"/>
+                <w:sz w:val="24"/>
+                <w:szCs w:val="24"/>
+              </w:rPr>
+              <w:t>Actualizar propuestas técnicas considerando ajustes definidos</w:t>
+            </w:r>
+          </w:p>
+        </w:tc>
+        <w:tc>
+          <w:tcPr>
+            <w:tcW w:w="1445" w:type="dxa"/>
+            <w:tcBorders>
+              <w:top w:val="single" w:sz="12" w:space="0" w:color="000000"/>
+              <w:left w:val="single" w:sz="4" w:space="0" w:color="000000"/>
+              <w:bottom w:val="single" w:sz="4" w:space="0" w:color="000000"/>
+              <w:right w:val="single" w:sz="4" w:space="0" w:color="000000"/>
+            </w:tcBorders>
+          </w:tcPr>
+          <w:p>
+            <w:pPr>
+              <w:spacing w:after="120"/>
+              <w:ind w:left="-2"/>
+              <w:jc w:val="both"/>
+              <w:rPr>
+                <w:rFonts w:ascii="Arial" w:eastAsia="Arial" w:hAnsi="Arial" w:cs="Arial"/>
+                <w:sz w:val="24"/>
+                <w:szCs w:val="24"/>
+              </w:rPr>
+            </w:pPr>
+            <w:r>
+              <w:rPr>
+                <w:rFonts w:ascii="Arial" w:eastAsia="Arial" w:hAnsi="Arial" w:cs="Arial"/>
+                <w:sz w:val="24"/>
+                <w:szCs w:val="24"/>
+              </w:rPr>
+              <w:t>24</w:t>
+            </w:r>
+            <w:r>
+              <w:rPr>
+                <w:rFonts w:ascii="Arial" w:eastAsia="Arial" w:hAnsi="Arial" w:cs="Arial"/>
+                <w:sz w:val="24"/>
+                <w:szCs w:val="24"/>
+              </w:rPr>
+              <w:t>/10/2025</w:t>
+            </w:r>
+          </w:p>
+        </w:tc>
+        <w:tc>
+          <w:tcPr>
+            <w:tcW w:w="2723" w:type="dxa"/>
+            <w:tcBorders>
+              <w:top w:val="single" w:sz="12" w:space="0" w:color="000000"/>
+              <w:left w:val="single" w:sz="4" w:space="0" w:color="000000"/>
+              <w:bottom w:val="single" w:sz="4" w:space="0" w:color="000000"/>
+              <w:right w:val="single" w:sz="4" w:space="0" w:color="000000"/>
+            </w:tcBorders>
+          </w:tcPr>
+          <w:p>
+            <w:pPr>
+              <w:ind w:left="-2"/>
+              <w:rPr>
+                <w:rFonts w:ascii="Arial" w:eastAsia="Arial" w:hAnsi="Arial" w:cs="Arial"/>
+                <w:sz w:val="24"/>
+                <w:szCs w:val="24"/>
+              </w:rPr>
+            </w:pPr>
+            <w:r>
+              <w:rPr>
+                <w:rFonts w:ascii="Arial" w:eastAsia="Arial" w:hAnsi="Arial" w:cs="Arial"/>
+                <w:sz w:val="24"/>
+                <w:szCs w:val="24"/>
+              </w:rPr>
+              <w:t>Cumplido</w:t>
+            </w:r>
+          </w:p>
+        </w:tc>
+      </w:tr>
+      <w:tr>
+        <w:trPr>
+          <w:trHeight w:val="853"/>
+        </w:trPr>
+        <w:tc>
+          <w:tcPr>
+            <w:tcW w:w="1943" w:type="dxa"/>
+            <w:tcBorders>
+              <w:top w:val="single" w:sz="4" w:space="0" w:color="000000"/>
+              <w:left w:val="single" w:sz="4" w:space="0" w:color="000000"/>
+              <w:bottom w:val="single" w:sz="4" w:space="0" w:color="000000"/>
+              <w:right w:val="single" w:sz="4" w:space="0" w:color="000000"/>
+            </w:tcBorders>
+          </w:tcPr>
+          <w:p>
+            <w:pPr>
+              <w:pBdr>
+                <w:top w:val="nil"/>
+                <w:left w:val="nil"/>
+                <w:bottom w:val="nil"/>
+                <w:right w:val="nil"/>
+                <w:between w:val="nil"/>
+              </w:pBdr>
+              <w:ind w:left="-2"/>
+              <w:rPr>
+                <w:rFonts w:ascii="Arial" w:eastAsia="Arial" w:hAnsi="Arial" w:cs="Arial"/>
+                <w:sz w:val="24"/>
+                <w:szCs w:val="24"/>
+              </w:rPr>
+            </w:pPr>
+            <w:r>
+              <w:rPr>
+                <w:rFonts w:ascii="Arial" w:eastAsia="Arial" w:hAnsi="Arial" w:cs="Arial"/>
+                <w:sz w:val="24"/>
+                <w:szCs w:val="24"/>
+              </w:rPr>
+              <w:t>Yaritza</w:t>
+            </w:r>
+          </w:p>
+        </w:tc>
+        <w:tc>
+          <w:tcPr>
+            <w:tcW w:w="4261" w:type="dxa"/>
+            <w:tcBorders>
+              <w:top w:val="single" w:sz="12" w:space="0" w:color="000000"/>
+              <w:left w:val="single" w:sz="4" w:space="0" w:color="000000"/>
+              <w:bottom w:val="single" w:sz="4" w:space="0" w:color="000000"/>
+              <w:right w:val="single" w:sz="4" w:space="0" w:color="000000"/>
+            </w:tcBorders>
+          </w:tcPr>
+          <w:p>
+            <w:pPr>
+              <w:spacing w:after="120"/>
+              <w:ind w:left="-2"/>
+              <w:jc w:val="both"/>
+              <w:rPr>
+                <w:rFonts w:ascii="Arial" w:eastAsia="Arial" w:hAnsi="Arial" w:cs="Arial"/>
+                <w:sz w:val="24"/>
+                <w:szCs w:val="24"/>
+              </w:rPr>
+            </w:pPr>
+            <w:r>
+              <w:rPr>
+                <w:rFonts w:ascii="Arial" w:eastAsia="Arial" w:hAnsi="Arial" w:cs="Arial"/>
+                <w:sz w:val="24"/>
+                <w:szCs w:val="24"/>
+              </w:rPr>
+              <w:t>Prototipar interfaz con colores corporativos de techo chile</w:t>
+            </w:r>
+          </w:p>
+        </w:tc>
+        <w:tc>
+          <w:tcPr>
+            <w:tcW w:w="1445" w:type="dxa"/>
+            <w:tcBorders>
+              <w:top w:val="single" w:sz="12" w:space="0" w:color="000000"/>
+              <w:left w:val="single" w:sz="4" w:space="0" w:color="000000"/>
+              <w:bottom w:val="single" w:sz="4" w:space="0" w:color="000000"/>
+              <w:right w:val="single" w:sz="4" w:space="0" w:color="000000"/>
+            </w:tcBorders>
+          </w:tcPr>
+          <w:p>
+            <w:pPr>
+              <w:spacing w:after="120"/>
+              <w:ind w:left="-2"/>
+              <w:jc w:val="both"/>
+              <w:rPr>
+                <w:rFonts w:ascii="Arial" w:eastAsia="Arial" w:hAnsi="Arial" w:cs="Arial"/>
+                <w:sz w:val="24"/>
+                <w:szCs w:val="24"/>
+              </w:rPr>
+            </w:pPr>
+            <w:r>
+              <w:rPr>
+                <w:rFonts w:ascii="Arial" w:eastAsia="Arial" w:hAnsi="Arial" w:cs="Arial"/>
+                <w:sz w:val="24"/>
+                <w:szCs w:val="24"/>
+              </w:rPr>
+              <w:t>25</w:t>
+            </w:r>
+            <w:r>
+              <w:rPr>
+                <w:rFonts w:ascii="Arial" w:eastAsia="Arial" w:hAnsi="Arial" w:cs="Arial"/>
+                <w:sz w:val="24"/>
+                <w:szCs w:val="24"/>
+              </w:rPr>
+              <w:t>/10/202</w:t>
+            </w:r>
+            <w:r>
+              <w:rPr>
+                <w:rFonts w:ascii="Arial" w:eastAsia="Arial" w:hAnsi="Arial" w:cs="Arial"/>
+                <w:sz w:val="24"/>
+                <w:szCs w:val="24"/>
+              </w:rPr>
+              <w:t>5</w:t>
+            </w:r>
+          </w:p>
+        </w:tc>
+        <w:tc>
+          <w:tcPr>
+            <w:tcW w:w="2723" w:type="dxa"/>
+            <w:tcBorders>
+              <w:top w:val="single" w:sz="12" w:space="0" w:color="000000"/>
+              <w:left w:val="single" w:sz="4" w:space="0" w:color="000000"/>
+              <w:bottom w:val="single" w:sz="4" w:space="0" w:color="000000"/>
+              <w:right w:val="single" w:sz="4" w:space="0" w:color="000000"/>
+            </w:tcBorders>
+          </w:tcPr>
+          <w:p>
+            <w:pPr>
+              <w:ind w:left="-2"/>
+              <w:rPr>
+                <w:rFonts w:ascii="Arial" w:eastAsia="Arial" w:hAnsi="Arial" w:cs="Arial"/>
+                <w:sz w:val="24"/>
+                <w:szCs w:val="24"/>
+              </w:rPr>
+            </w:pPr>
+            <w:r>
+              <w:rPr>
+                <w:rFonts w:ascii="Arial" w:eastAsia="Arial" w:hAnsi="Arial" w:cs="Arial"/>
+                <w:sz w:val="24"/>
+                <w:szCs w:val="24"/>
+              </w:rPr>
+              <w:t>Cumplido</w:t>
+            </w:r>
+          </w:p>
+        </w:tc>
+      </w:tr>
+    </w:tbl>
+    <w:p/>
+    <w:p/>
+    <w:p/>
+    <w:p/>
+    <w:p/>
+    <w:p/>
+    <w:p/>
+    <w:tbl>
+      <w:tblPr>
+        <w:tblW w:w="10410" w:type="dxa"/>
+        <w:tblLayout w:type="fixed"/>
+        <w:tblLook w:val="0000" w:firstRow="0" w:lastRow="0" w:firstColumn="0" w:lastColumn="0" w:noHBand="0" w:noVBand="0"/>
+      </w:tblPr>
+      <w:tblGrid>
+        <w:gridCol w:w="1275"/>
+        <w:gridCol w:w="1275"/>
+        <w:gridCol w:w="3090"/>
+        <w:gridCol w:w="2025"/>
+        <w:gridCol w:w="2745"/>
+      </w:tblGrid>
+      <w:tr>
+        <w:tc>
+          <w:tcPr>
+            <w:tcW w:w="10410" w:type="dxa"/>
+            <w:gridSpan w:val="5"/>
+            <w:tcBorders>
+              <w:top w:val="single" w:sz="4" w:space="0" w:color="000000"/>
+              <w:left w:val="single" w:sz="4" w:space="0" w:color="000000"/>
+              <w:right w:val="single" w:sz="4" w:space="0" w:color="000000"/>
+            </w:tcBorders>
+            <w:shd w:val="clear" w:color="auto" w:fill="5F497A"/>
+          </w:tcPr>
+          <w:p>
+            <w:pPr>
+              <w:ind w:left="-2"/>
+              <w:jc w:val="center"/>
+              <w:rPr>
+                <w:rFonts w:ascii="Arial" w:eastAsia="Arial" w:hAnsi="Arial" w:cs="Arial"/>
+                <w:color w:val="FFFFFF"/>
+                <w:sz w:val="24"/>
+                <w:szCs w:val="24"/>
+              </w:rPr>
+            </w:pPr>
+            <w:r>
+              <w:rPr>
+                <w:rFonts w:ascii="Arial" w:eastAsia="Arial" w:hAnsi="Arial" w:cs="Arial"/>
+                <w:b/>
+                <w:color w:val="FFFFFF"/>
+                <w:sz w:val="24"/>
+                <w:szCs w:val="24"/>
+              </w:rPr>
+              <w:t>Reunión</w:t>
+            </w:r>
+          </w:p>
+        </w:tc>
+      </w:tr>
+      <w:tr>
+        <w:tc>
+          <w:tcPr>
+            <w:tcW w:w="1275" w:type="dxa"/>
+            <w:tcBorders>
+              <w:top w:val="single" w:sz="4" w:space="0" w:color="000000"/>
+              <w:left w:val="single" w:sz="4" w:space="0" w:color="000000"/>
+              <w:bottom w:val="single" w:sz="4" w:space="0" w:color="000000"/>
+            </w:tcBorders>
+            <w:shd w:val="clear" w:color="auto" w:fill="5F497A"/>
+          </w:tcPr>
+          <w:p>
+            <w:pPr>
+              <w:ind w:left="-2"/>
+              <w:jc w:val="center"/>
+              <w:rPr>
+                <w:rFonts w:ascii="Arial" w:eastAsia="Arial" w:hAnsi="Arial" w:cs="Arial"/>
+                <w:color w:val="FFFFFF"/>
+                <w:sz w:val="24"/>
+                <w:szCs w:val="24"/>
+              </w:rPr>
+            </w:pPr>
+            <w:r>
+              <w:rPr>
+                <w:rFonts w:ascii="Arial" w:eastAsia="Arial" w:hAnsi="Arial" w:cs="Arial"/>
+                <w:b/>
+                <w:color w:val="FFFFFF"/>
+                <w:sz w:val="24"/>
+                <w:szCs w:val="24"/>
+              </w:rPr>
+              <w:t>N°</w:t>
+            </w:r>
+          </w:p>
+        </w:tc>
+        <w:tc>
+          <w:tcPr>
+            <w:tcW w:w="1275" w:type="dxa"/>
+            <w:tcBorders>
+              <w:top w:val="single" w:sz="4" w:space="0" w:color="000000"/>
+              <w:left w:val="single" w:sz="4" w:space="0" w:color="000000"/>
+              <w:bottom w:val="single" w:sz="4" w:space="0" w:color="000000"/>
+            </w:tcBorders>
+            <w:shd w:val="clear" w:color="auto" w:fill="5F497A"/>
+          </w:tcPr>
+          <w:p>
+            <w:pPr>
+              <w:ind w:left="-2"/>
+              <w:jc w:val="center"/>
+              <w:rPr>
+                <w:rFonts w:ascii="Arial" w:eastAsia="Arial" w:hAnsi="Arial" w:cs="Arial"/>
+                <w:color w:val="FFFFFF"/>
+                <w:sz w:val="24"/>
+                <w:szCs w:val="24"/>
+              </w:rPr>
+            </w:pPr>
+            <w:r>
+              <w:rPr>
+                <w:rFonts w:ascii="Arial" w:eastAsia="Arial" w:hAnsi="Arial" w:cs="Arial"/>
+                <w:b/>
+                <w:color w:val="FFFFFF"/>
+                <w:sz w:val="24"/>
+                <w:szCs w:val="24"/>
+              </w:rPr>
+              <w:t>Versión</w:t>
+            </w:r>
+          </w:p>
+        </w:tc>
+        <w:tc>
+          <w:tcPr>
+            <w:tcW w:w="5115" w:type="dxa"/>
+            <w:gridSpan w:val="2"/>
+            <w:tcBorders>
+              <w:top w:val="single" w:sz="4" w:space="0" w:color="000000"/>
+              <w:left w:val="single" w:sz="4" w:space="0" w:color="000000"/>
+              <w:bottom w:val="single" w:sz="4" w:space="0" w:color="000000"/>
+            </w:tcBorders>
+            <w:shd w:val="clear" w:color="auto" w:fill="5F497A"/>
+          </w:tcPr>
+          <w:p>
+            <w:pPr>
+              <w:ind w:left="-2"/>
+              <w:jc w:val="center"/>
+              <w:rPr>
+                <w:rFonts w:ascii="Arial" w:eastAsia="Arial" w:hAnsi="Arial" w:cs="Arial"/>
+                <w:color w:val="FFFFFF"/>
+                <w:sz w:val="24"/>
+                <w:szCs w:val="24"/>
+              </w:rPr>
+            </w:pPr>
+            <w:r>
+              <w:rPr>
+                <w:rFonts w:ascii="Arial" w:eastAsia="Arial" w:hAnsi="Arial" w:cs="Arial"/>
+                <w:b/>
+                <w:color w:val="FFFFFF"/>
+                <w:sz w:val="24"/>
+                <w:szCs w:val="24"/>
+              </w:rPr>
+              <w:t>Descripción</w:t>
+            </w:r>
+          </w:p>
+        </w:tc>
+        <w:tc>
+          <w:tcPr>
+            <w:tcW w:w="2745" w:type="dxa"/>
+            <w:tcBorders>
+              <w:top w:val="single" w:sz="4" w:space="0" w:color="000000"/>
+              <w:left w:val="single" w:sz="4" w:space="0" w:color="000000"/>
+              <w:bottom w:val="single" w:sz="4" w:space="0" w:color="000000"/>
+              <w:right w:val="single" w:sz="4" w:space="0" w:color="000000"/>
+            </w:tcBorders>
+            <w:shd w:val="clear" w:color="auto" w:fill="5F497A"/>
+          </w:tcPr>
+          <w:p>
+            <w:pPr>
+              <w:ind w:left="-2"/>
+              <w:jc w:val="center"/>
+              <w:rPr>
+                <w:rFonts w:ascii="Arial" w:eastAsia="Arial" w:hAnsi="Arial" w:cs="Arial"/>
+                <w:color w:val="FFFFFF"/>
+                <w:sz w:val="24"/>
+                <w:szCs w:val="24"/>
+              </w:rPr>
+            </w:pPr>
+            <w:r>
+              <w:rPr>
+                <w:rFonts w:ascii="Arial" w:eastAsia="Arial" w:hAnsi="Arial" w:cs="Arial"/>
+                <w:b/>
+                <w:color w:val="FFFFFF"/>
+                <w:sz w:val="24"/>
+                <w:szCs w:val="24"/>
+              </w:rPr>
+              <w:t>Autor</w:t>
+            </w:r>
+          </w:p>
+        </w:tc>
+      </w:tr>
+      <w:tr>
+        <w:trPr>
+          <w:trHeight w:val="432"/>
+        </w:trPr>
+        <w:tc>
+          <w:tcPr>
+            <w:tcW w:w="1275" w:type="dxa"/>
+            <w:tcBorders>
+              <w:top w:val="single" w:sz="4" w:space="0" w:color="000000"/>
+              <w:left w:val="single" w:sz="4" w:space="0" w:color="000000"/>
+              <w:bottom w:val="single" w:sz="4" w:space="0" w:color="000000"/>
+            </w:tcBorders>
+          </w:tcPr>
+          <w:p>
+            <w:pPr>
+              <w:ind w:left="-2"/>
+              <w:rPr>
+                <w:rFonts w:ascii="Arial" w:eastAsia="Arial" w:hAnsi="Arial" w:cs="Arial"/>
+                <w:sz w:val="24"/>
+                <w:szCs w:val="24"/>
+              </w:rPr>
+            </w:pPr>
+            <w:r>
+              <w:rPr>
+                <w:rFonts w:ascii="Arial" w:eastAsia="Arial" w:hAnsi="Arial" w:cs="Arial"/>
+                <w:sz w:val="24"/>
+                <w:szCs w:val="24"/>
+              </w:rPr>
+              <w:t>00</w:t>
+            </w:r>
+            <w:r>
+              <w:rPr>
+                <w:rFonts w:ascii="Arial" w:eastAsia="Arial" w:hAnsi="Arial" w:cs="Arial"/>
+                <w:sz w:val="24"/>
+                <w:szCs w:val="24"/>
+              </w:rPr>
+              <w:t>6</w:t>
+            </w:r>
+          </w:p>
+        </w:tc>
+        <w:tc>
+          <w:tcPr>
+            <w:tcW w:w="1275" w:type="dxa"/>
+            <w:tcBorders>
+              <w:top w:val="single" w:sz="4" w:space="0" w:color="000000"/>
+              <w:left w:val="single" w:sz="4" w:space="0" w:color="000000"/>
+              <w:bottom w:val="single" w:sz="4" w:space="0" w:color="000000"/>
+            </w:tcBorders>
+          </w:tcPr>
+          <w:p>
+            <w:pPr>
+              <w:ind w:left="-2"/>
+              <w:jc w:val="center"/>
+              <w:rPr>
+                <w:rFonts w:ascii="Arial" w:eastAsia="Arial" w:hAnsi="Arial" w:cs="Arial"/>
+                <w:sz w:val="24"/>
+                <w:szCs w:val="24"/>
+              </w:rPr>
+            </w:pPr>
+            <w:r>
+              <w:rPr>
+                <w:rFonts w:ascii="Arial" w:eastAsia="Arial" w:hAnsi="Arial" w:cs="Arial"/>
+                <w:sz w:val="24"/>
+                <w:szCs w:val="24"/>
+              </w:rPr>
+              <w:t>2.0</w:t>
+            </w:r>
+          </w:p>
+        </w:tc>
+        <w:tc>
+          <w:tcPr>
+            <w:tcW w:w="5115" w:type="dxa"/>
+            <w:gridSpan w:val="2"/>
+            <w:tcBorders>
+              <w:top w:val="single" w:sz="4" w:space="0" w:color="000000"/>
+              <w:left w:val="single" w:sz="4" w:space="0" w:color="000000"/>
+              <w:bottom w:val="single" w:sz="4" w:space="0" w:color="000000"/>
+            </w:tcBorders>
+          </w:tcPr>
+          <w:p>
+            <w:pPr>
+              <w:tabs>
+                <w:tab w:val="center" w:pos="4320"/>
+                <w:tab w:val="right" w:pos="8640"/>
+              </w:tabs>
+              <w:ind w:left="-2"/>
+              <w:rPr>
+                <w:rFonts w:ascii="Arial" w:eastAsia="Arial" w:hAnsi="Arial" w:cs="Arial"/>
+                <w:color w:val="000000"/>
+                <w:sz w:val="24"/>
+                <w:szCs w:val="24"/>
+              </w:rPr>
+            </w:pPr>
+            <w:r>
+              <w:rPr>
+                <w:rFonts w:ascii="Arial" w:eastAsia="Arial" w:hAnsi="Arial" w:cs="Arial"/>
+                <w:color w:val="000000"/>
+                <w:sz w:val="24"/>
+                <w:szCs w:val="24"/>
+              </w:rPr>
+              <w:t>Presentación del Dashboard Ajustado y Aprobación</w:t>
+            </w:r>
+          </w:p>
+        </w:tc>
+        <w:tc>
+          <w:tcPr>
+            <w:tcW w:w="2745" w:type="dxa"/>
+            <w:tcBorders>
+              <w:top w:val="single" w:sz="4" w:space="0" w:color="000000"/>
+              <w:left w:val="single" w:sz="4" w:space="0" w:color="000000"/>
+              <w:bottom w:val="single" w:sz="4" w:space="0" w:color="000000"/>
+              <w:right w:val="single" w:sz="4" w:space="0" w:color="000000"/>
+            </w:tcBorders>
+          </w:tcPr>
+          <w:p>
+            <w:pPr>
+              <w:pBdr>
+                <w:top w:val="nil"/>
+                <w:left w:val="nil"/>
+                <w:bottom w:val="nil"/>
+                <w:right w:val="nil"/>
+                <w:between w:val="nil"/>
+              </w:pBdr>
+              <w:tabs>
+                <w:tab w:val="center" w:pos="4320"/>
+                <w:tab w:val="right" w:pos="8640"/>
+              </w:tabs>
+              <w:rPr>
+                <w:rFonts w:ascii="Arial" w:eastAsia="Arial" w:hAnsi="Arial" w:cs="Arial"/>
+                <w:color w:val="000000"/>
+                <w:sz w:val="24"/>
+                <w:szCs w:val="24"/>
+              </w:rPr>
+            </w:pPr>
+            <w:r>
+              <w:rPr>
+                <w:rFonts w:ascii="Arial" w:eastAsia="Arial" w:hAnsi="Arial" w:cs="Arial"/>
+                <w:sz w:val="24"/>
+                <w:szCs w:val="24"/>
+              </w:rPr>
+              <w:t>Jaime Aravena</w:t>
+            </w:r>
+          </w:p>
+        </w:tc>
+      </w:tr>
+      <w:tr>
+        <w:tc>
+          <w:tcPr>
+            <w:tcW w:w="2550" w:type="dxa"/>
+            <w:gridSpan w:val="2"/>
+            <w:tcBorders>
+              <w:top w:val="single" w:sz="4" w:space="0" w:color="000000"/>
+              <w:left w:val="single" w:sz="4" w:space="0" w:color="000000"/>
+              <w:bottom w:val="single" w:sz="4" w:space="0" w:color="000000"/>
+            </w:tcBorders>
+            <w:shd w:val="clear" w:color="auto" w:fill="5F497A"/>
+          </w:tcPr>
+          <w:p>
+            <w:pPr>
+              <w:ind w:left="-2"/>
+              <w:jc w:val="center"/>
+              <w:rPr>
+                <w:rFonts w:ascii="Arial" w:eastAsia="Arial" w:hAnsi="Arial" w:cs="Arial"/>
+                <w:color w:val="FFFFFF"/>
+                <w:sz w:val="24"/>
+                <w:szCs w:val="24"/>
+              </w:rPr>
+            </w:pPr>
+            <w:r>
+              <w:rPr>
+                <w:rFonts w:ascii="Arial" w:eastAsia="Arial" w:hAnsi="Arial" w:cs="Arial"/>
+                <w:b/>
+                <w:color w:val="FFFFFF"/>
+                <w:sz w:val="24"/>
+                <w:szCs w:val="24"/>
+              </w:rPr>
+              <w:t>Fecha</w:t>
+            </w:r>
+          </w:p>
+        </w:tc>
+        <w:tc>
+          <w:tcPr>
+            <w:tcW w:w="3090" w:type="dxa"/>
+            <w:tcBorders>
+              <w:top w:val="single" w:sz="4" w:space="0" w:color="000000"/>
+              <w:left w:val="single" w:sz="4" w:space="0" w:color="000000"/>
+              <w:bottom w:val="single" w:sz="4" w:space="0" w:color="000000"/>
+            </w:tcBorders>
+            <w:shd w:val="clear" w:color="auto" w:fill="5F497A"/>
+          </w:tcPr>
+          <w:p>
+            <w:pPr>
+              <w:ind w:left="-2"/>
+              <w:jc w:val="center"/>
+              <w:rPr>
+                <w:rFonts w:ascii="Arial" w:eastAsia="Arial" w:hAnsi="Arial" w:cs="Arial"/>
+                <w:color w:val="FFFFFF"/>
+                <w:sz w:val="24"/>
+                <w:szCs w:val="24"/>
+              </w:rPr>
+            </w:pPr>
+            <w:r>
+              <w:rPr>
+                <w:rFonts w:ascii="Arial" w:eastAsia="Arial" w:hAnsi="Arial" w:cs="Arial"/>
+                <w:b/>
+                <w:color w:val="FFFFFF"/>
+                <w:sz w:val="24"/>
+                <w:szCs w:val="24"/>
+              </w:rPr>
+              <w:t>Ubicación</w:t>
+            </w:r>
+          </w:p>
+        </w:tc>
+        <w:tc>
+          <w:tcPr>
+            <w:tcW w:w="4770" w:type="dxa"/>
+            <w:gridSpan w:val="2"/>
+            <w:tcBorders>
+              <w:top w:val="single" w:sz="4" w:space="0" w:color="000000"/>
+              <w:left w:val="single" w:sz="4" w:space="0" w:color="000000"/>
+              <w:bottom w:val="single" w:sz="4" w:space="0" w:color="000000"/>
+              <w:right w:val="single" w:sz="4" w:space="0" w:color="000000"/>
+            </w:tcBorders>
+            <w:shd w:val="clear" w:color="auto" w:fill="5F497A"/>
+          </w:tcPr>
+          <w:p>
+            <w:pPr>
+              <w:ind w:left="-2"/>
+              <w:jc w:val="center"/>
+              <w:rPr>
+                <w:rFonts w:ascii="Arial" w:eastAsia="Arial" w:hAnsi="Arial" w:cs="Arial"/>
+                <w:color w:val="FFFFFF"/>
+                <w:sz w:val="24"/>
+                <w:szCs w:val="24"/>
+              </w:rPr>
+            </w:pPr>
+            <w:r>
+              <w:rPr>
+                <w:rFonts w:ascii="Arial" w:eastAsia="Arial" w:hAnsi="Arial" w:cs="Arial"/>
+                <w:b/>
+                <w:color w:val="FFFFFF"/>
+                <w:sz w:val="24"/>
+                <w:szCs w:val="24"/>
+              </w:rPr>
+              <w:t>Proyecto</w:t>
+            </w:r>
+          </w:p>
+        </w:tc>
+      </w:tr>
+      <w:tr>
+        <w:tc>
+          <w:tcPr>
+            <w:tcW w:w="2550" w:type="dxa"/>
+            <w:gridSpan w:val="2"/>
+            <w:tcBorders>
+              <w:top w:val="single" w:sz="4" w:space="0" w:color="000000"/>
+              <w:left w:val="single" w:sz="4" w:space="0" w:color="000000"/>
+              <w:bottom w:val="single" w:sz="4" w:space="0" w:color="000000"/>
+            </w:tcBorders>
+          </w:tcPr>
+          <w:p>
+            <w:pPr>
+              <w:ind w:left="-2"/>
+              <w:jc w:val="center"/>
+              <w:rPr>
+                <w:rFonts w:ascii="Arial" w:eastAsia="Arial" w:hAnsi="Arial" w:cs="Arial"/>
+                <w:sz w:val="24"/>
+                <w:szCs w:val="24"/>
+              </w:rPr>
+            </w:pPr>
+            <w:r>
+              <w:rPr>
+                <w:rFonts w:ascii="Arial" w:eastAsia="Arial" w:hAnsi="Arial" w:cs="Arial"/>
+                <w:sz w:val="24"/>
+                <w:szCs w:val="24"/>
+              </w:rPr>
+              <w:t>13</w:t>
+            </w:r>
+            <w:r>
+              <w:rPr>
+                <w:rFonts w:ascii="Arial" w:eastAsia="Arial" w:hAnsi="Arial" w:cs="Arial"/>
+                <w:sz w:val="24"/>
+                <w:szCs w:val="24"/>
+              </w:rPr>
+              <w:t>/1</w:t>
+            </w:r>
+            <w:r>
+              <w:rPr>
+                <w:rFonts w:ascii="Arial" w:eastAsia="Arial" w:hAnsi="Arial" w:cs="Arial"/>
+                <w:sz w:val="24"/>
+                <w:szCs w:val="24"/>
+              </w:rPr>
+              <w:t>1</w:t>
+            </w:r>
+            <w:r>
+              <w:rPr>
+                <w:rFonts w:ascii="Arial" w:eastAsia="Arial" w:hAnsi="Arial" w:cs="Arial"/>
+                <w:sz w:val="24"/>
+                <w:szCs w:val="24"/>
+              </w:rPr>
+              <w:t>/2025</w:t>
+            </w:r>
+          </w:p>
+        </w:tc>
+        <w:tc>
+          <w:tcPr>
+            <w:tcW w:w="3090" w:type="dxa"/>
+            <w:tcBorders>
+              <w:top w:val="single" w:sz="4" w:space="0" w:color="000000"/>
+              <w:left w:val="single" w:sz="4" w:space="0" w:color="000000"/>
+              <w:bottom w:val="single" w:sz="4" w:space="0" w:color="000000"/>
+            </w:tcBorders>
+          </w:tcPr>
+          <w:p>
+            <w:pPr>
+              <w:pBdr>
+                <w:top w:val="nil"/>
+                <w:left w:val="nil"/>
+                <w:bottom w:val="nil"/>
+                <w:right w:val="nil"/>
+                <w:between w:val="nil"/>
+              </w:pBdr>
+              <w:tabs>
+                <w:tab w:val="center" w:pos="4320"/>
+                <w:tab w:val="right" w:pos="8640"/>
+              </w:tabs>
+              <w:ind w:left="-2"/>
+              <w:jc w:val="center"/>
+              <w:rPr>
+                <w:rFonts w:ascii="Arial" w:eastAsia="Arial" w:hAnsi="Arial" w:cs="Arial"/>
+                <w:color w:val="000000"/>
+                <w:sz w:val="24"/>
+                <w:szCs w:val="24"/>
+              </w:rPr>
+            </w:pPr>
+            <w:r>
+              <w:rPr>
+                <w:rFonts w:ascii="Arial" w:eastAsia="Arial" w:hAnsi="Arial" w:cs="Arial"/>
+                <w:sz w:val="24"/>
+                <w:szCs w:val="24"/>
+              </w:rPr>
+              <w:t xml:space="preserve">Duoc UC </w:t>
+            </w:r>
+            <w:r>
+              <w:rPr>
+                <w:rFonts w:ascii="Arial" w:eastAsia="Arial" w:hAnsi="Arial" w:cs="Arial"/>
+                <w:color w:val="000000"/>
+                <w:sz w:val="24"/>
+                <w:szCs w:val="24"/>
+              </w:rPr>
+              <w:t>San Bernardo</w:t>
+            </w:r>
+          </w:p>
+        </w:tc>
+        <w:tc>
+          <w:tcPr>
+            <w:tcW w:w="4770" w:type="dxa"/>
+            <w:gridSpan w:val="2"/>
+            <w:tcBorders>
+              <w:top w:val="single" w:sz="4" w:space="0" w:color="000000"/>
+              <w:left w:val="single" w:sz="4" w:space="0" w:color="000000"/>
+              <w:bottom w:val="single" w:sz="4" w:space="0" w:color="000000"/>
+              <w:right w:val="single" w:sz="4" w:space="0" w:color="000000"/>
+            </w:tcBorders>
+          </w:tcPr>
+          <w:p>
+            <w:pPr>
+              <w:pBdr>
+                <w:top w:val="nil"/>
+                <w:left w:val="nil"/>
+                <w:bottom w:val="nil"/>
+                <w:right w:val="nil"/>
+                <w:between w:val="nil"/>
+              </w:pBdr>
+              <w:tabs>
+                <w:tab w:val="center" w:pos="4320"/>
+                <w:tab w:val="right" w:pos="8640"/>
+              </w:tabs>
+              <w:ind w:left="-2"/>
+              <w:jc w:val="center"/>
+              <w:rPr>
+                <w:rFonts w:ascii="Arial" w:eastAsia="Arial" w:hAnsi="Arial" w:cs="Arial"/>
+                <w:color w:val="000000"/>
+                <w:sz w:val="24"/>
+                <w:szCs w:val="24"/>
+              </w:rPr>
+            </w:pPr>
+            <w:r>
+              <w:rPr>
+                <w:rFonts w:ascii="Arial" w:eastAsia="Arial" w:hAnsi="Arial" w:cs="Arial"/>
+                <w:sz w:val="24"/>
+                <w:szCs w:val="24"/>
+              </w:rPr>
+              <w:t>Plataforma Digital TECHO chile</w:t>
+            </w:r>
+          </w:p>
+        </w:tc>
+      </w:tr>
+    </w:tbl>
+    <w:p>
+      <w:pPr>
+        <w:tabs>
+          <w:tab w:val="center" w:pos="4320"/>
+          <w:tab w:val="right" w:pos="8640"/>
+        </w:tabs>
+        <w:ind w:left="-2"/>
+        <w:rPr>
+          <w:rFonts w:ascii="Arial" w:eastAsia="Arial" w:hAnsi="Arial" w:cs="Arial"/>
+        </w:rPr>
+      </w:pPr>
+    </w:p>
+    <w:tbl>
+      <w:tblPr>
+        <w:tblW w:w="10362" w:type="dxa"/>
+        <w:tblLayout w:type="fixed"/>
+        <w:tblLook w:val="0000" w:firstRow="0" w:lastRow="0" w:firstColumn="0" w:lastColumn="0" w:noHBand="0" w:noVBand="0"/>
+      </w:tblPr>
+      <w:tblGrid>
+        <w:gridCol w:w="3970"/>
+        <w:gridCol w:w="6392"/>
+      </w:tblGrid>
+      <w:tr>
+        <w:trPr>
+          <w:trHeight w:val="510"/>
+        </w:trPr>
+        <w:tc>
+          <w:tcPr>
+            <w:tcW w:w="3970" w:type="dxa"/>
+            <w:tcBorders>
+              <w:top w:val="single" w:sz="4" w:space="0" w:color="000000"/>
+              <w:left w:val="single" w:sz="4" w:space="0" w:color="000000"/>
+              <w:bottom w:val="single" w:sz="4" w:space="0" w:color="000000"/>
+            </w:tcBorders>
+            <w:shd w:val="clear" w:color="auto" w:fill="5F497A"/>
+          </w:tcPr>
+          <w:p>
+            <w:pPr>
+              <w:ind w:left="-2"/>
+              <w:jc w:val="center"/>
+              <w:rPr>
+                <w:rFonts w:ascii="Arial" w:eastAsia="Arial" w:hAnsi="Arial" w:cs="Arial"/>
+                <w:color w:val="FFFFFF"/>
+                <w:sz w:val="24"/>
+                <w:szCs w:val="24"/>
+              </w:rPr>
+            </w:pPr>
+            <w:r>
+              <w:rPr>
+                <w:rFonts w:ascii="Arial" w:eastAsia="Arial" w:hAnsi="Arial" w:cs="Arial"/>
+                <w:b/>
+                <w:color w:val="FFFFFF"/>
+                <w:sz w:val="24"/>
+                <w:szCs w:val="24"/>
+              </w:rPr>
+              <w:t>Nombre</w:t>
+            </w:r>
+          </w:p>
+        </w:tc>
+        <w:tc>
+          <w:tcPr>
+            <w:tcW w:w="6392" w:type="dxa"/>
+            <w:tcBorders>
+              <w:top w:val="single" w:sz="4" w:space="0" w:color="000000"/>
+              <w:left w:val="single" w:sz="4" w:space="0" w:color="000000"/>
+              <w:bottom w:val="single" w:sz="4" w:space="0" w:color="000000"/>
+              <w:right w:val="single" w:sz="4" w:space="0" w:color="000000"/>
+            </w:tcBorders>
+            <w:shd w:val="clear" w:color="auto" w:fill="5F497A"/>
+          </w:tcPr>
+          <w:p>
+            <w:pPr>
+              <w:ind w:left="-2"/>
+              <w:jc w:val="center"/>
+              <w:rPr>
+                <w:rFonts w:ascii="Arial" w:eastAsia="Arial" w:hAnsi="Arial" w:cs="Arial"/>
+                <w:color w:val="FFFFFF"/>
+                <w:sz w:val="24"/>
+                <w:szCs w:val="24"/>
+              </w:rPr>
+            </w:pPr>
+            <w:r>
+              <w:rPr>
+                <w:rFonts w:ascii="Arial" w:eastAsia="Arial" w:hAnsi="Arial" w:cs="Arial"/>
+                <w:b/>
+                <w:color w:val="FFFFFF"/>
+                <w:sz w:val="24"/>
+                <w:szCs w:val="24"/>
+              </w:rPr>
+              <w:t>Roles</w:t>
+            </w:r>
+          </w:p>
+        </w:tc>
+      </w:tr>
+      <w:tr>
+        <w:trPr>
+          <w:trHeight w:val="255"/>
+        </w:trPr>
+        <w:tc>
+          <w:tcPr>
+            <w:tcW w:w="3970" w:type="dxa"/>
+            <w:tcBorders>
+              <w:left w:val="single" w:sz="4" w:space="0" w:color="000000"/>
+            </w:tcBorders>
+          </w:tcPr>
+          <w:p>
+            <w:pPr>
+              <w:ind w:left="-2"/>
+              <w:jc w:val="center"/>
+              <w:rPr>
+                <w:rFonts w:ascii="Arial" w:eastAsia="Arial" w:hAnsi="Arial" w:cs="Arial"/>
+                <w:sz w:val="24"/>
+                <w:szCs w:val="24"/>
+              </w:rPr>
+            </w:pPr>
+            <w:r>
+              <w:rPr>
+                <w:rFonts w:ascii="Arial" w:eastAsia="Arial" w:hAnsi="Arial" w:cs="Arial"/>
+                <w:sz w:val="24"/>
+                <w:szCs w:val="24"/>
+              </w:rPr>
+              <w:t>Yaritza Toro Fuentes</w:t>
+            </w:r>
+          </w:p>
+        </w:tc>
+        <w:tc>
+          <w:tcPr>
+            <w:tcW w:w="6392" w:type="dxa"/>
+            <w:tcBorders>
+              <w:left w:val="single" w:sz="4" w:space="0" w:color="000000"/>
+              <w:right w:val="single" w:sz="4" w:space="0" w:color="000000"/>
+            </w:tcBorders>
+          </w:tcPr>
+          <w:p>
+            <w:pPr>
+              <w:ind w:left="-2"/>
+              <w:jc w:val="center"/>
+              <w:rPr>
+                <w:rFonts w:ascii="Arial" w:eastAsia="Arial" w:hAnsi="Arial" w:cs="Arial"/>
+                <w:sz w:val="24"/>
+                <w:szCs w:val="24"/>
+              </w:rPr>
+            </w:pPr>
+            <w:r>
+              <w:rPr>
+                <w:rFonts w:ascii="Arial" w:eastAsia="Arial" w:hAnsi="Arial" w:cs="Arial"/>
+                <w:sz w:val="24"/>
+                <w:szCs w:val="24"/>
+              </w:rPr>
+              <w:t>Frontend y Usabilidad</w:t>
+            </w:r>
+          </w:p>
+        </w:tc>
+      </w:tr>
+      <w:tr>
+        <w:trPr>
+          <w:trHeight w:val="255"/>
+        </w:trPr>
+        <w:tc>
+          <w:tcPr>
+            <w:tcW w:w="3970" w:type="dxa"/>
+            <w:tcBorders>
+              <w:left w:val="single" w:sz="4" w:space="0" w:color="000000"/>
+            </w:tcBorders>
+          </w:tcPr>
+          <w:p>
+            <w:pPr>
+              <w:ind w:left="-2"/>
+              <w:jc w:val="center"/>
+              <w:rPr>
+                <w:rFonts w:ascii="Arial" w:eastAsia="Arial" w:hAnsi="Arial" w:cs="Arial"/>
+                <w:sz w:val="24"/>
+                <w:szCs w:val="24"/>
+              </w:rPr>
+            </w:pPr>
+            <w:r>
+              <w:rPr>
+                <w:rFonts w:ascii="Arial" w:eastAsia="Arial" w:hAnsi="Arial" w:cs="Arial"/>
+                <w:sz w:val="24"/>
+                <w:szCs w:val="24"/>
+              </w:rPr>
+              <w:t>Jaime Aravena</w:t>
+            </w:r>
+          </w:p>
+        </w:tc>
+        <w:tc>
+          <w:tcPr>
+            <w:tcW w:w="6392" w:type="dxa"/>
+            <w:tcBorders>
+              <w:left w:val="single" w:sz="4" w:space="0" w:color="000000"/>
+              <w:right w:val="single" w:sz="4" w:space="0" w:color="000000"/>
+            </w:tcBorders>
+          </w:tcPr>
+          <w:p>
+            <w:pPr>
+              <w:ind w:left="-2"/>
+              <w:jc w:val="center"/>
+              <w:rPr>
+                <w:rFonts w:ascii="Arial" w:eastAsia="Arial" w:hAnsi="Arial" w:cs="Arial"/>
+                <w:sz w:val="24"/>
+                <w:szCs w:val="24"/>
+              </w:rPr>
+            </w:pPr>
+            <w:r>
+              <w:rPr>
+                <w:rFonts w:ascii="Arial" w:eastAsia="Arial" w:hAnsi="Arial" w:cs="Arial"/>
+                <w:sz w:val="24"/>
+                <w:szCs w:val="24"/>
+              </w:rPr>
+              <w:t>Backend y Datos</w:t>
+            </w:r>
+          </w:p>
+        </w:tc>
+      </w:tr>
+      <w:tr>
+        <w:trPr>
+          <w:trHeight w:val="4"/>
+        </w:trPr>
+        <w:tc>
+          <w:tcPr>
+            <w:tcW w:w="3970" w:type="dxa"/>
+            <w:tcBorders>
+              <w:left w:val="single" w:sz="4" w:space="0" w:color="000000"/>
+            </w:tcBorders>
+          </w:tcPr>
+          <w:p>
+            <w:pPr>
+              <w:ind w:left="-2"/>
+              <w:jc w:val="center"/>
+              <w:rPr>
+                <w:rFonts w:ascii="Arial" w:eastAsia="Arial" w:hAnsi="Arial" w:cs="Arial"/>
+                <w:sz w:val="24"/>
+                <w:szCs w:val="24"/>
+              </w:rPr>
+            </w:pPr>
+            <w:r>
+              <w:rPr>
+                <w:rFonts w:ascii="Arial" w:eastAsia="Arial" w:hAnsi="Arial" w:cs="Arial"/>
+                <w:sz w:val="24"/>
+                <w:szCs w:val="24"/>
+              </w:rPr>
+              <w:t>Sebastián Rebolledo</w:t>
+            </w:r>
+          </w:p>
+        </w:tc>
+        <w:tc>
+          <w:tcPr>
+            <w:tcW w:w="6392" w:type="dxa"/>
+            <w:tcBorders>
+              <w:left w:val="single" w:sz="4" w:space="0" w:color="000000"/>
+              <w:right w:val="single" w:sz="4" w:space="0" w:color="000000"/>
+            </w:tcBorders>
+          </w:tcPr>
+          <w:p>
+            <w:pPr>
+              <w:ind w:left="-2"/>
+              <w:jc w:val="center"/>
+              <w:rPr>
+                <w:rFonts w:ascii="Arial" w:eastAsia="Arial" w:hAnsi="Arial" w:cs="Arial"/>
+                <w:sz w:val="24"/>
+                <w:szCs w:val="24"/>
+              </w:rPr>
+            </w:pPr>
+            <w:r>
+              <w:rPr>
+                <w:rFonts w:ascii="Arial" w:eastAsia="Arial" w:hAnsi="Arial" w:cs="Arial"/>
+                <w:sz w:val="24"/>
+                <w:szCs w:val="24"/>
+              </w:rPr>
+              <w:t>Lider del Proyecto</w:t>
+            </w:r>
+          </w:p>
+        </w:tc>
+      </w:tr>
+      <w:tr>
+        <w:trPr>
+          <w:trHeight w:val="4"/>
+        </w:trPr>
+        <w:tc>
+          <w:tcPr>
+            <w:tcW w:w="3970" w:type="dxa"/>
+            <w:tcBorders>
+              <w:left w:val="single" w:sz="4" w:space="0" w:color="000000"/>
+            </w:tcBorders>
+          </w:tcPr>
+          <w:p>
+            <w:pPr>
+              <w:ind w:left="-2"/>
+              <w:jc w:val="center"/>
+              <w:rPr>
+                <w:rFonts w:ascii="Arial" w:eastAsia="Arial" w:hAnsi="Arial" w:cs="Arial"/>
+                <w:sz w:val="24"/>
+                <w:szCs w:val="24"/>
+              </w:rPr>
+            </w:pPr>
+            <w:r>
+              <w:rPr>
+                <w:rFonts w:ascii="Arial" w:eastAsia="Arial" w:hAnsi="Arial" w:cs="Arial"/>
+                <w:sz w:val="24"/>
+                <w:szCs w:val="24"/>
+              </w:rPr>
+              <w:t>Rodrigo Faundez</w:t>
+            </w:r>
+          </w:p>
+          <w:p>
+            <w:pPr>
+              <w:ind w:left="-2"/>
+              <w:jc w:val="center"/>
+              <w:rPr>
+                <w:rFonts w:ascii="Arial" w:eastAsia="Arial" w:hAnsi="Arial" w:cs="Arial"/>
+                <w:sz w:val="24"/>
+                <w:szCs w:val="24"/>
+              </w:rPr>
+            </w:pPr>
+            <w:r>
+              <w:rPr>
+                <w:rFonts w:ascii="Arial" w:eastAsia="Arial" w:hAnsi="Arial" w:cs="Arial"/>
+                <w:sz w:val="24"/>
+                <w:szCs w:val="24"/>
+              </w:rPr>
+              <w:t>Fabian Alcántara</w:t>
+            </w:r>
+          </w:p>
+        </w:tc>
+        <w:tc>
+          <w:tcPr>
+            <w:tcW w:w="6392" w:type="dxa"/>
+            <w:tcBorders>
+              <w:left w:val="single" w:sz="4" w:space="0" w:color="000000"/>
+              <w:right w:val="single" w:sz="4" w:space="0" w:color="000000"/>
+            </w:tcBorders>
+          </w:tcPr>
+          <w:p>
+            <w:pPr>
+              <w:jc w:val="center"/>
+              <w:rPr>
+                <w:rFonts w:ascii="Arial" w:eastAsia="Arial" w:hAnsi="Arial" w:cs="Arial"/>
+                <w:sz w:val="24"/>
+                <w:szCs w:val="24"/>
+              </w:rPr>
+            </w:pPr>
+            <w:r>
+              <w:rPr>
+                <w:rFonts w:ascii="Arial" w:eastAsia="Arial" w:hAnsi="Arial" w:cs="Arial"/>
+                <w:sz w:val="24"/>
+                <w:szCs w:val="24"/>
+              </w:rPr>
+              <w:t>BD/infraestructura</w:t>
+            </w:r>
+          </w:p>
+          <w:p>
+            <w:pPr>
+              <w:jc w:val="center"/>
+              <w:rPr>
+                <w:rFonts w:ascii="Arial" w:eastAsia="Arial" w:hAnsi="Arial" w:cs="Arial"/>
+                <w:sz w:val="24"/>
+                <w:szCs w:val="24"/>
+              </w:rPr>
+            </w:pPr>
+            <w:r>
+              <w:rPr>
+                <w:rFonts w:ascii="Arial" w:eastAsia="Arial" w:hAnsi="Arial" w:cs="Arial"/>
+                <w:sz w:val="24"/>
+                <w:szCs w:val="24"/>
+              </w:rPr>
+              <w:t>Docente</w:t>
+            </w:r>
+          </w:p>
+          <w:p>
+            <w:pPr>
+              <w:rPr>
+                <w:rFonts w:ascii="Arial" w:eastAsia="Arial" w:hAnsi="Arial" w:cs="Arial"/>
+                <w:sz w:val="24"/>
+                <w:szCs w:val="24"/>
+              </w:rPr>
+            </w:pPr>
+          </w:p>
+        </w:tc>
+      </w:tr>
+      <w:tr>
+        <w:trPr>
+          <w:trHeight w:val="4"/>
+        </w:trPr>
+        <w:tc>
+          <w:tcPr>
+            <w:tcW w:w="3970" w:type="dxa"/>
+            <w:tcBorders>
+              <w:left w:val="single" w:sz="4" w:space="0" w:color="000000"/>
+            </w:tcBorders>
+          </w:tcPr>
+          <w:p>
+            <w:pPr>
+              <w:ind w:left="-2"/>
+              <w:jc w:val="center"/>
+              <w:rPr>
+                <w:rFonts w:ascii="Arial" w:eastAsia="Arial" w:hAnsi="Arial" w:cs="Arial"/>
+                <w:sz w:val="24"/>
+                <w:szCs w:val="24"/>
+              </w:rPr>
+            </w:pPr>
+          </w:p>
+        </w:tc>
+        <w:tc>
+          <w:tcPr>
+            <w:tcW w:w="6392" w:type="dxa"/>
+            <w:tcBorders>
+              <w:left w:val="single" w:sz="4" w:space="0" w:color="000000"/>
+              <w:right w:val="single" w:sz="4" w:space="0" w:color="000000"/>
+            </w:tcBorders>
+          </w:tcPr>
+          <w:p>
+            <w:pPr>
+              <w:rPr>
+                <w:rFonts w:ascii="Arial" w:eastAsia="Arial" w:hAnsi="Arial" w:cs="Arial"/>
+                <w:sz w:val="24"/>
+                <w:szCs w:val="24"/>
+              </w:rPr>
+            </w:pPr>
+          </w:p>
+        </w:tc>
+      </w:tr>
+      <w:tr>
+        <w:trPr>
+          <w:trHeight w:val="255"/>
+        </w:trPr>
+        <w:tc>
+          <w:tcPr>
+            <w:tcW w:w="3970" w:type="dxa"/>
+            <w:tcBorders>
+              <w:left w:val="single" w:sz="4" w:space="0" w:color="000000"/>
+              <w:bottom w:val="single" w:sz="4" w:space="0" w:color="000000"/>
+            </w:tcBorders>
+          </w:tcPr>
+          <w:p>
+            <w:pPr>
+              <w:ind w:left="-2"/>
+              <w:jc w:val="center"/>
+              <w:rPr>
+                <w:rFonts w:ascii="Arial" w:eastAsia="Arial" w:hAnsi="Arial" w:cs="Arial"/>
+                <w:sz w:val="24"/>
+                <w:szCs w:val="24"/>
+              </w:rPr>
+            </w:pPr>
+          </w:p>
+        </w:tc>
+        <w:tc>
+          <w:tcPr>
+            <w:tcW w:w="6392" w:type="dxa"/>
+            <w:tcBorders>
+              <w:left w:val="single" w:sz="4" w:space="0" w:color="000000"/>
+              <w:bottom w:val="single" w:sz="4" w:space="0" w:color="000000"/>
+              <w:right w:val="single" w:sz="4" w:space="0" w:color="000000"/>
+            </w:tcBorders>
+          </w:tcPr>
+          <w:p>
+            <w:pPr>
+              <w:ind w:left="-2"/>
+              <w:jc w:val="center"/>
+              <w:rPr>
+                <w:rFonts w:ascii="Arial" w:eastAsia="Arial" w:hAnsi="Arial" w:cs="Arial"/>
+                <w:sz w:val="24"/>
+                <w:szCs w:val="24"/>
+              </w:rPr>
+            </w:pPr>
+          </w:p>
+        </w:tc>
+      </w:tr>
+    </w:tbl>
+    <w:p>
+      <w:pPr>
+        <w:tabs>
+          <w:tab w:val="center" w:pos="4320"/>
+          <w:tab w:val="right" w:pos="8640"/>
+        </w:tabs>
+        <w:ind w:left="-2"/>
+        <w:rPr>
+          <w:rFonts w:ascii="Arial" w:eastAsia="Arial" w:hAnsi="Arial" w:cs="Arial"/>
+          <w:sz w:val="24"/>
+          <w:szCs w:val="24"/>
+        </w:rPr>
+      </w:pPr>
+    </w:p>
+    <w:tbl>
+      <w:tblPr>
+        <w:tblW w:w="10423" w:type="dxa"/>
+        <w:tblLayout w:type="fixed"/>
+        <w:tblLook w:val="0000" w:firstRow="0" w:lastRow="0" w:firstColumn="0" w:lastColumn="0" w:noHBand="0" w:noVBand="0"/>
+      </w:tblPr>
+      <w:tblGrid>
+        <w:gridCol w:w="10423"/>
+      </w:tblGrid>
+      <w:tr>
+        <w:trPr>
+          <w:trHeight w:val="109"/>
+        </w:trPr>
+        <w:tc>
+          <w:tcPr>
+            <w:tcW w:w="10423" w:type="dxa"/>
+            <w:tcBorders>
+              <w:top w:val="single" w:sz="6" w:space="0" w:color="000000"/>
+              <w:left w:val="single" w:sz="6" w:space="0" w:color="000000"/>
+              <w:bottom w:val="single" w:sz="6" w:space="0" w:color="000000"/>
+              <w:right w:val="single" w:sz="6" w:space="0" w:color="000000"/>
+            </w:tcBorders>
+            <w:shd w:val="clear" w:color="auto" w:fill="5F497A"/>
+          </w:tcPr>
+          <w:p>
+            <w:pPr>
+              <w:ind w:left="-2"/>
+              <w:rPr>
+                <w:rFonts w:ascii="Arial" w:eastAsia="Arial" w:hAnsi="Arial" w:cs="Arial"/>
+                <w:sz w:val="24"/>
+                <w:szCs w:val="24"/>
+              </w:rPr>
+            </w:pPr>
+            <w:r>
+              <w:rPr>
+                <w:rFonts w:ascii="Arial" w:eastAsia="Arial" w:hAnsi="Arial" w:cs="Arial"/>
+                <w:b/>
+                <w:color w:val="FFFFFF"/>
+                <w:sz w:val="24"/>
+                <w:szCs w:val="24"/>
+              </w:rPr>
+              <w:lastRenderedPageBreak/>
+              <w:t>Temas Tratados</w:t>
+            </w:r>
+          </w:p>
+        </w:tc>
+      </w:tr>
+      <w:tr>
+        <w:trPr>
+          <w:trHeight w:val="617"/>
+        </w:trPr>
+        <w:tc>
+          <w:tcPr>
+            <w:tcW w:w="10423" w:type="dxa"/>
+            <w:tcBorders>
+              <w:top w:val="single" w:sz="6" w:space="0" w:color="000000"/>
+              <w:left w:val="single" w:sz="4" w:space="0" w:color="000000"/>
+              <w:bottom w:val="single" w:sz="6" w:space="0" w:color="000000"/>
+              <w:right w:val="single" w:sz="6" w:space="0" w:color="000000"/>
+            </w:tcBorders>
+          </w:tcPr>
+          <w:p>
+            <w:pPr>
+              <w:tabs>
+                <w:tab w:val="center" w:pos="4320"/>
+                <w:tab w:val="right" w:pos="8640"/>
+              </w:tabs>
+              <w:spacing w:after="120"/>
+              <w:ind w:left="-2"/>
+              <w:rPr>
+                <w:rFonts w:ascii="Arial" w:eastAsia="Arial" w:hAnsi="Arial" w:cs="Arial"/>
+                <w:sz w:val="24"/>
+                <w:szCs w:val="24"/>
+              </w:rPr>
+            </w:pPr>
+            <w:r>
+              <w:rPr>
+                <w:rFonts w:ascii="Arial" w:eastAsia="Arial" w:hAnsi="Arial" w:cs="Arial"/>
+                <w:sz w:val="24"/>
+                <w:szCs w:val="24"/>
+              </w:rPr>
+              <w:t xml:space="preserve">Presentación de la nueva versión del dashboard con los ajustes solicitados en la reunión </w:t>
+            </w:r>
+            <w:r>
+              <w:rPr>
+                <w:rFonts w:ascii="Arial" w:eastAsia="Arial" w:hAnsi="Arial" w:cs="Arial"/>
+                <w:sz w:val="24"/>
+                <w:szCs w:val="24"/>
+              </w:rPr>
+              <w:t>anterior. Revisión</w:t>
+            </w:r>
+            <w:r>
+              <w:rPr>
+                <w:rFonts w:ascii="Arial" w:eastAsia="Arial" w:hAnsi="Arial" w:cs="Arial"/>
+                <w:sz w:val="24"/>
+                <w:szCs w:val="24"/>
+              </w:rPr>
+              <w:t xml:space="preserve"> del funcionamiento de los filtros y actualizaciones en tiempo </w:t>
+            </w:r>
+            <w:r>
+              <w:rPr>
+                <w:rFonts w:ascii="Arial" w:eastAsia="Arial" w:hAnsi="Arial" w:cs="Arial"/>
+                <w:sz w:val="24"/>
+                <w:szCs w:val="24"/>
+              </w:rPr>
+              <w:t>real. El</w:t>
+            </w:r>
+            <w:r>
+              <w:rPr>
+                <w:rFonts w:ascii="Arial" w:eastAsia="Arial" w:hAnsi="Arial" w:cs="Arial"/>
+                <w:sz w:val="24"/>
+                <w:szCs w:val="24"/>
+              </w:rPr>
+              <w:t xml:space="preserve"> docente evaluó la claridad visual, la coherencia de los indicadores y la utilidad para </w:t>
+            </w:r>
+            <w:r>
+              <w:rPr>
+                <w:rFonts w:ascii="Arial" w:eastAsia="Arial" w:hAnsi="Arial" w:cs="Arial"/>
+                <w:sz w:val="24"/>
+                <w:szCs w:val="24"/>
+              </w:rPr>
+              <w:t>TECHO. Se</w:t>
+            </w:r>
+            <w:r>
+              <w:rPr>
+                <w:rFonts w:ascii="Arial" w:eastAsia="Arial" w:hAnsi="Arial" w:cs="Arial"/>
+                <w:sz w:val="24"/>
+                <w:szCs w:val="24"/>
+              </w:rPr>
+              <w:t xml:space="preserve"> verificó el cumplimiento de los requisitos del proyecto </w:t>
+            </w:r>
+            <w:r>
+              <w:rPr>
+                <w:rFonts w:ascii="Arial" w:eastAsia="Arial" w:hAnsi="Arial" w:cs="Arial"/>
+                <w:sz w:val="24"/>
+                <w:szCs w:val="24"/>
+              </w:rPr>
+              <w:t>académico. Comentarios</w:t>
+            </w:r>
+            <w:r>
+              <w:rPr>
+                <w:rFonts w:ascii="Arial" w:eastAsia="Arial" w:hAnsi="Arial" w:cs="Arial"/>
+                <w:sz w:val="24"/>
+                <w:szCs w:val="24"/>
+              </w:rPr>
+              <w:t xml:space="preserve"> menores sobre orden y nombres de secciones.</w:t>
+            </w:r>
+          </w:p>
+          <w:p>
+            <w:pPr>
+              <w:tabs>
+                <w:tab w:val="center" w:pos="4320"/>
+                <w:tab w:val="right" w:pos="8640"/>
+              </w:tabs>
+              <w:spacing w:after="120"/>
+              <w:ind w:left="-2"/>
+              <w:rPr>
+                <w:rFonts w:ascii="Arial" w:eastAsia="Arial" w:hAnsi="Arial" w:cs="Arial"/>
+                <w:sz w:val="24"/>
+                <w:szCs w:val="24"/>
+              </w:rPr>
+            </w:pPr>
+          </w:p>
+        </w:tc>
+      </w:tr>
+    </w:tbl>
+    <w:p>
+      <w:pPr>
+        <w:ind w:left="-2"/>
+        <w:rPr>
+          <w:rFonts w:ascii="Arial" w:eastAsia="Arial" w:hAnsi="Arial" w:cs="Arial"/>
+          <w:sz w:val="24"/>
+          <w:szCs w:val="24"/>
+        </w:rPr>
+      </w:pPr>
+    </w:p>
+    <w:tbl>
+      <w:tblPr>
+        <w:tblW w:w="10398" w:type="dxa"/>
+        <w:tblLayout w:type="fixed"/>
+        <w:tblLook w:val="0000" w:firstRow="0" w:lastRow="0" w:firstColumn="0" w:lastColumn="0" w:noHBand="0" w:noVBand="0"/>
+      </w:tblPr>
+      <w:tblGrid>
+        <w:gridCol w:w="10398"/>
+      </w:tblGrid>
+      <w:tr>
+        <w:trPr>
+          <w:trHeight w:val="282"/>
+        </w:trPr>
+        <w:tc>
+          <w:tcPr>
+            <w:tcW w:w="10398" w:type="dxa"/>
+            <w:tcBorders>
+              <w:top w:val="single" w:sz="4" w:space="0" w:color="000000"/>
+              <w:left w:val="single" w:sz="4" w:space="0" w:color="000000"/>
+              <w:bottom w:val="single" w:sz="4" w:space="0" w:color="000000"/>
+              <w:right w:val="single" w:sz="4" w:space="0" w:color="000000"/>
+            </w:tcBorders>
+            <w:shd w:val="clear" w:color="auto" w:fill="5F497A"/>
+          </w:tcPr>
+          <w:p>
+            <w:pPr>
+              <w:ind w:left="-2"/>
+              <w:jc w:val="center"/>
+              <w:rPr>
+                <w:rFonts w:ascii="Arial" w:eastAsia="Arial" w:hAnsi="Arial" w:cs="Arial"/>
+                <w:sz w:val="24"/>
+                <w:szCs w:val="24"/>
+              </w:rPr>
+            </w:pPr>
+            <w:r>
+              <w:rPr>
+                <w:rFonts w:ascii="Arial" w:eastAsia="Arial" w:hAnsi="Arial" w:cs="Arial"/>
+                <w:b/>
+                <w:color w:val="FFFFFF"/>
+                <w:sz w:val="24"/>
+                <w:szCs w:val="24"/>
+              </w:rPr>
+              <w:t>Acuerdos</w:t>
+            </w:r>
+          </w:p>
+        </w:tc>
+      </w:tr>
+      <w:tr>
+        <w:trPr>
+          <w:trHeight w:val="251"/>
+        </w:trPr>
+        <w:tc>
+          <w:tcPr>
+            <w:tcW w:w="10398" w:type="dxa"/>
+            <w:tcBorders>
+              <w:top w:val="single" w:sz="4" w:space="0" w:color="000000"/>
+              <w:left w:val="single" w:sz="4" w:space="0" w:color="000000"/>
+              <w:bottom w:val="single" w:sz="4" w:space="0" w:color="000000"/>
+              <w:right w:val="single" w:sz="4" w:space="0" w:color="000000"/>
+            </w:tcBorders>
+          </w:tcPr>
+          <w:p>
+            <w:pPr>
+              <w:pBdr>
+                <w:top w:val="nil"/>
+                <w:left w:val="nil"/>
+                <w:bottom w:val="nil"/>
+                <w:right w:val="nil"/>
+                <w:between w:val="nil"/>
+              </w:pBdr>
+              <w:spacing w:after="120"/>
+              <w:jc w:val="both"/>
+              <w:rPr>
+                <w:rFonts w:ascii="Arial" w:eastAsia="Arial" w:hAnsi="Arial" w:cs="Arial"/>
+                <w:sz w:val="24"/>
+                <w:szCs w:val="24"/>
+              </w:rPr>
+            </w:pPr>
+            <w:r>
+              <w:rPr>
+                <w:rFonts w:ascii="Arial" w:eastAsia="Arial" w:hAnsi="Arial" w:cs="Arial"/>
+                <w:sz w:val="24"/>
+                <w:szCs w:val="24"/>
+              </w:rPr>
+              <w:t xml:space="preserve">El docente aprueba oficialmente el dashboard como parte del </w:t>
+            </w:r>
+            <w:r>
+              <w:rPr>
+                <w:rFonts w:ascii="Arial" w:eastAsia="Arial" w:hAnsi="Arial" w:cs="Arial"/>
+                <w:sz w:val="24"/>
+                <w:szCs w:val="24"/>
+              </w:rPr>
+              <w:t>proyecto. Solo</w:t>
+            </w:r>
+            <w:r>
+              <w:rPr>
+                <w:rFonts w:ascii="Arial" w:eastAsia="Arial" w:hAnsi="Arial" w:cs="Arial"/>
+                <w:sz w:val="24"/>
+                <w:szCs w:val="24"/>
+              </w:rPr>
+              <w:t xml:space="preserve"> se dejarán detalles menores para mejorar la presentación </w:t>
+            </w:r>
+            <w:r>
+              <w:rPr>
+                <w:rFonts w:ascii="Arial" w:eastAsia="Arial" w:hAnsi="Arial" w:cs="Arial"/>
+                <w:sz w:val="24"/>
+                <w:szCs w:val="24"/>
+              </w:rPr>
+              <w:t>final. Se</w:t>
+            </w:r>
+            <w:r>
+              <w:rPr>
+                <w:rFonts w:ascii="Arial" w:eastAsia="Arial" w:hAnsi="Arial" w:cs="Arial"/>
+                <w:sz w:val="24"/>
+                <w:szCs w:val="24"/>
+              </w:rPr>
+              <w:t xml:space="preserve"> autoriza continuar con la integración al resto de </w:t>
+            </w:r>
+            <w:r>
+              <w:rPr>
+                <w:rFonts w:ascii="Arial" w:eastAsia="Arial" w:hAnsi="Arial" w:cs="Arial"/>
+                <w:sz w:val="24"/>
+                <w:szCs w:val="24"/>
+              </w:rPr>
+              <w:t>módulos. Preparar</w:t>
+            </w:r>
+            <w:r>
+              <w:rPr>
+                <w:rFonts w:ascii="Arial" w:eastAsia="Arial" w:hAnsi="Arial" w:cs="Arial"/>
+                <w:sz w:val="24"/>
+                <w:szCs w:val="24"/>
+              </w:rPr>
+              <w:t xml:space="preserve"> material para presentación final (pantallazos, mockups, flujo).</w:t>
+            </w:r>
+          </w:p>
+          <w:p>
+            <w:pPr>
+              <w:pBdr>
+                <w:top w:val="nil"/>
+                <w:left w:val="nil"/>
+                <w:bottom w:val="nil"/>
+                <w:right w:val="nil"/>
+                <w:between w:val="nil"/>
+              </w:pBdr>
+              <w:spacing w:after="120"/>
+              <w:jc w:val="both"/>
+              <w:rPr>
+                <w:rFonts w:ascii="Arial" w:eastAsia="Arial" w:hAnsi="Arial" w:cs="Arial"/>
+                <w:sz w:val="24"/>
+                <w:szCs w:val="24"/>
+              </w:rPr>
+            </w:pPr>
+          </w:p>
+        </w:tc>
+      </w:tr>
+    </w:tbl>
+    <w:p>
+      <w:pPr>
+        <w:ind w:left="-2"/>
+        <w:rPr>
+          <w:rFonts w:ascii="Arial" w:eastAsia="Arial" w:hAnsi="Arial" w:cs="Arial"/>
+          <w:sz w:val="24"/>
+          <w:szCs w:val="24"/>
+        </w:rPr>
+      </w:pPr>
+    </w:p>
+    <w:p>
+      <w:pPr>
+        <w:ind w:left="-2"/>
+        <w:rPr>
+          <w:rFonts w:ascii="Arial" w:eastAsia="Arial" w:hAnsi="Arial" w:cs="Arial"/>
+          <w:sz w:val="24"/>
+          <w:szCs w:val="24"/>
+        </w:rPr>
+      </w:pPr>
+    </w:p>
+    <w:p>
+      <w:pPr>
+        <w:ind w:left="-2"/>
+        <w:rPr>
+          <w:rFonts w:ascii="Arial" w:eastAsia="Arial" w:hAnsi="Arial" w:cs="Arial"/>
+          <w:sz w:val="24"/>
+          <w:szCs w:val="24"/>
+        </w:rPr>
+      </w:pPr>
+    </w:p>
+    <w:p>
+      <w:pPr>
+        <w:ind w:left="-2"/>
+        <w:rPr>
+          <w:rFonts w:ascii="Arial" w:eastAsia="Arial" w:hAnsi="Arial" w:cs="Arial"/>
+          <w:sz w:val="24"/>
+          <w:szCs w:val="24"/>
+        </w:rPr>
+      </w:pPr>
+    </w:p>
+    <w:p>
+      <w:pPr>
+        <w:ind w:left="-2"/>
+        <w:rPr>
+          <w:rFonts w:ascii="Arial" w:eastAsia="Arial" w:hAnsi="Arial" w:cs="Arial"/>
+          <w:sz w:val="24"/>
+          <w:szCs w:val="24"/>
+        </w:rPr>
+      </w:pPr>
+    </w:p>
+    <w:p>
+      <w:pPr>
+        <w:ind w:left="-2"/>
+        <w:rPr>
+          <w:rFonts w:ascii="Arial" w:eastAsia="Arial" w:hAnsi="Arial" w:cs="Arial"/>
+          <w:sz w:val="24"/>
+          <w:szCs w:val="24"/>
+        </w:rPr>
+      </w:pPr>
+    </w:p>
+    <w:p>
+      <w:pPr>
+        <w:ind w:left="-2"/>
+        <w:rPr>
+          <w:rFonts w:ascii="Arial" w:eastAsia="Arial" w:hAnsi="Arial" w:cs="Arial"/>
+          <w:sz w:val="24"/>
+          <w:szCs w:val="24"/>
+        </w:rPr>
+      </w:pPr>
+    </w:p>
+    <w:p>
+      <w:pPr>
+        <w:ind w:left="-2"/>
+        <w:rPr>
+          <w:rFonts w:ascii="Arial" w:eastAsia="Arial" w:hAnsi="Arial" w:cs="Arial"/>
+          <w:sz w:val="24"/>
+          <w:szCs w:val="24"/>
+        </w:rPr>
+      </w:pPr>
+    </w:p>
+    <w:p>
+      <w:pPr>
+        <w:ind w:left="-2"/>
+        <w:rPr>
+          <w:rFonts w:ascii="Arial" w:eastAsia="Arial" w:hAnsi="Arial" w:cs="Arial"/>
+          <w:sz w:val="24"/>
+          <w:szCs w:val="24"/>
+        </w:rPr>
+      </w:pPr>
+    </w:p>
+    <w:p>
+      <w:pPr>
+        <w:ind w:left="-2"/>
+        <w:rPr>
+          <w:rFonts w:ascii="Arial" w:eastAsia="Arial" w:hAnsi="Arial" w:cs="Arial"/>
+          <w:sz w:val="24"/>
+          <w:szCs w:val="24"/>
+        </w:rPr>
+      </w:pPr>
+    </w:p>
+    <w:tbl>
+      <w:tblPr>
+        <w:tblW w:w="10371" w:type="dxa"/>
+        <w:tblLayout w:type="fixed"/>
+        <w:tblLook w:val="0000" w:firstRow="0" w:lastRow="0" w:firstColumn="0" w:lastColumn="0" w:noHBand="0" w:noVBand="0"/>
+      </w:tblPr>
+      <w:tblGrid>
+        <w:gridCol w:w="1941"/>
+        <w:gridCol w:w="4261"/>
+        <w:gridCol w:w="1445"/>
+        <w:gridCol w:w="2724"/>
+      </w:tblGrid>
+      <w:tr>
+        <w:trPr>
+          <w:trHeight w:val="465"/>
+        </w:trPr>
+        <w:tc>
+          <w:tcPr>
+            <w:tcW w:w="10371" w:type="dxa"/>
+            <w:gridSpan w:val="4"/>
+            <w:tcBorders>
+              <w:top w:val="single" w:sz="4" w:space="0" w:color="000000"/>
+              <w:left w:val="single" w:sz="4" w:space="0" w:color="000000"/>
+              <w:bottom w:val="single" w:sz="4" w:space="0" w:color="000000"/>
+              <w:right w:val="single" w:sz="4" w:space="0" w:color="000000"/>
+            </w:tcBorders>
+            <w:shd w:val="clear" w:color="auto" w:fill="5F497A"/>
+          </w:tcPr>
+          <w:p>
+            <w:pPr>
+              <w:ind w:left="-2"/>
+              <w:jc w:val="center"/>
+              <w:rPr>
+                <w:rFonts w:ascii="Arial" w:eastAsia="Arial" w:hAnsi="Arial" w:cs="Arial"/>
+                <w:sz w:val="24"/>
+                <w:szCs w:val="24"/>
+              </w:rPr>
+            </w:pPr>
+            <w:r>
+              <w:rPr>
+                <w:rFonts w:ascii="Arial" w:eastAsia="Arial" w:hAnsi="Arial" w:cs="Arial"/>
+                <w:b/>
+                <w:color w:val="FFFFFF"/>
+                <w:sz w:val="24"/>
+                <w:szCs w:val="24"/>
+              </w:rPr>
+              <w:t>Compromisos</w:t>
+            </w:r>
+          </w:p>
+        </w:tc>
+      </w:tr>
+      <w:tr>
+        <w:trPr>
+          <w:trHeight w:val="720"/>
+        </w:trPr>
+        <w:tc>
+          <w:tcPr>
+            <w:tcW w:w="1941" w:type="dxa"/>
+            <w:tcBorders>
+              <w:left w:val="single" w:sz="4" w:space="0" w:color="000000"/>
+              <w:bottom w:val="single" w:sz="4" w:space="0" w:color="000000"/>
+            </w:tcBorders>
+            <w:shd w:val="clear" w:color="auto" w:fill="E5DFEC"/>
+          </w:tcPr>
+          <w:p>
+            <w:pPr>
+              <w:pBdr>
+                <w:top w:val="nil"/>
+                <w:left w:val="nil"/>
+                <w:bottom w:val="nil"/>
+                <w:right w:val="nil"/>
+                <w:between w:val="nil"/>
+              </w:pBdr>
+              <w:ind w:left="-2"/>
+              <w:jc w:val="center"/>
+              <w:rPr>
+                <w:rFonts w:ascii="Arial" w:eastAsia="Arial" w:hAnsi="Arial" w:cs="Arial"/>
+                <w:color w:val="000000"/>
+                <w:sz w:val="24"/>
+                <w:szCs w:val="24"/>
+              </w:rPr>
+            </w:pPr>
+            <w:r>
+              <w:rPr>
+                <w:rFonts w:ascii="Arial" w:eastAsia="Arial" w:hAnsi="Arial" w:cs="Arial"/>
+                <w:b/>
+                <w:color w:val="000000"/>
+                <w:sz w:val="24"/>
+                <w:szCs w:val="24"/>
+              </w:rPr>
+              <w:t>Nombre</w:t>
+            </w:r>
+          </w:p>
+        </w:tc>
+        <w:tc>
+          <w:tcPr>
+            <w:tcW w:w="4261" w:type="dxa"/>
+            <w:tcBorders>
+              <w:left w:val="single" w:sz="4" w:space="0" w:color="000000"/>
+              <w:bottom w:val="single" w:sz="4" w:space="0" w:color="000000"/>
+            </w:tcBorders>
+            <w:shd w:val="clear" w:color="auto" w:fill="E5DFEC"/>
+          </w:tcPr>
+          <w:p>
+            <w:pPr>
+              <w:pBdr>
+                <w:top w:val="nil"/>
+                <w:left w:val="nil"/>
+                <w:bottom w:val="nil"/>
+                <w:right w:val="nil"/>
+                <w:between w:val="nil"/>
+              </w:pBdr>
+              <w:ind w:left="-2"/>
+              <w:jc w:val="center"/>
+              <w:rPr>
+                <w:rFonts w:ascii="Arial" w:eastAsia="Arial" w:hAnsi="Arial" w:cs="Arial"/>
+                <w:color w:val="000000"/>
+                <w:sz w:val="24"/>
+                <w:szCs w:val="24"/>
+              </w:rPr>
+            </w:pPr>
+            <w:r>
+              <w:rPr>
+                <w:rFonts w:ascii="Arial" w:eastAsia="Arial" w:hAnsi="Arial" w:cs="Arial"/>
+                <w:b/>
+                <w:color w:val="000000"/>
+                <w:sz w:val="24"/>
+                <w:szCs w:val="24"/>
+              </w:rPr>
+              <w:t>Compromiso o tarea</w:t>
+            </w:r>
+          </w:p>
+        </w:tc>
+        <w:tc>
+          <w:tcPr>
+            <w:tcW w:w="1445" w:type="dxa"/>
+            <w:tcBorders>
+              <w:left w:val="single" w:sz="4" w:space="0" w:color="000000"/>
+              <w:bottom w:val="single" w:sz="4" w:space="0" w:color="000000"/>
+            </w:tcBorders>
+            <w:shd w:val="clear" w:color="auto" w:fill="E5DFEC"/>
+          </w:tcPr>
+          <w:p>
+            <w:pPr>
+              <w:pBdr>
+                <w:top w:val="nil"/>
+                <w:left w:val="nil"/>
+                <w:bottom w:val="nil"/>
+                <w:right w:val="nil"/>
+                <w:between w:val="nil"/>
+              </w:pBdr>
+              <w:ind w:left="-2"/>
+              <w:jc w:val="center"/>
+              <w:rPr>
+                <w:rFonts w:ascii="Arial" w:eastAsia="Arial" w:hAnsi="Arial" w:cs="Arial"/>
+                <w:color w:val="000000"/>
+                <w:sz w:val="24"/>
+                <w:szCs w:val="24"/>
+              </w:rPr>
+            </w:pPr>
+            <w:r>
+              <w:rPr>
+                <w:rFonts w:ascii="Arial" w:eastAsia="Arial" w:hAnsi="Arial" w:cs="Arial"/>
+                <w:b/>
+                <w:color w:val="000000"/>
+                <w:sz w:val="24"/>
+                <w:szCs w:val="24"/>
+              </w:rPr>
+              <w:t>Fecha de</w:t>
+            </w:r>
+          </w:p>
+          <w:p>
+            <w:pPr>
+              <w:pBdr>
+                <w:top w:val="nil"/>
+                <w:left w:val="nil"/>
+                <w:bottom w:val="nil"/>
+                <w:right w:val="nil"/>
+                <w:between w:val="nil"/>
+              </w:pBdr>
+              <w:ind w:left="-2"/>
+              <w:jc w:val="center"/>
+              <w:rPr>
+                <w:rFonts w:ascii="Arial" w:eastAsia="Arial" w:hAnsi="Arial" w:cs="Arial"/>
+                <w:color w:val="000000"/>
+                <w:sz w:val="24"/>
+                <w:szCs w:val="24"/>
+              </w:rPr>
+            </w:pPr>
+            <w:r>
+              <w:rPr>
+                <w:rFonts w:ascii="Arial" w:eastAsia="Arial" w:hAnsi="Arial" w:cs="Arial"/>
+                <w:b/>
+                <w:color w:val="000000"/>
+                <w:sz w:val="24"/>
+                <w:szCs w:val="24"/>
+              </w:rPr>
+              <w:t>entrega</w:t>
+            </w:r>
+          </w:p>
+        </w:tc>
+        <w:tc>
+          <w:tcPr>
+            <w:tcW w:w="2724" w:type="dxa"/>
+            <w:tcBorders>
+              <w:left w:val="single" w:sz="4" w:space="0" w:color="000000"/>
+              <w:bottom w:val="single" w:sz="4" w:space="0" w:color="000000"/>
+              <w:right w:val="single" w:sz="4" w:space="0" w:color="000000"/>
+            </w:tcBorders>
+            <w:shd w:val="clear" w:color="auto" w:fill="E5DFEC"/>
+          </w:tcPr>
+          <w:p>
+            <w:pPr>
+              <w:pBdr>
+                <w:top w:val="nil"/>
+                <w:left w:val="nil"/>
+                <w:bottom w:val="nil"/>
+                <w:right w:val="nil"/>
+                <w:between w:val="nil"/>
+              </w:pBdr>
+              <w:ind w:left="-2"/>
+              <w:jc w:val="center"/>
+              <w:rPr>
+                <w:rFonts w:ascii="Arial" w:eastAsia="Arial" w:hAnsi="Arial" w:cs="Arial"/>
+                <w:color w:val="000000"/>
+                <w:sz w:val="24"/>
+                <w:szCs w:val="24"/>
+              </w:rPr>
+            </w:pPr>
+            <w:r>
+              <w:rPr>
+                <w:rFonts w:ascii="Arial" w:eastAsia="Arial" w:hAnsi="Arial" w:cs="Arial"/>
+                <w:b/>
+                <w:color w:val="000000"/>
+                <w:sz w:val="24"/>
+                <w:szCs w:val="24"/>
+              </w:rPr>
+              <w:t>Estado</w:t>
+            </w:r>
+          </w:p>
+          <w:p>
+            <w:pPr>
+              <w:pBdr>
+                <w:top w:val="nil"/>
+                <w:left w:val="nil"/>
+                <w:bottom w:val="nil"/>
+                <w:right w:val="nil"/>
+                <w:between w:val="nil"/>
+              </w:pBdr>
+              <w:ind w:left="-2"/>
+              <w:jc w:val="center"/>
+              <w:rPr>
+                <w:rFonts w:ascii="Arial" w:eastAsia="Arial" w:hAnsi="Arial" w:cs="Arial"/>
+                <w:color w:val="000000"/>
+                <w:sz w:val="24"/>
+                <w:szCs w:val="24"/>
+              </w:rPr>
+            </w:pPr>
+            <w:r>
+              <w:rPr>
+                <w:rFonts w:ascii="Arial" w:eastAsia="Arial" w:hAnsi="Arial" w:cs="Arial"/>
+                <w:b/>
+                <w:color w:val="000000"/>
+                <w:sz w:val="24"/>
+                <w:szCs w:val="24"/>
+              </w:rPr>
+              <w:t>(cumplido/no cumplido)</w:t>
+            </w:r>
+          </w:p>
+        </w:tc>
+      </w:tr>
+    </w:tbl>
+    <w:p>
+      <w:pPr>
+        <w:pBdr>
+          <w:top w:val="nil"/>
+          <w:left w:val="nil"/>
+          <w:bottom w:val="nil"/>
+          <w:right w:val="nil"/>
+          <w:between w:val="nil"/>
+        </w:pBdr>
+        <w:spacing w:line="276" w:lineRule="auto"/>
+        <w:rPr>
+          <w:rFonts w:ascii="Arial" w:eastAsia="Arial" w:hAnsi="Arial" w:cs="Arial"/>
+          <w:color w:val="000000"/>
+          <w:sz w:val="24"/>
+          <w:szCs w:val="24"/>
+        </w:rPr>
+      </w:pPr>
+    </w:p>
+    <w:tbl>
+      <w:tblPr>
+        <w:tblW w:w="10372" w:type="dxa"/>
+        <w:tblLayout w:type="fixed"/>
+        <w:tblLook w:val="0000" w:firstRow="0" w:lastRow="0" w:firstColumn="0" w:lastColumn="0" w:noHBand="0" w:noVBand="0"/>
+      </w:tblPr>
+      <w:tblGrid>
+        <w:gridCol w:w="1943"/>
+        <w:gridCol w:w="4261"/>
+        <w:gridCol w:w="1445"/>
+        <w:gridCol w:w="2723"/>
+      </w:tblGrid>
+      <w:tr>
+        <w:trPr>
+          <w:trHeight w:val="830"/>
+        </w:trPr>
+        <w:tc>
+          <w:tcPr>
+            <w:tcW w:w="1943" w:type="dxa"/>
+            <w:tcBorders>
+              <w:top w:val="single" w:sz="12" w:space="0" w:color="000000"/>
+              <w:left w:val="single" w:sz="4" w:space="0" w:color="000000"/>
+              <w:bottom w:val="single" w:sz="4" w:space="0" w:color="000000"/>
+              <w:right w:val="single" w:sz="4" w:space="0" w:color="000000"/>
+            </w:tcBorders>
+          </w:tcPr>
+          <w:p>
+            <w:pPr>
+              <w:pBdr>
+                <w:top w:val="nil"/>
+                <w:left w:val="nil"/>
+                <w:bottom w:val="nil"/>
+                <w:right w:val="nil"/>
+                <w:between w:val="nil"/>
+              </w:pBdr>
+              <w:ind w:left="-2"/>
+              <w:rPr>
+                <w:rFonts w:ascii="Arial" w:eastAsia="Arial" w:hAnsi="Arial" w:cs="Arial"/>
+                <w:sz w:val="24"/>
+                <w:szCs w:val="24"/>
+              </w:rPr>
+            </w:pPr>
+            <w:r>
+              <w:rPr>
+                <w:rFonts w:ascii="Arial" w:eastAsia="Arial" w:hAnsi="Arial" w:cs="Arial"/>
+                <w:sz w:val="24"/>
+                <w:szCs w:val="24"/>
+              </w:rPr>
+              <w:t>Sebastián</w:t>
+            </w:r>
+          </w:p>
+        </w:tc>
+        <w:tc>
+          <w:tcPr>
+            <w:tcW w:w="4261" w:type="dxa"/>
+            <w:tcBorders>
+              <w:top w:val="single" w:sz="12" w:space="0" w:color="000000"/>
+              <w:left w:val="single" w:sz="4" w:space="0" w:color="000000"/>
+              <w:bottom w:val="single" w:sz="4" w:space="0" w:color="000000"/>
+              <w:right w:val="single" w:sz="4" w:space="0" w:color="000000"/>
+            </w:tcBorders>
+          </w:tcPr>
+          <w:p>
+            <w:pPr>
+              <w:spacing w:after="120"/>
+              <w:ind w:left="-2"/>
+              <w:jc w:val="both"/>
+              <w:rPr>
+                <w:rFonts w:ascii="Arial" w:eastAsia="Arial" w:hAnsi="Arial" w:cs="Arial"/>
+                <w:color w:val="000000"/>
+                <w:sz w:val="24"/>
+                <w:szCs w:val="24"/>
+              </w:rPr>
+            </w:pPr>
+            <w:r>
+              <w:rPr>
+                <w:rFonts w:ascii="Arial" w:eastAsia="Arial" w:hAnsi="Arial" w:cs="Arial"/>
+                <w:sz w:val="24"/>
+                <w:szCs w:val="24"/>
+              </w:rPr>
+              <w:t>Coordinar posible reunión con contacto de techo chile</w:t>
+            </w:r>
+          </w:p>
+        </w:tc>
+        <w:tc>
+          <w:tcPr>
+            <w:tcW w:w="1445" w:type="dxa"/>
+            <w:tcBorders>
+              <w:top w:val="single" w:sz="12" w:space="0" w:color="000000"/>
+              <w:left w:val="single" w:sz="4" w:space="0" w:color="000000"/>
+              <w:bottom w:val="single" w:sz="4" w:space="0" w:color="000000"/>
+              <w:right w:val="single" w:sz="4" w:space="0" w:color="000000"/>
+            </w:tcBorders>
+          </w:tcPr>
+          <w:p>
+            <w:pPr>
+              <w:spacing w:after="120"/>
+              <w:ind w:left="-2"/>
+              <w:jc w:val="both"/>
+              <w:rPr>
+                <w:rFonts w:ascii="Arial" w:eastAsia="Arial" w:hAnsi="Arial" w:cs="Arial"/>
+                <w:color w:val="000000"/>
+                <w:sz w:val="24"/>
+                <w:szCs w:val="24"/>
+              </w:rPr>
+            </w:pPr>
+            <w:r>
+              <w:rPr>
+                <w:rFonts w:ascii="Arial" w:eastAsia="Arial" w:hAnsi="Arial" w:cs="Arial"/>
+                <w:sz w:val="24"/>
+                <w:szCs w:val="24"/>
+              </w:rPr>
+              <w:t>14</w:t>
+            </w:r>
+            <w:r>
+              <w:rPr>
+                <w:rFonts w:ascii="Arial" w:eastAsia="Arial" w:hAnsi="Arial" w:cs="Arial"/>
+                <w:sz w:val="24"/>
+                <w:szCs w:val="24"/>
+              </w:rPr>
+              <w:t>/1</w:t>
+            </w:r>
+            <w:r>
+              <w:rPr>
+                <w:rFonts w:ascii="Arial" w:eastAsia="Arial" w:hAnsi="Arial" w:cs="Arial"/>
+                <w:sz w:val="24"/>
+                <w:szCs w:val="24"/>
+              </w:rPr>
+              <w:t>1</w:t>
+            </w:r>
+            <w:r>
+              <w:rPr>
+                <w:rFonts w:ascii="Arial" w:eastAsia="Arial" w:hAnsi="Arial" w:cs="Arial"/>
+                <w:sz w:val="24"/>
+                <w:szCs w:val="24"/>
+              </w:rPr>
+              <w:t>/2025</w:t>
+            </w:r>
+          </w:p>
+        </w:tc>
+        <w:tc>
+          <w:tcPr>
+            <w:tcW w:w="2723" w:type="dxa"/>
+            <w:tcBorders>
+              <w:top w:val="single" w:sz="12" w:space="0" w:color="000000"/>
+              <w:left w:val="single" w:sz="4" w:space="0" w:color="000000"/>
+              <w:bottom w:val="single" w:sz="4" w:space="0" w:color="000000"/>
+              <w:right w:val="single" w:sz="4" w:space="0" w:color="000000"/>
+            </w:tcBorders>
+          </w:tcPr>
+          <w:p>
+            <w:pPr>
+              <w:pBdr>
+                <w:top w:val="nil"/>
+                <w:left w:val="nil"/>
+                <w:bottom w:val="nil"/>
+                <w:right w:val="nil"/>
+                <w:between w:val="nil"/>
+              </w:pBdr>
+              <w:ind w:left="-2"/>
+              <w:rPr>
+                <w:rFonts w:ascii="Arial" w:eastAsia="Arial" w:hAnsi="Arial" w:cs="Arial"/>
+                <w:color w:val="000000"/>
+                <w:sz w:val="24"/>
+                <w:szCs w:val="24"/>
+              </w:rPr>
+            </w:pPr>
+            <w:r>
+              <w:rPr>
+                <w:rFonts w:ascii="Arial" w:eastAsia="Arial" w:hAnsi="Arial" w:cs="Arial"/>
+                <w:sz w:val="24"/>
+                <w:szCs w:val="24"/>
+              </w:rPr>
+              <w:t>Cumplido</w:t>
+            </w:r>
+          </w:p>
+        </w:tc>
+      </w:tr>
+      <w:tr>
+        <w:trPr>
+          <w:trHeight w:val="853"/>
+        </w:trPr>
+        <w:tc>
+          <w:tcPr>
+            <w:tcW w:w="1943" w:type="dxa"/>
+            <w:tcBorders>
+              <w:top w:val="single" w:sz="4" w:space="0" w:color="000000"/>
+              <w:left w:val="single" w:sz="4" w:space="0" w:color="000000"/>
+              <w:bottom w:val="single" w:sz="4" w:space="0" w:color="000000"/>
+              <w:right w:val="single" w:sz="4" w:space="0" w:color="000000"/>
+            </w:tcBorders>
+          </w:tcPr>
+          <w:p>
+            <w:pPr>
+              <w:pBdr>
+                <w:top w:val="nil"/>
+                <w:left w:val="nil"/>
+                <w:bottom w:val="nil"/>
+                <w:right w:val="nil"/>
+                <w:between w:val="nil"/>
+              </w:pBdr>
+              <w:ind w:left="-2"/>
+              <w:rPr>
+                <w:rFonts w:ascii="Arial" w:eastAsia="Arial" w:hAnsi="Arial" w:cs="Arial"/>
+                <w:sz w:val="24"/>
+                <w:szCs w:val="24"/>
+              </w:rPr>
+            </w:pPr>
+            <w:r>
+              <w:rPr>
+                <w:rFonts w:ascii="Arial" w:eastAsia="Arial" w:hAnsi="Arial" w:cs="Arial"/>
+                <w:sz w:val="24"/>
+                <w:szCs w:val="24"/>
+              </w:rPr>
+              <w:t>Rodrigo</w:t>
+            </w:r>
+          </w:p>
+        </w:tc>
+        <w:tc>
+          <w:tcPr>
+            <w:tcW w:w="4261" w:type="dxa"/>
+            <w:tcBorders>
+              <w:top w:val="single" w:sz="12" w:space="0" w:color="000000"/>
+              <w:left w:val="single" w:sz="4" w:space="0" w:color="000000"/>
+              <w:bottom w:val="single" w:sz="4" w:space="0" w:color="000000"/>
+              <w:right w:val="single" w:sz="4" w:space="0" w:color="000000"/>
+            </w:tcBorders>
+          </w:tcPr>
+          <w:p>
+            <w:pPr>
+              <w:spacing w:after="120"/>
+              <w:ind w:left="-2"/>
+              <w:jc w:val="both"/>
+              <w:rPr>
+                <w:rFonts w:ascii="Arial" w:eastAsia="Arial" w:hAnsi="Arial" w:cs="Arial"/>
+                <w:sz w:val="24"/>
+                <w:szCs w:val="24"/>
+              </w:rPr>
+            </w:pPr>
+            <w:r>
+              <w:rPr>
+                <w:rFonts w:ascii="Arial" w:eastAsia="Arial" w:hAnsi="Arial" w:cs="Arial"/>
+                <w:sz w:val="24"/>
+                <w:szCs w:val="24"/>
+              </w:rPr>
+              <w:t>Evaluar nuevas funciones posibles en base a los requerimientos abiertos</w:t>
+            </w:r>
+          </w:p>
+        </w:tc>
+        <w:tc>
+          <w:tcPr>
+            <w:tcW w:w="1445" w:type="dxa"/>
+            <w:tcBorders>
+              <w:top w:val="single" w:sz="12" w:space="0" w:color="000000"/>
+              <w:left w:val="single" w:sz="4" w:space="0" w:color="000000"/>
+              <w:bottom w:val="single" w:sz="4" w:space="0" w:color="000000"/>
+              <w:right w:val="single" w:sz="4" w:space="0" w:color="000000"/>
+            </w:tcBorders>
+          </w:tcPr>
+          <w:p>
+            <w:pPr>
+              <w:spacing w:after="120"/>
+              <w:ind w:left="-2"/>
+              <w:jc w:val="both"/>
+              <w:rPr>
+                <w:rFonts w:ascii="Arial" w:eastAsia="Arial" w:hAnsi="Arial" w:cs="Arial"/>
+                <w:sz w:val="24"/>
+                <w:szCs w:val="24"/>
+              </w:rPr>
+            </w:pPr>
+            <w:r>
+              <w:rPr>
+                <w:rFonts w:ascii="Arial" w:eastAsia="Arial" w:hAnsi="Arial" w:cs="Arial"/>
+                <w:sz w:val="24"/>
+                <w:szCs w:val="24"/>
+              </w:rPr>
+              <w:t>16</w:t>
+            </w:r>
+            <w:r>
+              <w:rPr>
+                <w:rFonts w:ascii="Arial" w:eastAsia="Arial" w:hAnsi="Arial" w:cs="Arial"/>
+                <w:sz w:val="24"/>
+                <w:szCs w:val="24"/>
+              </w:rPr>
+              <w:t>/1</w:t>
+            </w:r>
+            <w:r>
+              <w:rPr>
+                <w:rFonts w:ascii="Arial" w:eastAsia="Arial" w:hAnsi="Arial" w:cs="Arial"/>
+                <w:sz w:val="24"/>
+                <w:szCs w:val="24"/>
+              </w:rPr>
+              <w:t>1</w:t>
+            </w:r>
+            <w:r>
+              <w:rPr>
+                <w:rFonts w:ascii="Arial" w:eastAsia="Arial" w:hAnsi="Arial" w:cs="Arial"/>
+                <w:sz w:val="24"/>
+                <w:szCs w:val="24"/>
+              </w:rPr>
+              <w:t>/2025</w:t>
+            </w:r>
+          </w:p>
+        </w:tc>
+        <w:tc>
+          <w:tcPr>
+            <w:tcW w:w="2723" w:type="dxa"/>
+            <w:tcBorders>
+              <w:top w:val="single" w:sz="12" w:space="0" w:color="000000"/>
+              <w:left w:val="single" w:sz="4" w:space="0" w:color="000000"/>
+              <w:bottom w:val="single" w:sz="4" w:space="0" w:color="000000"/>
+              <w:right w:val="single" w:sz="4" w:space="0" w:color="000000"/>
+            </w:tcBorders>
+          </w:tcPr>
+          <w:p>
+            <w:pPr>
+              <w:ind w:left="-2"/>
+              <w:rPr>
+                <w:rFonts w:ascii="Arial" w:eastAsia="Arial" w:hAnsi="Arial" w:cs="Arial"/>
+                <w:sz w:val="24"/>
+                <w:szCs w:val="24"/>
+              </w:rPr>
+            </w:pPr>
+            <w:r>
+              <w:rPr>
+                <w:rFonts w:ascii="Arial" w:eastAsia="Arial" w:hAnsi="Arial" w:cs="Arial"/>
+                <w:sz w:val="24"/>
+                <w:szCs w:val="24"/>
+              </w:rPr>
+              <w:t>Cumplido</w:t>
+            </w:r>
+          </w:p>
+        </w:tc>
+      </w:tr>
+      <w:tr>
+        <w:trPr>
+          <w:trHeight w:val="830"/>
+        </w:trPr>
+        <w:tc>
+          <w:tcPr>
+            <w:tcW w:w="1943" w:type="dxa"/>
+            <w:tcBorders>
+              <w:top w:val="single" w:sz="4" w:space="0" w:color="000000"/>
+              <w:left w:val="single" w:sz="4" w:space="0" w:color="000000"/>
+              <w:bottom w:val="single" w:sz="4" w:space="0" w:color="000000"/>
+              <w:right w:val="single" w:sz="4" w:space="0" w:color="000000"/>
+            </w:tcBorders>
+          </w:tcPr>
+          <w:p>
+            <w:pPr>
+              <w:pBdr>
+                <w:top w:val="nil"/>
+                <w:left w:val="nil"/>
+                <w:bottom w:val="nil"/>
+                <w:right w:val="nil"/>
+                <w:between w:val="nil"/>
+              </w:pBdr>
+              <w:ind w:left="-2"/>
+              <w:rPr>
+                <w:rFonts w:ascii="Arial" w:eastAsia="Arial" w:hAnsi="Arial" w:cs="Arial"/>
+                <w:sz w:val="24"/>
+                <w:szCs w:val="24"/>
+              </w:rPr>
+            </w:pPr>
+            <w:r>
+              <w:rPr>
+                <w:rFonts w:ascii="Arial" w:eastAsia="Arial" w:hAnsi="Arial" w:cs="Arial"/>
+                <w:sz w:val="24"/>
+                <w:szCs w:val="24"/>
+              </w:rPr>
+              <w:t>Jaime</w:t>
+            </w:r>
+          </w:p>
+        </w:tc>
+        <w:tc>
+          <w:tcPr>
+            <w:tcW w:w="4261" w:type="dxa"/>
+            <w:tcBorders>
+              <w:top w:val="single" w:sz="12" w:space="0" w:color="000000"/>
+              <w:left w:val="single" w:sz="4" w:space="0" w:color="000000"/>
+              <w:bottom w:val="single" w:sz="4" w:space="0" w:color="000000"/>
+              <w:right w:val="single" w:sz="4" w:space="0" w:color="000000"/>
+            </w:tcBorders>
+          </w:tcPr>
+          <w:p>
+            <w:pPr>
+              <w:spacing w:after="120"/>
+              <w:ind w:left="-2"/>
+              <w:jc w:val="both"/>
+              <w:rPr>
+                <w:rFonts w:ascii="Arial" w:eastAsia="Arial" w:hAnsi="Arial" w:cs="Arial"/>
+                <w:sz w:val="24"/>
+                <w:szCs w:val="24"/>
+              </w:rPr>
+            </w:pPr>
+            <w:r>
+              <w:rPr>
+                <w:rFonts w:ascii="Arial" w:eastAsia="Arial" w:hAnsi="Arial" w:cs="Arial"/>
+                <w:sz w:val="24"/>
+                <w:szCs w:val="24"/>
+              </w:rPr>
+              <w:t>Actualizar propuestas técnicas considerando ajustes definidos</w:t>
+            </w:r>
+          </w:p>
+        </w:tc>
+        <w:tc>
+          <w:tcPr>
+            <w:tcW w:w="1445" w:type="dxa"/>
+            <w:tcBorders>
+              <w:top w:val="single" w:sz="12" w:space="0" w:color="000000"/>
+              <w:left w:val="single" w:sz="4" w:space="0" w:color="000000"/>
+              <w:bottom w:val="single" w:sz="4" w:space="0" w:color="000000"/>
+              <w:right w:val="single" w:sz="4" w:space="0" w:color="000000"/>
+            </w:tcBorders>
+          </w:tcPr>
+          <w:p>
+            <w:pPr>
+              <w:spacing w:after="120"/>
+              <w:ind w:left="-2"/>
+              <w:jc w:val="both"/>
+              <w:rPr>
+                <w:rFonts w:ascii="Arial" w:eastAsia="Arial" w:hAnsi="Arial" w:cs="Arial"/>
+                <w:sz w:val="24"/>
+                <w:szCs w:val="24"/>
+              </w:rPr>
+            </w:pPr>
+            <w:r>
+              <w:rPr>
+                <w:rFonts w:ascii="Arial" w:eastAsia="Arial" w:hAnsi="Arial" w:cs="Arial"/>
+                <w:sz w:val="24"/>
+                <w:szCs w:val="24"/>
+              </w:rPr>
+              <w:t>17</w:t>
+            </w:r>
+            <w:r>
+              <w:rPr>
+                <w:rFonts w:ascii="Arial" w:eastAsia="Arial" w:hAnsi="Arial" w:cs="Arial"/>
+                <w:sz w:val="24"/>
+                <w:szCs w:val="24"/>
+              </w:rPr>
+              <w:t>/1</w:t>
+            </w:r>
+            <w:r>
+              <w:rPr>
+                <w:rFonts w:ascii="Arial" w:eastAsia="Arial" w:hAnsi="Arial" w:cs="Arial"/>
+                <w:sz w:val="24"/>
+                <w:szCs w:val="24"/>
+              </w:rPr>
+              <w:t>1</w:t>
+            </w:r>
+            <w:r>
+              <w:rPr>
+                <w:rFonts w:ascii="Arial" w:eastAsia="Arial" w:hAnsi="Arial" w:cs="Arial"/>
+                <w:sz w:val="24"/>
+                <w:szCs w:val="24"/>
+              </w:rPr>
+              <w:t>/2025</w:t>
+            </w:r>
+          </w:p>
+        </w:tc>
+        <w:tc>
+          <w:tcPr>
+            <w:tcW w:w="2723" w:type="dxa"/>
+            <w:tcBorders>
+              <w:top w:val="single" w:sz="12" w:space="0" w:color="000000"/>
+              <w:left w:val="single" w:sz="4" w:space="0" w:color="000000"/>
+              <w:bottom w:val="single" w:sz="4" w:space="0" w:color="000000"/>
+              <w:right w:val="single" w:sz="4" w:space="0" w:color="000000"/>
+            </w:tcBorders>
+          </w:tcPr>
+          <w:p>
+            <w:pPr>
+              <w:ind w:left="-2"/>
+              <w:rPr>
+                <w:rFonts w:ascii="Arial" w:eastAsia="Arial" w:hAnsi="Arial" w:cs="Arial"/>
+                <w:sz w:val="24"/>
+                <w:szCs w:val="24"/>
+              </w:rPr>
+            </w:pPr>
+            <w:r>
+              <w:rPr>
+                <w:rFonts w:ascii="Arial" w:eastAsia="Arial" w:hAnsi="Arial" w:cs="Arial"/>
+                <w:sz w:val="24"/>
+                <w:szCs w:val="24"/>
+              </w:rPr>
+              <w:t>Cumplido</w:t>
+            </w:r>
+          </w:p>
+        </w:tc>
+      </w:tr>
+      <w:tr>
+        <w:trPr>
+          <w:trHeight w:val="853"/>
+        </w:trPr>
+        <w:tc>
+          <w:tcPr>
+            <w:tcW w:w="1943" w:type="dxa"/>
+            <w:tcBorders>
+              <w:top w:val="single" w:sz="4" w:space="0" w:color="000000"/>
+              <w:left w:val="single" w:sz="4" w:space="0" w:color="000000"/>
+              <w:bottom w:val="single" w:sz="4" w:space="0" w:color="000000"/>
+              <w:right w:val="single" w:sz="4" w:space="0" w:color="000000"/>
+            </w:tcBorders>
+          </w:tcPr>
+          <w:p>
+            <w:pPr>
+              <w:pBdr>
+                <w:top w:val="nil"/>
+                <w:left w:val="nil"/>
+                <w:bottom w:val="nil"/>
+                <w:right w:val="nil"/>
+                <w:between w:val="nil"/>
+              </w:pBdr>
+              <w:ind w:left="-2"/>
+              <w:rPr>
+                <w:rFonts w:ascii="Arial" w:eastAsia="Arial" w:hAnsi="Arial" w:cs="Arial"/>
+                <w:sz w:val="24"/>
+                <w:szCs w:val="24"/>
+              </w:rPr>
+            </w:pPr>
+            <w:r>
+              <w:rPr>
+                <w:rFonts w:ascii="Arial" w:eastAsia="Arial" w:hAnsi="Arial" w:cs="Arial"/>
+                <w:sz w:val="24"/>
+                <w:szCs w:val="24"/>
+              </w:rPr>
+              <w:lastRenderedPageBreak/>
+              <w:t>Yaritza</w:t>
+            </w:r>
+          </w:p>
+        </w:tc>
+        <w:tc>
+          <w:tcPr>
+            <w:tcW w:w="4261" w:type="dxa"/>
+            <w:tcBorders>
+              <w:top w:val="single" w:sz="12" w:space="0" w:color="000000"/>
+              <w:left w:val="single" w:sz="4" w:space="0" w:color="000000"/>
+              <w:bottom w:val="single" w:sz="4" w:space="0" w:color="000000"/>
+              <w:right w:val="single" w:sz="4" w:space="0" w:color="000000"/>
+            </w:tcBorders>
+          </w:tcPr>
+          <w:p>
+            <w:pPr>
+              <w:spacing w:after="120"/>
+              <w:ind w:left="-2"/>
+              <w:jc w:val="both"/>
+              <w:rPr>
+                <w:rFonts w:ascii="Arial" w:eastAsia="Arial" w:hAnsi="Arial" w:cs="Arial"/>
+                <w:sz w:val="24"/>
+                <w:szCs w:val="24"/>
+              </w:rPr>
+            </w:pPr>
+            <w:r>
+              <w:rPr>
+                <w:rFonts w:ascii="Arial" w:eastAsia="Arial" w:hAnsi="Arial" w:cs="Arial"/>
+                <w:sz w:val="24"/>
+                <w:szCs w:val="24"/>
+              </w:rPr>
+              <w:t>Prototipar interfaz con colores corporativos de techo chile</w:t>
+            </w:r>
+          </w:p>
+        </w:tc>
+        <w:tc>
+          <w:tcPr>
+            <w:tcW w:w="1445" w:type="dxa"/>
+            <w:tcBorders>
+              <w:top w:val="single" w:sz="12" w:space="0" w:color="000000"/>
+              <w:left w:val="single" w:sz="4" w:space="0" w:color="000000"/>
+              <w:bottom w:val="single" w:sz="4" w:space="0" w:color="000000"/>
+              <w:right w:val="single" w:sz="4" w:space="0" w:color="000000"/>
+            </w:tcBorders>
+          </w:tcPr>
+          <w:p>
+            <w:pPr>
+              <w:spacing w:after="120"/>
+              <w:ind w:left="-2"/>
+              <w:jc w:val="both"/>
+              <w:rPr>
+                <w:rFonts w:ascii="Arial" w:eastAsia="Arial" w:hAnsi="Arial" w:cs="Arial"/>
+                <w:sz w:val="24"/>
+                <w:szCs w:val="24"/>
+              </w:rPr>
+            </w:pPr>
+            <w:r>
+              <w:rPr>
+                <w:rFonts w:ascii="Arial" w:eastAsia="Arial" w:hAnsi="Arial" w:cs="Arial"/>
+                <w:sz w:val="24"/>
+                <w:szCs w:val="24"/>
+              </w:rPr>
+              <w:t>25/10/2025</w:t>
+            </w:r>
+          </w:p>
+        </w:tc>
+        <w:tc>
+          <w:tcPr>
+            <w:tcW w:w="2723" w:type="dxa"/>
+            <w:tcBorders>
+              <w:top w:val="single" w:sz="12" w:space="0" w:color="000000"/>
+              <w:left w:val="single" w:sz="4" w:space="0" w:color="000000"/>
+              <w:bottom w:val="single" w:sz="4" w:space="0" w:color="000000"/>
+              <w:right w:val="single" w:sz="4" w:space="0" w:color="000000"/>
+            </w:tcBorders>
+          </w:tcPr>
+          <w:p>
+            <w:pPr>
+              <w:ind w:left="-2"/>
+              <w:rPr>
+                <w:rFonts w:ascii="Arial" w:eastAsia="Arial" w:hAnsi="Arial" w:cs="Arial"/>
+                <w:sz w:val="24"/>
+                <w:szCs w:val="24"/>
+              </w:rPr>
+            </w:pPr>
+            <w:r>
+              <w:rPr>
+                <w:rFonts w:ascii="Arial" w:eastAsia="Arial" w:hAnsi="Arial" w:cs="Arial"/>
+                <w:sz w:val="24"/>
+                <w:szCs w:val="24"/>
+              </w:rPr>
+              <w:t>Cumplido</w:t>
+            </w:r>
+          </w:p>
+        </w:tc>
+      </w:tr>
+    </w:tbl>
+    <w:p/>
     <w:p/>
     <w:p/>
     <w:sectPr>

</xml_diff>